<commit_message>
added gas prices evidence
</commit_message>
<xml_diff>
--- a/Affirmation.docx
+++ b/Affirmation.docx
@@ -18,57 +18,21 @@
     </w:p>
     <w:p>
       <w:pPr>
-        <w:spacing w:line="312" w:lineRule="auto"/>
-        <w:ind w:right="-360"/>
-        <w:rPr>
-          <w:rFonts w:ascii="Baskerville" w:hAnsi="Baskerville" w:cs="Times New Roman"/>
-          <w:bCs/>
-          <w:color w:val="000000"/>
-          <w:shd w:val="clear" w:color="auto" w:fill="FFFFFF"/>
-        </w:rPr>
-      </w:pPr>
-    </w:p>
-    <w:p>
-      <w:pPr>
-        <w:spacing w:line="312" w:lineRule="auto"/>
-        <w:ind w:right="-360"/>
-        <w:rPr>
-          <w:rFonts w:ascii="Baskerville" w:hAnsi="Baskerville" w:cs="Times New Roman"/>
-        </w:rPr>
-      </w:pPr>
-      <w:r>
-        <w:rPr>
-          <w:rFonts w:ascii="Baskerville" w:hAnsi="Baskerville" w:cs="Times New Roman"/>
-          <w:bCs/>
-          <w:color w:val="000000"/>
-          <w:shd w:val="clear" w:color="auto" w:fill="FFFFFF"/>
-        </w:rPr>
-        <w:t xml:space="preserve">Resolved: </w:t>
-      </w:r>
-      <w:r>
-        <w:rPr>
-          <w:rFonts w:ascii="Baskerville" w:hAnsi="Baskerville" w:cs="Times New Roman"/>
-          <w:color w:val="000000"/>
-          <w:shd w:val="clear" w:color="auto" w:fill="FFFFFF"/>
-        </w:rPr>
-        <w:t xml:space="preserve">On balance, the </w:t>
-      </w:r>
-      <w:r>
-        <w:rPr>
-          <w:rFonts w:ascii="Baskerville" w:hAnsi="Baskerville" w:cs="Times New Roman"/>
-          <w:bCs/>
-          <w:color w:val="000000"/>
-          <w:shd w:val="clear" w:color="auto" w:fill="FFFFFF"/>
-        </w:rPr>
-        <w:t>benefits</w:t>
-      </w:r>
-      <w:r>
-        <w:rPr>
-          <w:rFonts w:ascii="Baskerville" w:hAnsi="Baskerville" w:cs="Times New Roman"/>
-          <w:color w:val="000000"/>
-          <w:shd w:val="clear" w:color="auto" w:fill="FFFFFF"/>
-        </w:rPr>
-        <w:t xml:space="preserve"> of the Internet of Things outweigh the harms of decreased personal privacy.</w:t>
+        <w:pStyle w:val="Heading3"/>
+        <w:rPr>
+          <w:shd w:val="clear" w:color="auto" w:fill="FFFFFF"/>
+        </w:rPr>
+      </w:pPr>
+    </w:p>
+    <w:p>
+      <w:pPr>
+        <w:pStyle w:val="Heading3"/>
+      </w:pPr>
+      <w:r>
+        <w:rPr>
+          <w:shd w:val="clear" w:color="auto" w:fill="FFFFFF"/>
+        </w:rPr>
+        <w:t>Resolved: On balance, the benefits of the Internet of Things outweigh the harms of decreased personal privacy.</w:t>
       </w:r>
     </w:p>
     <w:p>
@@ -194,51 +158,15 @@
           <w:color w:val="FF0000"/>
           <w:shd w:val="clear" w:color="auto" w:fill="FFFFFF"/>
         </w:rPr>
-        <w:t xml:space="preserve"> [</w:t>
-      </w:r>
-      <w:proofErr w:type="gramStart"/>
+        <w:t xml:space="preserve"> [purely a comparison between IOT and privacy, no other factors]</w:t>
+      </w:r>
       <w:r>
         <w:rPr>
           <w:rFonts w:ascii="Baskerville" w:hAnsi="Baskerville" w:cs="Times New Roman"/>
           <w:color w:val="FF0000"/>
           <w:shd w:val="clear" w:color="auto" w:fill="FFFFFF"/>
         </w:rPr>
-        <w:t>purely</w:t>
-      </w:r>
-      <w:proofErr w:type="gramEnd"/>
-      <w:r>
-        <w:rPr>
-          <w:rFonts w:ascii="Baskerville" w:hAnsi="Baskerville" w:cs="Times New Roman"/>
-          <w:color w:val="FF0000"/>
-          <w:shd w:val="clear" w:color="auto" w:fill="FFFFFF"/>
-        </w:rPr>
-        <w:t xml:space="preserve"> a comparison between IOT and privacy, no other factors]</w:t>
-      </w:r>
-      <w:r>
-        <w:rPr>
-          <w:rFonts w:ascii="Baskerville" w:hAnsi="Baskerville" w:cs="Times New Roman"/>
-          <w:color w:val="FF0000"/>
-          <w:shd w:val="clear" w:color="auto" w:fill="FFFFFF"/>
-        </w:rPr>
-        <w:t>[</w:t>
-      </w:r>
-      <w:proofErr w:type="gramStart"/>
-      <w:r>
-        <w:rPr>
-          <w:rFonts w:ascii="Baskerville" w:hAnsi="Baskerville" w:cs="Times New Roman"/>
-          <w:color w:val="FF0000"/>
-          <w:shd w:val="clear" w:color="auto" w:fill="FFFFFF"/>
-        </w:rPr>
-        <w:t>skip</w:t>
-      </w:r>
-      <w:proofErr w:type="gramEnd"/>
-      <w:r>
-        <w:rPr>
-          <w:rFonts w:ascii="Baskerville" w:hAnsi="Baskerville" w:cs="Times New Roman"/>
-          <w:color w:val="FF0000"/>
-          <w:shd w:val="clear" w:color="auto" w:fill="FFFFFF"/>
-        </w:rPr>
-        <w:t xml:space="preserve"> if not enough time just make it apparent in first crossfire]</w:t>
+        <w:t>[skip if not enough time just make it apparent in first crossfire]</w:t>
       </w:r>
     </w:p>
     <w:p>
@@ -310,42 +238,15 @@
           <w:kern w:val="36"/>
           <w:szCs w:val="28"/>
         </w:rPr>
-        <w:t xml:space="preserve">In order to justify the affirmations following sub points we must identify the key economic benefits. These include Creating Opportunity, Limiting Consumption, Promoting Community </w:t>
-      </w:r>
-      <w:proofErr w:type="gramStart"/>
-      <w:r>
-        <w:rPr>
-          <w:rFonts w:ascii="Baskerville" w:eastAsia="Times New Roman" w:hAnsi="Baskerville" w:cs="Times New Roman"/>
-          <w:bCs/>
-          <w:color w:val="1F497D" w:themeColor="text2"/>
-          <w:kern w:val="36"/>
-          <w:szCs w:val="28"/>
-        </w:rPr>
-        <w:t>and ,</w:t>
-      </w:r>
-      <w:proofErr w:type="gramEnd"/>
-      <w:r>
-        <w:rPr>
-          <w:rFonts w:ascii="Baskerville" w:eastAsia="Times New Roman" w:hAnsi="Baskerville" w:cs="Times New Roman"/>
-          <w:bCs/>
-          <w:color w:val="1F497D" w:themeColor="text2"/>
-          <w:kern w:val="36"/>
-          <w:szCs w:val="28"/>
-        </w:rPr>
-        <w:t xml:space="preserve"> increasing stabilization.</w:t>
+        <w:t>In order to justify the affirmations following sub points we must identify the key economic benefits. These include Creating Opportunity, Limiting Consumption, Promoting Community and , increasing stabilization.</w:t>
       </w:r>
     </w:p>
     <w:p>
       <w:pPr>
         <w:pStyle w:val="Heading3"/>
       </w:pPr>
-      <w:proofErr w:type="spellStart"/>
-      <w:r>
-        <w:t>Subpoint</w:t>
-      </w:r>
-      <w:proofErr w:type="spellEnd"/>
-      <w:r>
-        <w:t xml:space="preserve"> A: Small Business Creation</w:t>
+      <w:r>
+        <w:t>Subpoint A: Small Business Creation</w:t>
       </w:r>
     </w:p>
     <w:p>
@@ -362,135 +263,67 @@
       </w:pPr>
       <w:r>
         <w:rPr>
-          <w:rFonts w:ascii="Baskerville SemiBold" w:eastAsia="Times New Roman" w:hAnsi="Baskerville SemiBold" w:cs="Times New Roman"/>
-          <w:i/>
+          <w:rStyle w:val="Heading3Char"/>
+        </w:rPr>
+        <w:t>Claim:</w:t>
+      </w:r>
+      <w:r>
+        <w:rPr>
+          <w:rFonts w:ascii="Baskerville" w:eastAsia="Times New Roman" w:hAnsi="Baskerville" w:cs="Times New Roman"/>
           <w:color w:val="1F497D" w:themeColor="text2"/>
           <w:szCs w:val="28"/>
         </w:rPr>
-        <w:t>Claim</w:t>
+        <w:t xml:space="preserve"> </w:t>
+      </w:r>
+      <w:r>
+        <w:t>The Internet of Things is able to facilitate the rise of new small businesses and provide innovative business ideas which provides a valuable business resource.</w:t>
       </w:r>
       <w:r>
         <w:rPr>
           <w:rFonts w:ascii="Baskerville" w:eastAsia="Times New Roman" w:hAnsi="Baskerville" w:cs="Times New Roman"/>
-          <w:b/>
-          <w:i/>
           <w:color w:val="1F497D" w:themeColor="text2"/>
           <w:szCs w:val="28"/>
         </w:rPr>
-        <w:t>:</w:t>
-      </w:r>
-      <w:r>
-        <w:rPr>
-          <w:rFonts w:ascii="Baskerville" w:eastAsia="Times New Roman" w:hAnsi="Baskerville" w:cs="Times New Roman"/>
+        <w:t xml:space="preserve"> </w:t>
+      </w:r>
+    </w:p>
+    <w:p>
+      <w:pPr>
+        <w:spacing w:line="312" w:lineRule="auto"/>
+        <w:ind w:right="-360"/>
+      </w:pPr>
+      <w:r>
+        <w:rPr>
+          <w:rStyle w:val="Heading3Char"/>
+        </w:rPr>
+        <w:t>Evidence:</w:t>
+      </w:r>
+      <w:r>
+        <w:rPr>
+          <w:rFonts w:ascii="Baskerville" w:hAnsi="Baskerville" w:cs="Times New Roman"/>
           <w:color w:val="1F497D" w:themeColor="text2"/>
           <w:szCs w:val="28"/>
+          <w:shd w:val="clear" w:color="auto" w:fill="FFFFFF"/>
         </w:rPr>
         <w:t xml:space="preserve"> </w:t>
       </w:r>
       <w:r>
         <w:rPr>
-          <w:rStyle w:val="Heading4Char"/>
-        </w:rPr>
-        <w:t xml:space="preserve">The Internet of Things is able to facilitate the rise of new small businesses and provide innovative business </w:t>
-      </w:r>
-      <w:proofErr w:type="gramStart"/>
-      <w:r>
-        <w:rPr>
-          <w:rStyle w:val="Heading4Char"/>
-        </w:rPr>
-        <w:t>ideas which</w:t>
-      </w:r>
-      <w:proofErr w:type="gramEnd"/>
-      <w:r>
-        <w:rPr>
-          <w:rStyle w:val="Heading4Char"/>
-        </w:rPr>
-        <w:t xml:space="preserve"> provides a valuable business resource</w:t>
-      </w:r>
-      <w:r>
-        <w:rPr>
-          <w:rFonts w:ascii="Baskerville" w:eastAsia="Times New Roman" w:hAnsi="Baskerville" w:cs="Times New Roman"/>
+          <w:rStyle w:val="Style13ptBold"/>
+        </w:rPr>
+        <w:t>Porter and Heppelmann 14</w:t>
+      </w:r>
+      <w:r>
+        <w:rPr>
+          <w:rFonts w:ascii="Baskerville" w:hAnsi="Baskerville" w:cs="Times New Roman"/>
           <w:color w:val="1F497D" w:themeColor="text2"/>
           <w:szCs w:val="28"/>
-        </w:rPr>
-        <w:t xml:space="preserve">. </w:t>
-      </w:r>
-    </w:p>
-    <w:p>
-      <w:pPr>
-        <w:spacing w:line="312" w:lineRule="auto"/>
-        <w:ind w:right="-360"/>
-        <w:rPr>
-          <w:rFonts w:ascii="Baskerville" w:hAnsi="Baskerville" w:cs="Times New Roman"/>
-          <w:color w:val="1F497D" w:themeColor="text2"/>
-          <w:szCs w:val="28"/>
-          <w:shd w:val="clear" w:color="auto" w:fill="FFFFFF"/>
-        </w:rPr>
-      </w:pPr>
-      <w:r>
-        <w:rPr>
-          <w:rFonts w:ascii="Baskerville SemiBold" w:hAnsi="Baskerville SemiBold" w:cs="Times New Roman"/>
-          <w:i/>
-          <w:color w:val="1F497D" w:themeColor="text2"/>
-          <w:szCs w:val="28"/>
-          <w:shd w:val="clear" w:color="auto" w:fill="FFFFFF"/>
-        </w:rPr>
-        <w:t>Evidence:</w:t>
-      </w:r>
-      <w:r>
-        <w:rPr>
-          <w:rFonts w:ascii="Baskerville" w:hAnsi="Baskerville" w:cs="Times New Roman"/>
-          <w:color w:val="1F497D" w:themeColor="text2"/>
-          <w:szCs w:val="28"/>
-          <w:shd w:val="clear" w:color="auto" w:fill="FFFFFF"/>
-        </w:rPr>
-        <w:t xml:space="preserve"> </w:t>
-      </w:r>
-      <w:r>
-        <w:rPr>
-          <w:rStyle w:val="Style13ptBold"/>
-        </w:rPr>
-        <w:t xml:space="preserve">Porter and </w:t>
-      </w:r>
-      <w:proofErr w:type="spellStart"/>
-      <w:r>
-        <w:rPr>
-          <w:rStyle w:val="Style13ptBold"/>
-        </w:rPr>
-        <w:t>Heppelmann</w:t>
-      </w:r>
-      <w:proofErr w:type="spellEnd"/>
-      <w:r>
-        <w:rPr>
-          <w:rStyle w:val="Style13ptBold"/>
-        </w:rPr>
-        <w:t xml:space="preserve"> </w:t>
-      </w:r>
-      <w:proofErr w:type="gramStart"/>
-      <w:r>
-        <w:rPr>
-          <w:rStyle w:val="Style13ptBold"/>
-        </w:rPr>
-        <w:t>14</w:t>
-      </w:r>
-      <w:r>
-        <w:rPr>
-          <w:rFonts w:ascii="Baskerville" w:hAnsi="Baskerville" w:cs="Times New Roman"/>
-          <w:color w:val="1F497D" w:themeColor="text2"/>
-          <w:szCs w:val="28"/>
-          <w:shd w:val="clear" w:color="auto" w:fill="FFFFFF"/>
-        </w:rPr>
-        <w:t xml:space="preserve"> :</w:t>
-      </w:r>
-      <w:proofErr w:type="gramEnd"/>
-      <w:r>
-        <w:rPr>
-          <w:rFonts w:ascii="Baskerville" w:hAnsi="Baskerville" w:cs="Times New Roman"/>
-          <w:color w:val="1F497D" w:themeColor="text2"/>
-          <w:szCs w:val="28"/>
-          <w:shd w:val="clear" w:color="auto" w:fill="FFFFFF"/>
-        </w:rPr>
-        <w:t xml:space="preserve"> Companies may find that the data they accumulate from smart, connected products is valuable to entities besides traditional customers. This may lead to new services or even new businesses. </w:t>
+          <w:shd w:val="clear" w:color="auto" w:fill="FFFFFF"/>
+        </w:rPr>
+        <w:t xml:space="preserve"> : </w:t>
+      </w:r>
+      <w:r>
+        <w:t xml:space="preserve">Companies may find that the data they accumulate from smart, connected products is valuable to entities besides traditional customers. This may lead to new services or even new businesses. </w:t>
       </w:r>
     </w:p>
     <w:p>
@@ -624,27 +457,7 @@
           <w:szCs w:val="28"/>
           <w:shd w:val="clear" w:color="auto" w:fill="FFFFFF"/>
         </w:rPr>
-        <w:t xml:space="preserve">. IOT is increasing the number of small </w:t>
-      </w:r>
-      <w:proofErr w:type="gramStart"/>
-      <w:r>
-        <w:rPr>
-          <w:rFonts w:ascii="Baskerville" w:hAnsi="Baskerville" w:cs="Times New Roman"/>
-          <w:color w:val="1F497D" w:themeColor="text2"/>
-          <w:szCs w:val="28"/>
-          <w:shd w:val="clear" w:color="auto" w:fill="FFFFFF"/>
-        </w:rPr>
-        <w:t>businesses which</w:t>
-      </w:r>
-      <w:proofErr w:type="gramEnd"/>
-      <w:r>
-        <w:rPr>
-          <w:rFonts w:ascii="Baskerville" w:hAnsi="Baskerville" w:cs="Times New Roman"/>
-          <w:color w:val="1F497D" w:themeColor="text2"/>
-          <w:szCs w:val="28"/>
-          <w:shd w:val="clear" w:color="auto" w:fill="FFFFFF"/>
-        </w:rPr>
-        <w:t xml:space="preserve"> will produce more output, increasing the GDP of the country.</w:t>
+        <w:t>. IOT is increasing the number of small businesses which will produce more output, increasing the GDP of the country.</w:t>
       </w:r>
     </w:p>
     <w:p>
@@ -686,9 +499,8 @@
           <w:szCs w:val="28"/>
           <w:shd w:val="clear" w:color="auto" w:fill="FFFFFF"/>
         </w:rPr>
-        <w:t xml:space="preserve">Small businesses increase – numbers of jobs increase –job security increases – hand to hand with </w:t>
-      </w:r>
-      <w:proofErr w:type="spellStart"/>
+        <w:t>Small businesses increase – numbers of jobs increase –job security increases – hand to hand with gdp increase</w:t>
+      </w:r>
       <w:r>
         <w:rPr>
           <w:rFonts w:ascii="Baskerville SemiBold" w:hAnsi="Baskerville SemiBold" w:cs="Times New Roman"/>
@@ -696,25 +508,6 @@
           <w:szCs w:val="28"/>
           <w:shd w:val="clear" w:color="auto" w:fill="FFFFFF"/>
         </w:rPr>
-        <w:t>gdp</w:t>
-      </w:r>
-      <w:proofErr w:type="spellEnd"/>
-      <w:r>
-        <w:rPr>
-          <w:rFonts w:ascii="Baskerville SemiBold" w:hAnsi="Baskerville SemiBold" w:cs="Times New Roman"/>
-          <w:color w:val="FF0000"/>
-          <w:szCs w:val="28"/>
-          <w:shd w:val="clear" w:color="auto" w:fill="FFFFFF"/>
-        </w:rPr>
-        <w:t xml:space="preserve"> increase</w:t>
-      </w:r>
-      <w:r>
-        <w:rPr>
-          <w:rFonts w:ascii="Baskerville SemiBold" w:hAnsi="Baskerville SemiBold" w:cs="Times New Roman"/>
-          <w:color w:val="FF0000"/>
-          <w:szCs w:val="28"/>
-          <w:shd w:val="clear" w:color="auto" w:fill="FFFFFF"/>
-        </w:rPr>
         <w:t>]</w:t>
       </w:r>
     </w:p>
@@ -728,13 +521,8 @@
       <w:pPr>
         <w:pStyle w:val="Heading3"/>
       </w:pPr>
-      <w:proofErr w:type="spellStart"/>
-      <w:r>
-        <w:t>Subpoint</w:t>
-      </w:r>
-      <w:proofErr w:type="spellEnd"/>
-      <w:r>
-        <w:t xml:space="preserve"> B: Increase in Connectivity and Productivity</w:t>
+      <w:r>
+        <w:t>Subpoint B: Increase in Connectivity and Productivity</w:t>
       </w:r>
     </w:p>
     <w:p>
@@ -802,23 +590,7 @@
           <w:rFonts w:ascii="Baskerville Old Face" w:hAnsi="Baskerville Old Face"/>
           <w:color w:val="1F497D" w:themeColor="text2"/>
         </w:rPr>
-        <w:t xml:space="preserve">; </w:t>
-      </w:r>
-      <w:proofErr w:type="spellStart"/>
-      <w:r>
-        <w:rPr>
-          <w:rFonts w:ascii="Baskerville Old Face" w:hAnsi="Baskerville Old Face"/>
-          <w:color w:val="1F497D" w:themeColor="text2"/>
-        </w:rPr>
-        <w:t>eCall</w:t>
-      </w:r>
-      <w:proofErr w:type="spellEnd"/>
-      <w:r>
-        <w:rPr>
-          <w:rFonts w:ascii="Baskerville Old Face" w:hAnsi="Baskerville Old Face"/>
-          <w:color w:val="1F497D" w:themeColor="text2"/>
-        </w:rPr>
-        <w:t xml:space="preserve"> introduced in 2008, takes smart, connected services to the next level by sending automatic notifications to the printer in case of a problem. The printer can then request service. An automated pre-analysis tool transmits the fault details to the responsible worker. A Heidelberg service expert can then immediately get started on solving the problem. </w:t>
+        <w:t xml:space="preserve">; eCall introduced in 2008, takes smart, connected services to the next level by sending automatic notifications to the printer in case of a problem. The printer can then request service. An automated pre-analysis tool transmits the fault details to the responsible worker. A Heidelberg service expert can then immediately get started on solving the problem. </w:t>
       </w:r>
     </w:p>
     <w:p>
@@ -843,23 +615,7 @@
           <w:rFonts w:ascii="Baskerville Old Face" w:hAnsi="Baskerville Old Face"/>
           <w:color w:val="1F497D" w:themeColor="text2"/>
         </w:rPr>
-        <w:t xml:space="preserve">The Internet of things is able to connect all devices on a common grid. By raising connectivity, workers are able to work as a team and share ideas effortlessly. In the case of the printers, workers did not have to check each individual printer but instead the printer checked </w:t>
-      </w:r>
-      <w:proofErr w:type="gramStart"/>
-      <w:r>
-        <w:rPr>
-          <w:rFonts w:ascii="Baskerville Old Face" w:hAnsi="Baskerville Old Face"/>
-          <w:color w:val="1F497D" w:themeColor="text2"/>
-        </w:rPr>
-        <w:t>itself</w:t>
-      </w:r>
-      <w:proofErr w:type="gramEnd"/>
-      <w:r>
-        <w:rPr>
-          <w:rFonts w:ascii="Baskerville Old Face" w:hAnsi="Baskerville Old Face"/>
-          <w:color w:val="1F497D" w:themeColor="text2"/>
-        </w:rPr>
-        <w:t xml:space="preserve"> so the worker could focus on more equitable jobs. </w:t>
+        <w:t xml:space="preserve">The Internet of things is able to connect all devices on a common grid. By raising connectivity, workers are able to work as a team and share ideas effortlessly. In the case of the printers, workers did not have to check each individual printer but instead the printer checked itself so the worker could focus on more equitable jobs. </w:t>
       </w:r>
     </w:p>
     <w:p>
@@ -1039,23 +795,7 @@
           <w:rFonts w:ascii="Baskerville Old Face" w:hAnsi="Baskerville Old Face"/>
           <w:color w:val="1F497D" w:themeColor="text2"/>
         </w:rPr>
-        <w:t xml:space="preserve">This new supply surplus increases the GDP in the country produced. The benefit possibilities are endless and they provide another reason to vote </w:t>
-      </w:r>
-      <w:proofErr w:type="spellStart"/>
-      <w:r>
-        <w:rPr>
-          <w:rFonts w:ascii="Baskerville Old Face" w:hAnsi="Baskerville Old Face"/>
-          <w:color w:val="1F497D" w:themeColor="text2"/>
-        </w:rPr>
-        <w:t>aff</w:t>
-      </w:r>
-      <w:proofErr w:type="spellEnd"/>
-      <w:r>
-        <w:rPr>
-          <w:rFonts w:ascii="Baskerville Old Face" w:hAnsi="Baskerville Old Face"/>
-          <w:color w:val="1F497D" w:themeColor="text2"/>
-        </w:rPr>
-        <w:t xml:space="preserve"> in this debate. </w:t>
+        <w:t xml:space="preserve">This new supply surplus increases the GDP in the country produced. The benefit possibilities are endless and they provide another reason to vote aff in this debate. </w:t>
       </w:r>
     </w:p>
     <w:p>
@@ -1115,13 +855,8 @@
       <w:pPr>
         <w:pStyle w:val="Heading3"/>
       </w:pPr>
-      <w:proofErr w:type="spellStart"/>
-      <w:r>
-        <w:t>Subpoint</w:t>
-      </w:r>
-      <w:proofErr w:type="spellEnd"/>
-      <w:r>
-        <w:t xml:space="preserve"> C:</w:t>
+      <w:r>
+        <w:t>Subpoint C:</w:t>
       </w:r>
       <w:r>
         <w:t xml:space="preserve"> Gas Prices</w:t>
@@ -1184,9 +919,361 @@
       <w:pPr>
         <w:spacing w:line="312" w:lineRule="auto"/>
         <w:rPr>
-          <w:rFonts w:ascii="Times" w:eastAsia="Times New Roman" w:hAnsi="Times" w:cs="Times New Roman"/>
-          <w:sz w:val="20"/>
+          <w:rStyle w:val="Emphasis"/>
+        </w:rPr>
+      </w:pPr>
+      <w:r>
+        <w:rPr>
+          <w:rStyle w:val="StyleUnderline"/>
+        </w:rPr>
+        <w:t>Evidence:</w:t>
+      </w:r>
+      <w:r>
+        <w:rPr>
+          <w:rFonts w:ascii="Baskerville Old Face" w:hAnsi="Baskerville Old Face"/>
+          <w:color w:val="1F497D" w:themeColor="text2"/>
+        </w:rPr>
+        <w:t xml:space="preserve">  </w:t>
+      </w:r>
+      <w:r>
+        <w:rPr>
+          <w:rStyle w:val="Style13ptBold"/>
+        </w:rPr>
+        <w:t>Andrew Slaughter &amp; 2</w:t>
+      </w:r>
+      <w:r>
+        <w:rPr>
+          <w:rFonts w:ascii="Baskerville Old Face" w:hAnsi="Baskerville Old Face"/>
+          <w:color w:val="1F497D" w:themeColor="text2"/>
+        </w:rPr>
+        <w:t>:</w:t>
+      </w:r>
+      <w:r>
+        <w:rPr>
+          <w:rFonts w:ascii="Baskerville" w:eastAsia="Times New Roman" w:hAnsi="Baskerville" w:cs="Times New Roman"/>
+          <w:bCs/>
+          <w:color w:val="1F497D" w:themeColor="text2"/>
+          <w:szCs w:val="30"/>
+          <w:shd w:val="clear" w:color="auto" w:fill="FFFFFF"/>
+        </w:rPr>
+        <w:t xml:space="preserve"> </w:t>
+      </w:r>
+      <w:r>
+        <w:t>The oil and gas industry, promise of IoT applications lies not with managing existing assets, supply chains, or customer relationships but in creating new value in information about these. “An integrated deployment strategy is key for companies looking to find value in IoT, which basically integrates sensing, communications, and analytics capabilities, has been simmering for a while. As the core enabling technologies have improved to the point that its widespread adoption seems likely.” Iot’s promise lies with tying all aspects of a business together.</w:t>
+      </w:r>
+      <w:r>
+        <w:rPr>
+          <w:rStyle w:val="Emphasis"/>
+        </w:rPr>
+        <w:t xml:space="preserve"> </w:t>
+      </w:r>
+    </w:p>
+    <w:p>
+      <w:pPr>
+        <w:spacing w:line="312" w:lineRule="auto"/>
+        <w:rPr>
+          <w:rStyle w:val="Emphasis"/>
+        </w:rPr>
+      </w:pPr>
+      <w:r>
+        <w:rPr>
+          <w:rStyle w:val="Emphasis"/>
+        </w:rPr>
+        <w:t xml:space="preserve">Evidence 2: </w:t>
+      </w:r>
+    </w:p>
+    <w:p>
+      <w:pPr>
+        <w:spacing w:line="312" w:lineRule="auto"/>
+        <w:rPr>
+          <w:rStyle w:val="Emphasis"/>
+        </w:rPr>
+      </w:pPr>
+      <w:r>
+        <w:rPr>
+          <w:rStyle w:val="Emphasis"/>
+        </w:rPr>
+        <w:t>PYMNT 16</w:t>
+      </w:r>
+      <w:bookmarkStart w:id="0" w:name="_GoBack"/>
+      <w:bookmarkEnd w:id="0"/>
+    </w:p>
+    <w:p>
+      <w:pPr>
+        <w:spacing w:line="312" w:lineRule="auto"/>
+        <w:rPr>
+          <w:rStyle w:val="Emphasis"/>
+          <w:b w:val="0"/>
+          <w:sz w:val="6"/>
+          <w:u w:val="none"/>
+        </w:rPr>
+      </w:pPr>
+      <w:r>
+        <w:rPr>
+          <w:rStyle w:val="Emphasis"/>
+          <w:b w:val="0"/>
+          <w:sz w:val="14"/>
+          <w:u w:val="none"/>
+        </w:rPr>
+        <w:t>In a culture that glorifies and relies so heavily upon the personal automobile, it shouldn’t be so surprising that gas prices are employed by pundits, alternatively, as scapegoats for low retail sales or as a bellwether for impending upturns. Just about every update on monthly retail sales will include a comment on the general state of the cost of a barrel of crude, and the recent months-long slide in the cost of gasoline might as well have been a holiday among the poor journalists covering that beat.But for all the stories focused on the rising and falling nature of oil markets, almost no attention is paid to the companies that are trying to stabilize those prices, and Shell may have made a breakthrough with the Internet of Things and its oilfields in rural Nigeria</w:t>
+      </w:r>
+      <w:r>
+        <w:rPr>
+          <w:rStyle w:val="Emphasis"/>
+          <w:sz w:val="14"/>
+        </w:rPr>
+        <w:t>.</w:t>
+      </w:r>
+      <w:r>
+        <w:rPr>
+          <w:rStyle w:val="Emphasis"/>
+          <w:b w:val="0"/>
+          <w:sz w:val="14"/>
+          <w:u w:val="none"/>
+        </w:rPr>
+        <w:t xml:space="preserve"> </w:t>
+      </w:r>
+      <w:r>
+        <w:rPr>
+          <w:rStyle w:val="Emphasis"/>
+          <w:sz w:val="14"/>
+        </w:rPr>
+        <w:t xml:space="preserve">RCR Wireless News spoke to </w:t>
+      </w:r>
+      <w:r>
+        <w:rPr>
+          <w:rStyle w:val="Emphasis"/>
+        </w:rPr>
+        <w:t xml:space="preserve">several people involved in a Royal Dutch Shell project to install IoT sensors over its 80 oilfields in the western African nation that produce upwards of </w:t>
+      </w:r>
+      <w:r>
+        <w:rPr>
+          <w:rStyle w:val="IntenseQuoteChar"/>
+        </w:rPr>
+        <w:t>600,000 barrels of oil per day, or 21 percent of the country’s oil-bearing capacity</w:t>
+      </w:r>
+      <w:r>
+        <w:rPr>
+          <w:rStyle w:val="Emphasis"/>
+          <w:b w:val="0"/>
+          <w:u w:val="none"/>
+        </w:rPr>
+        <w:t xml:space="preserve">. </w:t>
+      </w:r>
+      <w:r>
+        <w:rPr>
+          <w:rStyle w:val="Emphasis"/>
+          <w:b w:val="0"/>
+          <w:sz w:val="14"/>
+          <w:u w:val="none"/>
+        </w:rPr>
+        <w:t>In a perfect world, it would be ideal for Shell to be able to remotely monitor the output and performance of each individual well, but most of these sites are located in the Niger Delta, which is not impassable by modern means but can slow down maintenance and drilling crews during transit. Moreover, spotty network infrastructure in the area, combined with the rough terrain’s effect on weak signals, pushed</w:t>
+      </w:r>
+      <w:r>
+        <w:rPr>
+          <w:rStyle w:val="Emphasis"/>
+          <w:sz w:val="14"/>
+        </w:rPr>
+        <w:t xml:space="preserve"> </w:t>
+      </w:r>
+      <w:r>
+        <w:rPr>
+          <w:rStyle w:val="Emphasis"/>
+        </w:rPr>
+        <w:t>Shell and its partner organization, Upland Consulting, to choose a low-power, long-range IoT network solution put out by San Diego-based Ingenu, known as random phase multiple access (RPMA), to bridge the many gaps.</w:t>
+      </w:r>
+      <w:r>
+        <w:rPr>
+          <w:rStyle w:val="Emphasis"/>
+        </w:rPr>
+        <w:t xml:space="preserve"> </w:t>
+      </w:r>
+      <w:r>
+        <w:rPr>
+          <w:rStyle w:val="Emphasis"/>
+          <w:b w:val="0"/>
+          <w:sz w:val="14"/>
+          <w:u w:val="none"/>
+        </w:rPr>
+        <w:t>“The key criteria for selecting a solution were the technology’s ability to cover difficult terrain, power performance and long-range transmission, as well as network scalability, two-way communications and secure data transmission,” Upland Consulting CEO Bola Awobamise told RCR Wireless. “Ingenu’s RPMA offered all of these attributes.”</w:t>
+      </w:r>
+      <w:r>
+        <w:rPr>
+          <w:rStyle w:val="Emphasis"/>
+        </w:rPr>
+        <w:t xml:space="preserve"> </w:t>
+      </w:r>
+      <w:r>
+        <w:rPr>
+          <w:rStyle w:val="Emphasis"/>
+        </w:rPr>
+        <w:t>While oil production may be a multi-billion dollar enterprise, Shell’s investment in Ingenu’s RPMA sensors was anything but. Each sensor can project and receive signals in a 450-square-mile area, and their small sizes — no larger than shoeboxes and attachable to existing infrastructure — meant that Shell only had to spend $87,000 to monitor its entire oil production capacity in Nigeria.</w:t>
+      </w:r>
+      <w:r>
+        <w:rPr>
+          <w:rStyle w:val="Emphasis"/>
+        </w:rPr>
+        <w:t xml:space="preserve"> </w:t>
+      </w:r>
+      <w:r>
+        <w:rPr>
+          <w:rStyle w:val="Emphasis"/>
+          <w:b w:val="0"/>
+          <w:sz w:val="14"/>
+          <w:u w:val="none"/>
+        </w:rPr>
+        <w:t>No small f</w:t>
+      </w:r>
+      <w:r>
+        <w:rPr>
+          <w:rStyle w:val="Emphasis"/>
+          <w:b w:val="0"/>
+          <w:sz w:val="14"/>
+          <w:u w:val="none"/>
+        </w:rPr>
+        <w:t xml:space="preserve">eat, said Ingenu CEO John Horn. </w:t>
+      </w:r>
+      <w:r>
+        <w:rPr>
+          <w:rStyle w:val="Emphasis"/>
+          <w:b w:val="0"/>
+          <w:sz w:val="14"/>
+          <w:u w:val="none"/>
+        </w:rPr>
+        <w:t>“Where we would put one tower, cellular companies would put about 30 towers,” Horn told RCR Wireless. “It took three months to build this network in the Nigerian Delta … [for] cellular companies, it would have taken them a couple years to try to figure it out and develop it, and they still wouldn’t have built it because it costs so much money and there are n</w:t>
+      </w:r>
+      <w:r>
+        <w:rPr>
+          <w:rStyle w:val="Emphasis"/>
+          <w:b w:val="0"/>
+          <w:sz w:val="14"/>
+          <w:u w:val="none"/>
+        </w:rPr>
+        <w:t>ot people there to support it.”</w:t>
+      </w:r>
+    </w:p>
+    <w:p>
+      <w:pPr>
+        <w:spacing w:line="312" w:lineRule="auto"/>
+        <w:rPr>
+          <w:rStyle w:val="Emphasis"/>
+          <w:b w:val="0"/>
+          <w:sz w:val="14"/>
+          <w:u w:val="none"/>
+        </w:rPr>
+      </w:pPr>
+      <w:r>
+        <w:rPr>
+          <w:rStyle w:val="Emphasis"/>
+          <w:b w:val="0"/>
+          <w:sz w:val="14"/>
+          <w:u w:val="none"/>
+        </w:rPr>
+        <w:t>Not having people on site to support these sensors seems entirely the point. Indeed, Shell saw immediate results after installing the eight modules and collecting near-constant data on well production rates.</w:t>
+      </w:r>
+      <w:r>
+        <w:rPr>
+          <w:rStyle w:val="Emphasis"/>
+          <w:sz w:val="14"/>
+        </w:rPr>
+        <w:t xml:space="preserve"> </w:t>
+      </w:r>
+      <w:r>
+        <w:rPr>
+          <w:rStyle w:val="Emphasis"/>
+        </w:rPr>
+        <w:t>RCR reports a return of $1 million on the $87,000 it spent buying and installing the IoT system in rural Nigeria.</w:t>
+      </w:r>
+      <w:r>
+        <w:rPr>
+          <w:rStyle w:val="Emphasis"/>
+        </w:rPr>
+        <w:t xml:space="preserve"> </w:t>
+      </w:r>
+      <w:r>
+        <w:rPr>
+          <w:rStyle w:val="Emphasis"/>
+        </w:rPr>
+        <w:t xml:space="preserve">While IoT sensors can help oil producers when things are running smoothly, they’re also proving to be valuable tools when things go wrong in the field. </w:t>
+      </w:r>
+      <w:r>
+        <w:rPr>
+          <w:rStyle w:val="Emphasis"/>
+          <w:b w:val="0"/>
+          <w:sz w:val="14"/>
+          <w:u w:val="none"/>
+        </w:rPr>
+        <w:t>Drillers off the coast of Alaska have been working with IoT sensors for years to monitor when systems go down, and Mark McKinley of Hilcorp Energy Company explained that real-time notifications aren’t always the primary benefit of onsite IoT sensors in oil drilling. Sometimes, the data on exactly what’s gone wrong from the machines themselves is the more important part.</w:t>
+      </w:r>
+      <w:r>
+        <w:rPr>
+          <w:rStyle w:val="Emphasis"/>
+          <w:b w:val="0"/>
+          <w:sz w:val="14"/>
+          <w:u w:val="none"/>
+        </w:rPr>
+        <w:t xml:space="preserve"> </w:t>
+      </w:r>
+      <w:r>
+        <w:rPr>
+          <w:rStyle w:val="Emphasis"/>
+          <w:b w:val="0"/>
+          <w:sz w:val="14"/>
+          <w:u w:val="none"/>
+        </w:rPr>
+        <w:t>“The last time we had a well trip offline, within five minutes, we had a phone call telling us what broke, what to look at and how to test it,” McKinley said in an interview with Microsoft. “It saved six hours of troubleshooting or more, and we got right back online. The staff is ecstatic, because they get support before they have to break out manuals and figure it out on their own.” It’s enough to get environmentalists and Big Oil on the same side.</w:t>
+      </w:r>
+    </w:p>
+    <w:p>
+      <w:pPr>
+        <w:spacing w:line="312" w:lineRule="auto"/>
+        <w:rPr>
+          <w:rFonts w:ascii="Baskerville" w:eastAsia="Times New Roman" w:hAnsi="Baskerville" w:cs="Times New Roman"/>
+          <w:color w:val="1F497D" w:themeColor="text2"/>
+          <w:sz w:val="14"/>
           <w:szCs w:val="20"/>
+        </w:rPr>
+      </w:pPr>
+    </w:p>
+    <w:p>
+      <w:pPr>
+        <w:spacing w:line="312" w:lineRule="auto"/>
+        <w:rPr>
+          <w:rFonts w:ascii="Baskerville" w:hAnsi="Baskerville"/>
+          <w:color w:val="1F497D" w:themeColor="text2"/>
+          <w:sz w:val="18"/>
+        </w:rPr>
+      </w:pPr>
+    </w:p>
+    <w:p>
+      <w:pPr>
+        <w:spacing w:line="312" w:lineRule="auto"/>
+      </w:pPr>
+      <w:r>
+        <w:rPr>
+          <w:rStyle w:val="StyleUnderline"/>
+        </w:rPr>
+        <w:t>Link</w:t>
+      </w:r>
+      <w:r>
+        <w:t xml:space="preserve">: Information about these elements of there business allow for stability in predicted assists. Gas prices will stabilize because companies such as BP, will choose to adopt these ideas and prices for everyday men and women will decrease – helping our economy. </w:t>
+      </w:r>
+    </w:p>
+    <w:p>
+      <w:pPr>
+        <w:spacing w:line="312" w:lineRule="auto"/>
+        <w:rPr>
+          <w:rFonts w:ascii="Baskerville Old Face" w:hAnsi="Baskerville Old Face"/>
+          <w:color w:val="1F497D" w:themeColor="text2"/>
+        </w:rPr>
+      </w:pPr>
+    </w:p>
+    <w:p>
+      <w:pPr>
+        <w:spacing w:line="312" w:lineRule="auto"/>
+        <w:rPr>
+          <w:rFonts w:ascii="Baskerville Old Face" w:hAnsi="Baskerville Old Face"/>
+          <w:color w:val="1F497D" w:themeColor="text2"/>
         </w:rPr>
       </w:pPr>
       <w:r>
@@ -1195,336 +1282,14 @@
           <w:i/>
           <w:color w:val="1F497D" w:themeColor="text2"/>
         </w:rPr>
-        <w:t>Evidence:</w:t>
+        <w:t xml:space="preserve">Impact: </w:t>
       </w:r>
       <w:r>
         <w:rPr>
           <w:rFonts w:ascii="Baskerville Old Face" w:hAnsi="Baskerville Old Face"/>
           <w:color w:val="1F497D" w:themeColor="text2"/>
         </w:rPr>
-        <w:t xml:space="preserve">  </w:t>
-      </w:r>
-      <w:r>
-        <w:rPr>
-          <w:rStyle w:val="Style13ptBold"/>
-        </w:rPr>
-        <w:t>Andrew Slaughter &amp; 2</w:t>
-      </w:r>
-      <w:r>
-        <w:rPr>
-          <w:rFonts w:ascii="Baskerville Old Face" w:hAnsi="Baskerville Old Face"/>
-          <w:color w:val="1F497D" w:themeColor="text2"/>
-        </w:rPr>
-        <w:t>:</w:t>
-      </w:r>
-      <w:r>
-        <w:rPr>
-          <w:rFonts w:ascii="Baskerville" w:eastAsia="Times New Roman" w:hAnsi="Baskerville" w:cs="Times New Roman"/>
-          <w:bCs/>
-          <w:color w:val="1F497D" w:themeColor="text2"/>
-          <w:szCs w:val="30"/>
-          <w:shd w:val="clear" w:color="auto" w:fill="FFFFFF"/>
-        </w:rPr>
-        <w:t xml:space="preserve"> The oil and gas industry,</w:t>
-      </w:r>
-      <w:r>
-        <w:rPr>
-          <w:rFonts w:ascii="Baskerville" w:eastAsia="Times New Roman" w:hAnsi="Baskerville" w:cs="Times New Roman"/>
-          <w:bCs/>
-          <w:color w:val="1F497D" w:themeColor="text2"/>
-          <w:szCs w:val="30"/>
-          <w:shd w:val="clear" w:color="auto" w:fill="FFFFFF"/>
-        </w:rPr>
-        <w:t xml:space="preserve"> promise of </w:t>
-      </w:r>
-      <w:proofErr w:type="spellStart"/>
-      <w:r>
-        <w:rPr>
-          <w:rFonts w:ascii="Baskerville" w:eastAsia="Times New Roman" w:hAnsi="Baskerville" w:cs="Times New Roman"/>
-          <w:bCs/>
-          <w:color w:val="1F497D" w:themeColor="text2"/>
-          <w:szCs w:val="30"/>
-          <w:shd w:val="clear" w:color="auto" w:fill="FFFFFF"/>
-        </w:rPr>
-        <w:t>IoT</w:t>
-      </w:r>
-      <w:proofErr w:type="spellEnd"/>
-      <w:r>
-        <w:rPr>
-          <w:rFonts w:ascii="Baskerville" w:eastAsia="Times New Roman" w:hAnsi="Baskerville" w:cs="Times New Roman"/>
-          <w:bCs/>
-          <w:color w:val="1F497D" w:themeColor="text2"/>
-          <w:szCs w:val="30"/>
-          <w:shd w:val="clear" w:color="auto" w:fill="FFFFFF"/>
-        </w:rPr>
-        <w:t xml:space="preserve"> applications lies not with managing existing assets, supply chains, or cus</w:t>
-      </w:r>
-      <w:r>
-        <w:rPr>
-          <w:rFonts w:ascii="Baskerville" w:eastAsia="Times New Roman" w:hAnsi="Baskerville" w:cs="Times New Roman"/>
-          <w:bCs/>
-          <w:color w:val="1F497D" w:themeColor="text2"/>
-          <w:szCs w:val="30"/>
-          <w:shd w:val="clear" w:color="auto" w:fill="FFFFFF"/>
-        </w:rPr>
-        <w:t>tomer relationships but</w:t>
-      </w:r>
-      <w:r>
-        <w:rPr>
-          <w:rFonts w:ascii="Baskerville" w:eastAsia="Times New Roman" w:hAnsi="Baskerville" w:cs="Times New Roman"/>
-          <w:bCs/>
-          <w:color w:val="1F497D" w:themeColor="text2"/>
-          <w:szCs w:val="30"/>
-          <w:shd w:val="clear" w:color="auto" w:fill="FFFFFF"/>
-        </w:rPr>
-        <w:t xml:space="preserve"> in creating new value in information about these. </w:t>
-      </w:r>
-      <w:r>
-        <w:rPr>
-          <w:rFonts w:ascii="Baskerville" w:eastAsia="Times New Roman" w:hAnsi="Baskerville" w:cs="Times New Roman"/>
-          <w:bCs/>
-          <w:color w:val="1F497D" w:themeColor="text2"/>
-          <w:szCs w:val="30"/>
-          <w:shd w:val="clear" w:color="auto" w:fill="FFFFFF"/>
-        </w:rPr>
-        <w:t>“</w:t>
-      </w:r>
-      <w:r>
-        <w:rPr>
-          <w:rFonts w:ascii="Baskerville" w:eastAsia="Times New Roman" w:hAnsi="Baskerville" w:cs="Times New Roman"/>
-          <w:bCs/>
-          <w:color w:val="1F497D" w:themeColor="text2"/>
-          <w:szCs w:val="30"/>
-          <w:shd w:val="clear" w:color="auto" w:fill="FFFFFF"/>
-        </w:rPr>
-        <w:t>An integrated de</w:t>
-      </w:r>
-      <w:r>
-        <w:rPr>
-          <w:rFonts w:ascii="Baskerville" w:eastAsia="Times New Roman" w:hAnsi="Baskerville" w:cs="Times New Roman"/>
-          <w:bCs/>
-          <w:color w:val="1F497D" w:themeColor="text2"/>
-          <w:szCs w:val="30"/>
-          <w:shd w:val="clear" w:color="auto" w:fill="FFFFFF"/>
-        </w:rPr>
-        <w:t>ployment strategy is key for</w:t>
-      </w:r>
-      <w:r>
-        <w:rPr>
-          <w:rFonts w:ascii="Baskerville" w:eastAsia="Times New Roman" w:hAnsi="Baskerville" w:cs="Times New Roman"/>
-          <w:bCs/>
-          <w:color w:val="1F497D" w:themeColor="text2"/>
-          <w:szCs w:val="30"/>
-          <w:shd w:val="clear" w:color="auto" w:fill="FFFFFF"/>
-        </w:rPr>
-        <w:t xml:space="preserve"> companies looking</w:t>
-      </w:r>
-      <w:r>
-        <w:rPr>
-          <w:rFonts w:ascii="Baskerville" w:eastAsia="Times New Roman" w:hAnsi="Baskerville" w:cs="Times New Roman"/>
-          <w:bCs/>
-          <w:color w:val="1F497D" w:themeColor="text2"/>
-          <w:szCs w:val="30"/>
-          <w:shd w:val="clear" w:color="auto" w:fill="FFFFFF"/>
-        </w:rPr>
-        <w:t xml:space="preserve"> to find value in </w:t>
-      </w:r>
-      <w:proofErr w:type="spellStart"/>
-      <w:r>
-        <w:rPr>
-          <w:rFonts w:ascii="Baskerville" w:eastAsia="Times New Roman" w:hAnsi="Baskerville" w:cs="Times New Roman"/>
-          <w:bCs/>
-          <w:color w:val="1F497D" w:themeColor="text2"/>
-          <w:szCs w:val="30"/>
-          <w:shd w:val="clear" w:color="auto" w:fill="FFFFFF"/>
-        </w:rPr>
-        <w:t>IoT</w:t>
-      </w:r>
-      <w:proofErr w:type="spellEnd"/>
-      <w:r>
-        <w:rPr>
-          <w:rFonts w:ascii="Baskerville" w:eastAsia="Times New Roman" w:hAnsi="Baskerville" w:cs="Times New Roman"/>
-          <w:bCs/>
-          <w:color w:val="1F497D" w:themeColor="text2"/>
-          <w:szCs w:val="30"/>
-          <w:shd w:val="clear" w:color="auto" w:fill="FFFFFF"/>
-        </w:rPr>
-        <w:t xml:space="preserve">, </w:t>
-      </w:r>
-      <w:r>
-        <w:rPr>
-          <w:rFonts w:ascii="Baskerville" w:eastAsia="Times New Roman" w:hAnsi="Baskerville" w:cs="Times New Roman"/>
-          <w:color w:val="1F497D" w:themeColor="text2"/>
-          <w:szCs w:val="27"/>
-          <w:shd w:val="clear" w:color="auto" w:fill="FFFFFF"/>
-        </w:rPr>
-        <w:t xml:space="preserve">which basically integrates sensing, communications, and analytics capabilities, has been simmering for a while. </w:t>
-      </w:r>
-      <w:r>
-        <w:rPr>
-          <w:rFonts w:ascii="Baskerville" w:eastAsia="Times New Roman" w:hAnsi="Baskerville" w:cs="Times New Roman"/>
-          <w:color w:val="1F497D" w:themeColor="text2"/>
-          <w:szCs w:val="27"/>
-          <w:shd w:val="clear" w:color="auto" w:fill="FFFFFF"/>
-        </w:rPr>
-        <w:t>A</w:t>
-      </w:r>
-      <w:r>
-        <w:rPr>
-          <w:rFonts w:ascii="Baskerville" w:eastAsia="Times New Roman" w:hAnsi="Baskerville" w:cs="Times New Roman"/>
-          <w:color w:val="1F497D" w:themeColor="text2"/>
-          <w:szCs w:val="27"/>
-          <w:shd w:val="clear" w:color="auto" w:fill="FFFFFF"/>
-        </w:rPr>
-        <w:t>s the core enabling technologies have improved to the point that its widespread adoption seems likely.</w:t>
-      </w:r>
-      <w:r>
-        <w:rPr>
-          <w:rFonts w:ascii="Baskerville" w:eastAsia="Times New Roman" w:hAnsi="Baskerville" w:cs="Times New Roman"/>
-          <w:color w:val="1F497D" w:themeColor="text2"/>
-          <w:szCs w:val="27"/>
-          <w:shd w:val="clear" w:color="auto" w:fill="FFFFFF"/>
-        </w:rPr>
-        <w:t>”</w:t>
-      </w:r>
-      <w:r>
-        <w:rPr>
-          <w:rFonts w:ascii="Baskerville" w:eastAsia="Times New Roman" w:hAnsi="Baskerville" w:cs="Times New Roman"/>
-          <w:color w:val="1F497D" w:themeColor="text2"/>
-          <w:szCs w:val="27"/>
-          <w:shd w:val="clear" w:color="auto" w:fill="FFFFFF"/>
-        </w:rPr>
-        <w:t xml:space="preserve"> </w:t>
-      </w:r>
-      <w:proofErr w:type="spellStart"/>
-      <w:r>
-        <w:rPr>
-          <w:rFonts w:ascii="Baskerville" w:eastAsia="Times New Roman" w:hAnsi="Baskerville" w:cs="Times New Roman"/>
-          <w:color w:val="1F497D" w:themeColor="text2"/>
-          <w:szCs w:val="27"/>
-          <w:shd w:val="clear" w:color="auto" w:fill="FFFFFF"/>
-        </w:rPr>
-        <w:t>Iot’s</w:t>
-      </w:r>
-      <w:proofErr w:type="spellEnd"/>
-      <w:r>
-        <w:rPr>
-          <w:rFonts w:ascii="Baskerville" w:eastAsia="Times New Roman" w:hAnsi="Baskerville" w:cs="Times New Roman"/>
-          <w:color w:val="1F497D" w:themeColor="text2"/>
-          <w:szCs w:val="27"/>
-          <w:shd w:val="clear" w:color="auto" w:fill="FFFFFF"/>
-        </w:rPr>
-        <w:t xml:space="preserve"> promise lies with tying all aspects of a business together. </w:t>
-      </w:r>
-    </w:p>
-    <w:p>
-      <w:pPr>
-        <w:spacing w:line="312" w:lineRule="auto"/>
-        <w:rPr>
-          <w:rFonts w:ascii="Baskerville" w:eastAsia="Times New Roman" w:hAnsi="Baskerville" w:cs="Times New Roman"/>
-          <w:color w:val="1F497D" w:themeColor="text2"/>
-          <w:sz w:val="14"/>
-          <w:szCs w:val="20"/>
-        </w:rPr>
-      </w:pPr>
-    </w:p>
-    <w:p>
-      <w:pPr>
-        <w:spacing w:line="312" w:lineRule="auto"/>
-        <w:rPr>
-          <w:rFonts w:ascii="Baskerville" w:hAnsi="Baskerville"/>
-          <w:color w:val="1F497D" w:themeColor="text2"/>
-          <w:sz w:val="18"/>
-        </w:rPr>
-      </w:pPr>
-    </w:p>
-    <w:p>
-      <w:pPr>
-        <w:spacing w:line="312" w:lineRule="auto"/>
-        <w:rPr>
-          <w:rFonts w:ascii="Baskerville Old Face" w:hAnsi="Baskerville Old Face"/>
-          <w:color w:val="1F497D" w:themeColor="text2"/>
-        </w:rPr>
-      </w:pPr>
-      <w:r>
-        <w:rPr>
-          <w:rFonts w:ascii="Baskerville Old Face" w:hAnsi="Baskerville Old Face"/>
-          <w:i/>
-          <w:color w:val="1F497D" w:themeColor="text2"/>
-        </w:rPr>
-        <w:t xml:space="preserve">Link: </w:t>
-      </w:r>
-      <w:r>
-        <w:rPr>
-          <w:rFonts w:ascii="Baskerville Old Face" w:hAnsi="Baskerville Old Face"/>
-          <w:color w:val="1F497D" w:themeColor="text2"/>
-        </w:rPr>
-        <w:t xml:space="preserve">Information about these elements of there business allow for stability in predicted assists. Gas prices will stabilize because companies such as BP, will choose to adopt these ideas and prices for everyday men and women will decrease – helping our economy. </w:t>
-      </w:r>
-    </w:p>
-    <w:p>
-      <w:pPr>
-        <w:spacing w:line="312" w:lineRule="auto"/>
-        <w:rPr>
-          <w:rFonts w:ascii="Baskerville Old Face" w:hAnsi="Baskerville Old Face"/>
-          <w:color w:val="1F497D" w:themeColor="text2"/>
-        </w:rPr>
-      </w:pPr>
-    </w:p>
-    <w:p>
-      <w:pPr>
-        <w:spacing w:line="312" w:lineRule="auto"/>
-        <w:rPr>
-          <w:rFonts w:ascii="Baskerville Old Face" w:hAnsi="Baskerville Old Face"/>
-          <w:color w:val="1F497D" w:themeColor="text2"/>
-        </w:rPr>
-      </w:pPr>
-      <w:r>
-        <w:rPr>
-          <w:rFonts w:ascii="Baskerville Old Face" w:hAnsi="Baskerville Old Face"/>
-          <w:i/>
-          <w:color w:val="1F497D" w:themeColor="text2"/>
-        </w:rPr>
-        <w:t xml:space="preserve">Impact: </w:t>
-      </w:r>
-      <w:r>
-        <w:rPr>
-          <w:rFonts w:ascii="Baskerville Old Face" w:hAnsi="Baskerville Old Face"/>
-          <w:color w:val="1F497D" w:themeColor="text2"/>
-        </w:rPr>
-        <w:t xml:space="preserve">More money growing in many </w:t>
-      </w:r>
-      <w:proofErr w:type="gramStart"/>
-      <w:r>
-        <w:rPr>
-          <w:rFonts w:ascii="Baskerville Old Face" w:hAnsi="Baskerville Old Face"/>
-          <w:color w:val="1F497D" w:themeColor="text2"/>
-        </w:rPr>
-        <w:t>families</w:t>
-      </w:r>
-      <w:proofErr w:type="gramEnd"/>
-      <w:r>
-        <w:rPr>
-          <w:rFonts w:ascii="Baskerville Old Face" w:hAnsi="Baskerville Old Face"/>
-          <w:color w:val="1F497D" w:themeColor="text2"/>
-        </w:rPr>
-        <w:t xml:space="preserve"> pockets they can afford to invest in greater levels of privacy. With stabilizing gas prices, which directly correlates with a better economy, judge you are voting for the ability to predict spending for customers, consumers, and producers. Trade will occur more with </w:t>
-      </w:r>
-      <w:proofErr w:type="spellStart"/>
-      <w:r>
-        <w:rPr>
-          <w:rFonts w:ascii="Baskerville Old Face" w:hAnsi="Baskerville Old Face"/>
-          <w:color w:val="1F497D" w:themeColor="text2"/>
-        </w:rPr>
-        <w:t>IoT</w:t>
-      </w:r>
-      <w:proofErr w:type="spellEnd"/>
-      <w:r>
-        <w:rPr>
-          <w:rFonts w:ascii="Baskerville Old Face" w:hAnsi="Baskerville Old Face"/>
-          <w:color w:val="1F497D" w:themeColor="text2"/>
-        </w:rPr>
-        <w:t xml:space="preserve"> because in business terms the Absolute advantage provides the highest quality natural resource from its origin, which in turn will increase country GDP and such.</w:t>
+        <w:t>More money growing in many families pockets they can afford to invest in greater levels of privacy. With stabilizing gas prices, which directly correlates with a better economy, judge you are voting for the ability to predict spending for customers, consumers, and producers. Trade will occur more with IoT because in business terms the Absolute advantage provides the highest quality natural resource from its origin, which in turn will increase country GDP and such.</w:t>
       </w:r>
     </w:p>
     <w:p>
@@ -1558,63 +1323,44 @@
           <w:rFonts w:ascii="Baskerville Old Face" w:hAnsi="Baskerville Old Face"/>
           <w:color w:val="FF0000"/>
         </w:rPr>
-        <w:t xml:space="preserve">[IOT helps gas prices – Gas Prices stabilize – Small businesses can predict profits and potential revenue amounts </w:t>
-      </w:r>
-      <w:proofErr w:type="gramStart"/>
-      <w:r>
+        <w:t>[IOT helps gas prices – Gas Prices stabilize – Small businesses can predict profits and potential revenue amounts ahead  of time – trade barriers will costs less – Companies will either make more money, or more discounts would occur – more money for families.</w:t>
+      </w:r>
+    </w:p>
+    <w:p>
+      <w:pPr>
+        <w:spacing w:line="312" w:lineRule="auto"/>
+        <w:rPr>
+          <w:rFonts w:ascii="Baskerville Old Face" w:hAnsi="Baskerville Old Face"/>
+          <w:color w:val="1F497D" w:themeColor="text2"/>
+        </w:rPr>
+      </w:pPr>
+    </w:p>
+    <w:p>
+      <w:pPr>
+        <w:spacing w:line="312" w:lineRule="auto"/>
+        <w:rPr>
+          <w:rFonts w:ascii="Baskerville Old Face" w:hAnsi="Baskerville Old Face"/>
+          <w:color w:val="1F497D" w:themeColor="text2"/>
+        </w:rPr>
+      </w:pPr>
+      <w:r>
+        <w:rPr>
+          <w:rFonts w:ascii="Baskerville Old Face" w:hAnsi="Baskerville Old Face"/>
+          <w:color w:val="1F497D" w:themeColor="text2"/>
+        </w:rPr>
+        <w:t xml:space="preserve">Contention 2: </w:t>
+      </w:r>
+    </w:p>
+    <w:p>
+      <w:pPr>
+        <w:spacing w:line="312" w:lineRule="auto"/>
         <w:rPr>
           <w:rFonts w:ascii="Baskerville Old Face" w:hAnsi="Baskerville Old Face"/>
           <w:color w:val="FF0000"/>
         </w:rPr>
-        <w:t>ahead  of</w:t>
-      </w:r>
-      <w:proofErr w:type="gramEnd"/>
-      <w:r>
-        <w:rPr>
-          <w:rFonts w:ascii="Baskerville Old Face" w:hAnsi="Baskerville Old Face"/>
-          <w:color w:val="FF0000"/>
-        </w:rPr>
-        <w:t xml:space="preserve"> time – trade barriers will costs less – Companies will either make more money, or more discounts would occur – more money for families.</w:t>
-      </w:r>
-    </w:p>
-    <w:p>
-      <w:pPr>
-        <w:spacing w:line="312" w:lineRule="auto"/>
-        <w:rPr>
-          <w:rFonts w:ascii="Baskerville Old Face" w:hAnsi="Baskerville Old Face"/>
-          <w:color w:val="1F497D" w:themeColor="text2"/>
-        </w:rPr>
-      </w:pPr>
-    </w:p>
-    <w:p>
-      <w:pPr>
-        <w:spacing w:line="312" w:lineRule="auto"/>
-        <w:rPr>
-          <w:rFonts w:ascii="Baskerville Old Face" w:hAnsi="Baskerville Old Face"/>
-          <w:color w:val="1F497D" w:themeColor="text2"/>
-        </w:rPr>
-      </w:pPr>
-      <w:r>
-        <w:rPr>
-          <w:rFonts w:ascii="Baskerville Old Face" w:hAnsi="Baskerville Old Face"/>
-          <w:color w:val="1F497D" w:themeColor="text2"/>
-        </w:rPr>
-        <w:t xml:space="preserve">Contention 2: </w:t>
-      </w:r>
-    </w:p>
-    <w:p>
-      <w:pPr>
-        <w:spacing w:line="312" w:lineRule="auto"/>
-        <w:rPr>
-          <w:rFonts w:ascii="Baskerville Old Face" w:hAnsi="Baskerville Old Face"/>
-          <w:color w:val="FF0000"/>
-        </w:rPr>
-      </w:pPr>
-    </w:p>
-    <w:p>
-      <w:bookmarkStart w:id="0" w:name="_GoBack"/>
-      <w:bookmarkEnd w:id="0"/>
-    </w:p>
+      </w:pPr>
+    </w:p>
+    <w:p/>
     <w:sectPr>
       <w:pgSz w:w="12240" w:h="15840"/>
       <w:pgMar w:top="1440" w:right="810" w:bottom="1440" w:left="900" w:header="720" w:footer="720" w:gutter="0"/>
@@ -2274,7 +2020,6 @@
   <w:style w:type="character" w:default="1" w:styleId="DefaultParagraphFont">
     <w:name w:val="Default Paragraph Font"/>
     <w:uiPriority w:val="1"/>
-    <w:semiHidden/>
     <w:unhideWhenUsed/>
     <w:rsid w:val="008F651F"/>
   </w:style>
@@ -2468,6 +2213,59 @@
       <w:rFonts w:ascii="Times" w:hAnsi="Times" w:cs="Times New Roman"/>
       <w:sz w:val="20"/>
       <w:szCs w:val="20"/>
+    </w:rPr>
+  </w:style>
+  <w:style w:type="character" w:styleId="IntenseEmphasis">
+    <w:name w:val="Intense Emphasis"/>
+    <w:basedOn w:val="DefaultParagraphFont"/>
+    <w:uiPriority w:val="21"/>
+    <w:qFormat/>
+    <w:rsid w:val="0054622E"/>
+    <w:rPr>
+      <w:b/>
+      <w:bCs/>
+      <w:i/>
+      <w:iCs/>
+      <w:color w:val="4F81BD" w:themeColor="accent1"/>
+    </w:rPr>
+  </w:style>
+  <w:style w:type="paragraph" w:styleId="IntenseQuote">
+    <w:name w:val="Intense Quote"/>
+    <w:basedOn w:val="Normal"/>
+    <w:next w:val="Normal"/>
+    <w:link w:val="IntenseQuoteChar"/>
+    <w:uiPriority w:val="30"/>
+    <w:qFormat/>
+    <w:rsid w:val="0054622E"/>
+    <w:pPr>
+      <w:pBdr>
+        <w:bottom w:val="single" w:sz="4" w:space="4" w:color="4F81BD" w:themeColor="accent1"/>
+      </w:pBdr>
+      <w:spacing w:before="200" w:after="280"/>
+      <w:ind w:left="936" w:right="936"/>
+    </w:pPr>
+    <w:rPr>
+      <w:b/>
+      <w:bCs/>
+      <w:i/>
+      <w:iCs/>
+      <w:color w:val="4F81BD" w:themeColor="accent1"/>
+    </w:rPr>
+  </w:style>
+  <w:style w:type="character" w:customStyle="1" w:styleId="IntenseQuoteChar">
+    <w:name w:val="Intense Quote Char"/>
+    <w:basedOn w:val="DefaultParagraphFont"/>
+    <w:link w:val="IntenseQuote"/>
+    <w:uiPriority w:val="30"/>
+    <w:rsid w:val="0054622E"/>
+    <w:rPr>
+      <w:rFonts w:ascii="Calibri" w:hAnsi="Calibri"/>
+      <w:b/>
+      <w:bCs/>
+      <w:i/>
+      <w:iCs/>
+      <w:color w:val="4F81BD" w:themeColor="accent1"/>
+      <w:sz w:val="22"/>
     </w:rPr>
   </w:style>
 </w:styles>
@@ -2759,7 +2557,6 @@
   <w:style w:type="character" w:default="1" w:styleId="DefaultParagraphFont">
     <w:name w:val="Default Paragraph Font"/>
     <w:uiPriority w:val="1"/>
-    <w:semiHidden/>
     <w:unhideWhenUsed/>
     <w:rsid w:val="008F651F"/>
   </w:style>
@@ -2953,6 +2750,59 @@
       <w:rFonts w:ascii="Times" w:hAnsi="Times" w:cs="Times New Roman"/>
       <w:sz w:val="20"/>
       <w:szCs w:val="20"/>
+    </w:rPr>
+  </w:style>
+  <w:style w:type="character" w:styleId="IntenseEmphasis">
+    <w:name w:val="Intense Emphasis"/>
+    <w:basedOn w:val="DefaultParagraphFont"/>
+    <w:uiPriority w:val="21"/>
+    <w:qFormat/>
+    <w:rsid w:val="0054622E"/>
+    <w:rPr>
+      <w:b/>
+      <w:bCs/>
+      <w:i/>
+      <w:iCs/>
+      <w:color w:val="4F81BD" w:themeColor="accent1"/>
+    </w:rPr>
+  </w:style>
+  <w:style w:type="paragraph" w:styleId="IntenseQuote">
+    <w:name w:val="Intense Quote"/>
+    <w:basedOn w:val="Normal"/>
+    <w:next w:val="Normal"/>
+    <w:link w:val="IntenseQuoteChar"/>
+    <w:uiPriority w:val="30"/>
+    <w:qFormat/>
+    <w:rsid w:val="0054622E"/>
+    <w:pPr>
+      <w:pBdr>
+        <w:bottom w:val="single" w:sz="4" w:space="4" w:color="4F81BD" w:themeColor="accent1"/>
+      </w:pBdr>
+      <w:spacing w:before="200" w:after="280"/>
+      <w:ind w:left="936" w:right="936"/>
+    </w:pPr>
+    <w:rPr>
+      <w:b/>
+      <w:bCs/>
+      <w:i/>
+      <w:iCs/>
+      <w:color w:val="4F81BD" w:themeColor="accent1"/>
+    </w:rPr>
+  </w:style>
+  <w:style w:type="character" w:customStyle="1" w:styleId="IntenseQuoteChar">
+    <w:name w:val="Intense Quote Char"/>
+    <w:basedOn w:val="DefaultParagraphFont"/>
+    <w:link w:val="IntenseQuote"/>
+    <w:uiPriority w:val="30"/>
+    <w:rsid w:val="0054622E"/>
+    <w:rPr>
+      <w:rFonts w:ascii="Calibri" w:hAnsi="Calibri"/>
+      <w:b/>
+      <w:bCs/>
+      <w:i/>
+      <w:iCs/>
+      <w:color w:val="4F81BD" w:themeColor="accent1"/>
+      <w:sz w:val="22"/>
     </w:rPr>
   </w:style>
 </w:styles>
@@ -3445,7 +3295,7 @@
 </file>
 
 <file path=customXml/itemProps4.xml><?xml version="1.0" encoding="utf-8"?>
-<ds:datastoreItem xmlns:ds="http://schemas.openxmlformats.org/officeDocument/2006/customXml" ds:itemID="{03080D89-21F4-EE45-A98B-82999A6E1F5D}">
+<ds:datastoreItem xmlns:ds="http://schemas.openxmlformats.org/officeDocument/2006/customXml" ds:itemID="{ADFD17A9-C7AF-7647-95DD-2C0D7D517EDD}">
   <ds:schemaRefs>
     <ds:schemaRef ds:uri="http://schemas.openxmlformats.org/officeDocument/2006/bibliography"/>
   </ds:schemaRefs>

</xml_diff>

<commit_message>
added contention 2 and edited a lot
</commit_message>
<xml_diff>
--- a/Affirmation.docx
+++ b/Affirmation.docx
@@ -32,7 +32,13 @@
         <w:rPr>
           <w:shd w:val="clear" w:color="auto" w:fill="FFFFFF"/>
         </w:rPr>
-        <w:t>Resolved: On balance, the benefits of the Internet of Things outweigh the harms of decreased personal privacy.</w:t>
+        <w:t>We affirm the resolution. R</w:t>
+      </w:r>
+      <w:r>
+        <w:rPr>
+          <w:shd w:val="clear" w:color="auto" w:fill="FFFFFF"/>
+        </w:rPr>
+        <w:t>esolved: On balance, the benefits of the Internet of Things outweigh the harms of decreased personal privacy.</w:t>
       </w:r>
     </w:p>
     <w:p>
@@ -158,15 +164,51 @@
           <w:color w:val="FF0000"/>
           <w:shd w:val="clear" w:color="auto" w:fill="FFFFFF"/>
         </w:rPr>
-        <w:t xml:space="preserve"> [purely a comparison between IOT and privacy, no other factors]</w:t>
-      </w:r>
+        <w:t xml:space="preserve"> [</w:t>
+      </w:r>
+      <w:proofErr w:type="gramStart"/>
       <w:r>
         <w:rPr>
           <w:rFonts w:ascii="Baskerville" w:hAnsi="Baskerville" w:cs="Times New Roman"/>
           <w:color w:val="FF0000"/>
           <w:shd w:val="clear" w:color="auto" w:fill="FFFFFF"/>
         </w:rPr>
-        <w:t>[skip if not enough time just make it apparent in first crossfire]</w:t>
+        <w:t>purely</w:t>
+      </w:r>
+      <w:proofErr w:type="gramEnd"/>
+      <w:r>
+        <w:rPr>
+          <w:rFonts w:ascii="Baskerville" w:hAnsi="Baskerville" w:cs="Times New Roman"/>
+          <w:color w:val="FF0000"/>
+          <w:shd w:val="clear" w:color="auto" w:fill="FFFFFF"/>
+        </w:rPr>
+        <w:t xml:space="preserve"> a comparison between IOT and privacy, no other factors]</w:t>
+      </w:r>
+      <w:r>
+        <w:rPr>
+          <w:rFonts w:ascii="Baskerville" w:hAnsi="Baskerville" w:cs="Times New Roman"/>
+          <w:color w:val="FF0000"/>
+          <w:shd w:val="clear" w:color="auto" w:fill="FFFFFF"/>
+        </w:rPr>
+        <w:t>[</w:t>
+      </w:r>
+      <w:proofErr w:type="gramStart"/>
+      <w:r>
+        <w:rPr>
+          <w:rFonts w:ascii="Baskerville" w:hAnsi="Baskerville" w:cs="Times New Roman"/>
+          <w:color w:val="FF0000"/>
+          <w:shd w:val="clear" w:color="auto" w:fill="FFFFFF"/>
+        </w:rPr>
+        <w:t>skip</w:t>
+      </w:r>
+      <w:proofErr w:type="gramEnd"/>
+      <w:r>
+        <w:rPr>
+          <w:rFonts w:ascii="Baskerville" w:hAnsi="Baskerville" w:cs="Times New Roman"/>
+          <w:color w:val="FF0000"/>
+          <w:shd w:val="clear" w:color="auto" w:fill="FFFFFF"/>
+        </w:rPr>
+        <w:t xml:space="preserve"> if not enough time just make it apparent in first crossfire]</w:t>
       </w:r>
     </w:p>
     <w:p>
@@ -238,15 +280,42 @@
           <w:kern w:val="36"/>
           <w:szCs w:val="28"/>
         </w:rPr>
-        <w:t>In order to justify the affirmations following sub points we must identify the key economic benefits. These include Creating Opportunity, Limiting Consumption, Promoting Community and , increasing stabilization.</w:t>
+        <w:t xml:space="preserve">In order to justify the affirmations following sub points we must identify the key economic benefits. These include Creating Opportunity, Limiting Consumption, Promoting Community </w:t>
+      </w:r>
+      <w:proofErr w:type="gramStart"/>
+      <w:r>
+        <w:rPr>
+          <w:rFonts w:ascii="Baskerville" w:eastAsia="Times New Roman" w:hAnsi="Baskerville" w:cs="Times New Roman"/>
+          <w:bCs/>
+          <w:color w:val="1F497D" w:themeColor="text2"/>
+          <w:kern w:val="36"/>
+          <w:szCs w:val="28"/>
+        </w:rPr>
+        <w:t>and ,</w:t>
+      </w:r>
+      <w:proofErr w:type="gramEnd"/>
+      <w:r>
+        <w:rPr>
+          <w:rFonts w:ascii="Baskerville" w:eastAsia="Times New Roman" w:hAnsi="Baskerville" w:cs="Times New Roman"/>
+          <w:bCs/>
+          <w:color w:val="1F497D" w:themeColor="text2"/>
+          <w:kern w:val="36"/>
+          <w:szCs w:val="28"/>
+        </w:rPr>
+        <w:t xml:space="preserve"> increasing stabilization.</w:t>
       </w:r>
     </w:p>
     <w:p>
       <w:pPr>
         <w:pStyle w:val="Heading3"/>
       </w:pPr>
-      <w:r>
-        <w:t>Subpoint A: Small Business Creation</w:t>
+      <w:proofErr w:type="spellStart"/>
+      <w:r>
+        <w:t>Subpoint</w:t>
+      </w:r>
+      <w:proofErr w:type="spellEnd"/>
+      <w:r>
+        <w:t xml:space="preserve"> A: Small Business Creation</w:t>
       </w:r>
     </w:p>
     <w:p>
@@ -276,7 +345,15 @@
         <w:t xml:space="preserve"> </w:t>
       </w:r>
       <w:r>
-        <w:t>The Internet of Things is able to facilitate the rise of new small businesses and provide innovative business ideas which provides a valuable business resource.</w:t>
+        <w:t xml:space="preserve">The Internet of Things is able to facilitate the rise of new small businesses and provide innovative business </w:t>
+      </w:r>
+      <w:proofErr w:type="gramStart"/>
+      <w:r>
+        <w:t>ideas</w:t>
+      </w:r>
+      <w:proofErr w:type="gramEnd"/>
+      <w:r>
+        <w:t xml:space="preserve"> which provides a valuable business resource.</w:t>
       </w:r>
       <w:r>
         <w:rPr>
@@ -311,7 +388,28 @@
         <w:rPr>
           <w:rStyle w:val="Style13ptBold"/>
         </w:rPr>
-        <w:t>Porter and Heppelmann 14</w:t>
+        <w:t xml:space="preserve">Porter and </w:t>
+      </w:r>
+      <w:proofErr w:type="spellStart"/>
+      <w:r>
+        <w:rPr>
+          <w:rStyle w:val="Style13ptBold"/>
+        </w:rPr>
+        <w:t>Heppelmann</w:t>
+      </w:r>
+      <w:proofErr w:type="spellEnd"/>
+      <w:r>
+        <w:rPr>
+          <w:rStyle w:val="Style13ptBold"/>
+        </w:rPr>
+        <w:t xml:space="preserve"> </w:t>
+      </w:r>
+      <w:proofErr w:type="gramStart"/>
+      <w:r>
+        <w:rPr>
+          <w:rStyle w:val="Style13ptBold"/>
+        </w:rPr>
+        <w:t>14</w:t>
       </w:r>
       <w:r>
         <w:rPr>
@@ -320,7 +418,17 @@
           <w:szCs w:val="28"/>
           <w:shd w:val="clear" w:color="auto" w:fill="FFFFFF"/>
         </w:rPr>
-        <w:t xml:space="preserve"> : </w:t>
+        <w:t xml:space="preserve"> :</w:t>
+      </w:r>
+      <w:proofErr w:type="gramEnd"/>
+      <w:r>
+        <w:rPr>
+          <w:rFonts w:ascii="Baskerville" w:hAnsi="Baskerville" w:cs="Times New Roman"/>
+          <w:color w:val="1F497D" w:themeColor="text2"/>
+          <w:szCs w:val="28"/>
+          <w:shd w:val="clear" w:color="auto" w:fill="FFFFFF"/>
+        </w:rPr>
+        <w:t xml:space="preserve"> </w:t>
       </w:r>
       <w:r>
         <w:t xml:space="preserve">Companies may find that the data they accumulate from smart, connected products is valuable to entities besides traditional customers. This may lead to new services or even new businesses. </w:t>
@@ -439,7 +547,7 @@
           <w:szCs w:val="28"/>
           <w:shd w:val="clear" w:color="auto" w:fill="FFFFFF"/>
         </w:rPr>
-        <w:t xml:space="preserve"> due to the increase in job openings</w:t>
+        <w:t xml:space="preserve"> </w:t>
       </w:r>
       <w:r>
         <w:rPr>
@@ -448,7 +556,7 @@
           <w:szCs w:val="28"/>
           <w:shd w:val="clear" w:color="auto" w:fill="FFFFFF"/>
         </w:rPr>
-        <w:t xml:space="preserve"> as a result</w:t>
+        <w:t>as a result</w:t>
       </w:r>
       <w:r>
         <w:rPr>
@@ -457,7 +565,63 @@
           <w:szCs w:val="28"/>
           <w:shd w:val="clear" w:color="auto" w:fill="FFFFFF"/>
         </w:rPr>
-        <w:t>. IOT is increasing the number of small businesses which will produce more output, increasing the GDP of the country.</w:t>
+        <w:t>. IOT is increasing the number of small businesses</w:t>
+      </w:r>
+      <w:r>
+        <w:rPr>
+          <w:rFonts w:ascii="Baskerville" w:hAnsi="Baskerville" w:cs="Times New Roman"/>
+          <w:color w:val="1F497D" w:themeColor="text2"/>
+          <w:szCs w:val="28"/>
+          <w:shd w:val="clear" w:color="auto" w:fill="FFFFFF"/>
+        </w:rPr>
+        <w:t>,</w:t>
+      </w:r>
+      <w:r>
+        <w:rPr>
+          <w:rFonts w:ascii="Baskerville" w:hAnsi="Baskerville" w:cs="Times New Roman"/>
+          <w:color w:val="1F497D" w:themeColor="text2"/>
+          <w:szCs w:val="28"/>
+          <w:shd w:val="clear" w:color="auto" w:fill="FFFFFF"/>
+        </w:rPr>
+        <w:t xml:space="preserve"> which will produce more </w:t>
+      </w:r>
+      <w:r>
+        <w:rPr>
+          <w:rFonts w:ascii="Baskerville" w:hAnsi="Baskerville" w:cs="Times New Roman"/>
+          <w:color w:val="1F497D" w:themeColor="text2"/>
+          <w:szCs w:val="28"/>
+          <w:shd w:val="clear" w:color="auto" w:fill="FFFFFF"/>
+        </w:rPr>
+        <w:t xml:space="preserve">supply </w:t>
+      </w:r>
+      <w:r>
+        <w:rPr>
+          <w:rFonts w:ascii="Baskerville" w:hAnsi="Baskerville" w:cs="Times New Roman"/>
+          <w:color w:val="1F497D" w:themeColor="text2"/>
+          <w:szCs w:val="28"/>
+          <w:shd w:val="clear" w:color="auto" w:fill="FFFFFF"/>
+        </w:rPr>
+        <w:t>output</w:t>
+      </w:r>
+      <w:r>
+        <w:rPr>
+          <w:rFonts w:ascii="Baskerville" w:hAnsi="Baskerville" w:cs="Times New Roman"/>
+          <w:color w:val="1F497D" w:themeColor="text2"/>
+          <w:szCs w:val="28"/>
+          <w:shd w:val="clear" w:color="auto" w:fill="FFFFFF"/>
+        </w:rPr>
+        <w:t xml:space="preserve"> from each country</w:t>
+      </w:r>
+      <w:bookmarkStart w:id="0" w:name="_GoBack"/>
+      <w:bookmarkEnd w:id="0"/>
+      <w:r>
+        <w:rPr>
+          <w:rFonts w:ascii="Baskerville" w:hAnsi="Baskerville" w:cs="Times New Roman"/>
+          <w:color w:val="1F497D" w:themeColor="text2"/>
+          <w:szCs w:val="28"/>
+          <w:shd w:val="clear" w:color="auto" w:fill="FFFFFF"/>
+        </w:rPr>
+        <w:t>, increasing the GDP of the country.</w:t>
       </w:r>
     </w:p>
     <w:p>
@@ -499,8 +663,9 @@
           <w:szCs w:val="28"/>
           <w:shd w:val="clear" w:color="auto" w:fill="FFFFFF"/>
         </w:rPr>
-        <w:t>Small businesses increase – numbers of jobs increase –job security increases – hand to hand with gdp increase</w:t>
-      </w:r>
+        <w:t xml:space="preserve">Small businesses increase – numbers of jobs increase –job security increases – hand to hand with </w:t>
+      </w:r>
+      <w:proofErr w:type="spellStart"/>
       <w:r>
         <w:rPr>
           <w:rFonts w:ascii="Baskerville SemiBold" w:hAnsi="Baskerville SemiBold" w:cs="Times New Roman"/>
@@ -508,6 +673,25 @@
           <w:szCs w:val="28"/>
           <w:shd w:val="clear" w:color="auto" w:fill="FFFFFF"/>
         </w:rPr>
+        <w:t>gdp</w:t>
+      </w:r>
+      <w:proofErr w:type="spellEnd"/>
+      <w:r>
+        <w:rPr>
+          <w:rFonts w:ascii="Baskerville SemiBold" w:hAnsi="Baskerville SemiBold" w:cs="Times New Roman"/>
+          <w:color w:val="FF0000"/>
+          <w:szCs w:val="28"/>
+          <w:shd w:val="clear" w:color="auto" w:fill="FFFFFF"/>
+        </w:rPr>
+        <w:t xml:space="preserve"> increase</w:t>
+      </w:r>
+      <w:r>
+        <w:rPr>
+          <w:rFonts w:ascii="Baskerville SemiBold" w:hAnsi="Baskerville SemiBold" w:cs="Times New Roman"/>
+          <w:color w:val="FF0000"/>
+          <w:szCs w:val="28"/>
+          <w:shd w:val="clear" w:color="auto" w:fill="FFFFFF"/>
+        </w:rPr>
         <w:t>]</w:t>
       </w:r>
     </w:p>
@@ -521,8 +705,13 @@
       <w:pPr>
         <w:pStyle w:val="Heading3"/>
       </w:pPr>
-      <w:r>
-        <w:t>Subpoint B: Increase in Connectivity and Productivity</w:t>
+      <w:proofErr w:type="spellStart"/>
+      <w:r>
+        <w:t>Subpoint</w:t>
+      </w:r>
+      <w:proofErr w:type="spellEnd"/>
+      <w:r>
+        <w:t xml:space="preserve"> B: Increase in Connectivity and Productivity</w:t>
       </w:r>
     </w:p>
     <w:p>
@@ -590,7 +779,23 @@
           <w:rFonts w:ascii="Baskerville Old Face" w:hAnsi="Baskerville Old Face"/>
           <w:color w:val="1F497D" w:themeColor="text2"/>
         </w:rPr>
-        <w:t xml:space="preserve">; eCall introduced in 2008, takes smart, connected services to the next level by sending automatic notifications to the printer in case of a problem. The printer can then request service. An automated pre-analysis tool transmits the fault details to the responsible worker. A Heidelberg service expert can then immediately get started on solving the problem. </w:t>
+        <w:t xml:space="preserve">; </w:t>
+      </w:r>
+      <w:proofErr w:type="spellStart"/>
+      <w:r>
+        <w:rPr>
+          <w:rFonts w:ascii="Baskerville Old Face" w:hAnsi="Baskerville Old Face"/>
+          <w:color w:val="1F497D" w:themeColor="text2"/>
+        </w:rPr>
+        <w:t>eCall</w:t>
+      </w:r>
+      <w:proofErr w:type="spellEnd"/>
+      <w:r>
+        <w:rPr>
+          <w:rFonts w:ascii="Baskerville Old Face" w:hAnsi="Baskerville Old Face"/>
+          <w:color w:val="1F497D" w:themeColor="text2"/>
+        </w:rPr>
+        <w:t xml:space="preserve"> introduced in 2008, takes smart, connected services to the next level by sending automatic notifications to the printer in case of a problem. The printer can then request service. An automated pre-analysis tool transmits the fault details to the responsible worker. A Heidelberg service expert can then immediately get started on solving the problem. </w:t>
       </w:r>
     </w:p>
     <w:p>
@@ -615,7 +820,23 @@
           <w:rFonts w:ascii="Baskerville Old Face" w:hAnsi="Baskerville Old Face"/>
           <w:color w:val="1F497D" w:themeColor="text2"/>
         </w:rPr>
-        <w:t xml:space="preserve">The Internet of things is able to connect all devices on a common grid. By raising connectivity, workers are able to work as a team and share ideas effortlessly. In the case of the printers, workers did not have to check each individual printer but instead the printer checked itself so the worker could focus on more equitable jobs. </w:t>
+        <w:t xml:space="preserve">The Internet of things is able to connect all devices on a common grid. By raising connectivity, workers are able to work as a team and share ideas effortlessly. In the case of the printers, workers did not have to check each individual printer but instead the printer checked </w:t>
+      </w:r>
+      <w:proofErr w:type="gramStart"/>
+      <w:r>
+        <w:rPr>
+          <w:rFonts w:ascii="Baskerville Old Face" w:hAnsi="Baskerville Old Face"/>
+          <w:color w:val="1F497D" w:themeColor="text2"/>
+        </w:rPr>
+        <w:t>itself</w:t>
+      </w:r>
+      <w:proofErr w:type="gramEnd"/>
+      <w:r>
+        <w:rPr>
+          <w:rFonts w:ascii="Baskerville Old Face" w:hAnsi="Baskerville Old Face"/>
+          <w:color w:val="1F497D" w:themeColor="text2"/>
+        </w:rPr>
+        <w:t xml:space="preserve"> so the worker could focus on more equitable jobs. </w:t>
       </w:r>
     </w:p>
     <w:p>
@@ -795,7 +1016,23 @@
           <w:rFonts w:ascii="Baskerville Old Face" w:hAnsi="Baskerville Old Face"/>
           <w:color w:val="1F497D" w:themeColor="text2"/>
         </w:rPr>
-        <w:t xml:space="preserve">This new supply surplus increases the GDP in the country produced. The benefit possibilities are endless and they provide another reason to vote aff in this debate. </w:t>
+        <w:t xml:space="preserve">This new supply surplus increases the GDP in the country produced. The benefit possibilities are endless and they provide another reason to vote </w:t>
+      </w:r>
+      <w:proofErr w:type="spellStart"/>
+      <w:r>
+        <w:rPr>
+          <w:rFonts w:ascii="Baskerville Old Face" w:hAnsi="Baskerville Old Face"/>
+          <w:color w:val="1F497D" w:themeColor="text2"/>
+        </w:rPr>
+        <w:t>aff</w:t>
+      </w:r>
+      <w:proofErr w:type="spellEnd"/>
+      <w:r>
+        <w:rPr>
+          <w:rFonts w:ascii="Baskerville Old Face" w:hAnsi="Baskerville Old Face"/>
+          <w:color w:val="1F497D" w:themeColor="text2"/>
+        </w:rPr>
+        <w:t xml:space="preserve"> in this debate. </w:t>
       </w:r>
     </w:p>
     <w:p>
@@ -855,8 +1092,13 @@
       <w:pPr>
         <w:pStyle w:val="Heading3"/>
       </w:pPr>
-      <w:r>
-        <w:t>Subpoint C:</w:t>
+      <w:proofErr w:type="spellStart"/>
+      <w:r>
+        <w:t>Subpoint</w:t>
+      </w:r>
+      <w:proofErr w:type="spellEnd"/>
+      <w:r>
+        <w:t xml:space="preserve"> C:</w:t>
       </w:r>
       <w:r>
         <w:t xml:space="preserve"> Gas Prices</w:t>
@@ -959,7 +1201,31 @@
         <w:t xml:space="preserve"> </w:t>
       </w:r>
       <w:r>
-        <w:t>The oil and gas industry, promise of IoT applications lies not with managing existing assets, supply chains, or customer relationships but in creating new value in information about these. “An integrated deployment strategy is key for companies looking to find value in IoT, which basically integrates sensing, communications, and analytics capabilities, has been simmering for a while. As the core enabling technologies have improved to the point that its widespread adoption seems likely.” Iot’s promise lies with tying all aspects of a business together.</w:t>
+        <w:t xml:space="preserve">The oil and gas industry, promise of </w:t>
+      </w:r>
+      <w:proofErr w:type="spellStart"/>
+      <w:r>
+        <w:t>IoT</w:t>
+      </w:r>
+      <w:proofErr w:type="spellEnd"/>
+      <w:r>
+        <w:t xml:space="preserve"> applications lies not with managing existing assets, supply chains, or customer relationships but in creating new value in information about these. “An integrated deployment strategy is key for companies looking to find value in </w:t>
+      </w:r>
+      <w:proofErr w:type="spellStart"/>
+      <w:r>
+        <w:t>IoT</w:t>
+      </w:r>
+      <w:proofErr w:type="spellEnd"/>
+      <w:r>
+        <w:t xml:space="preserve">, which basically integrates sensing, communications, and analytics capabilities, has been simmering for a while. As the core enabling technologies have improved to the point that its widespread adoption seems likely.” </w:t>
+      </w:r>
+      <w:proofErr w:type="spellStart"/>
+      <w:r>
+        <w:t>Iot’s</w:t>
+      </w:r>
+      <w:proofErr w:type="spellEnd"/>
+      <w:r>
+        <w:t xml:space="preserve"> promise lies with tying all aspects of a business together.</w:t>
       </w:r>
       <w:r>
         <w:rPr>
@@ -995,8 +1261,6 @@
         </w:rPr>
         <w:t>PYMNT 16</w:t>
       </w:r>
-      <w:bookmarkStart w:id="0" w:name="_GoBack"/>
-      <w:bookmarkEnd w:id="0"/>
     </w:p>
     <w:p>
       <w:pPr>
@@ -1015,7 +1279,49 @@
           <w:sz w:val="14"/>
           <w:u w:val="none"/>
         </w:rPr>
-        <w:t>In a culture that glorifies and relies so heavily upon the personal automobile, it shouldn’t be so surprising that gas prices are employed by pundits, alternatively, as scapegoats for low retail sales or as a bellwether for impending upturns. Just about every update on monthly retail sales will include a comment on the general state of the cost of a barrel of crude, and the recent months-long slide in the cost of gasoline might as well have been a holiday among the poor journalists covering that beat.But for all the stories focused on the rising and falling nature of oil markets, almost no attention is paid to the companies that are trying to stabilize those prices, and Shell may have made a breakthrough with the Internet of Things and its oilfields in rural Nigeria</w:t>
+        <w:t xml:space="preserve">In a culture that glorifies and relies so heavily upon the personal automobile, it shouldn’t be so surprising that </w:t>
+      </w:r>
+      <w:proofErr w:type="gramStart"/>
+      <w:r>
+        <w:rPr>
+          <w:rStyle w:val="Emphasis"/>
+          <w:b w:val="0"/>
+          <w:sz w:val="14"/>
+          <w:u w:val="none"/>
+        </w:rPr>
+        <w:t>gas prices are employed by pundits, alternatively,</w:t>
+      </w:r>
+      <w:proofErr w:type="gramEnd"/>
+      <w:r>
+        <w:rPr>
+          <w:rStyle w:val="Emphasis"/>
+          <w:b w:val="0"/>
+          <w:sz w:val="14"/>
+          <w:u w:val="none"/>
+        </w:rPr>
+        <w:t xml:space="preserve"> as scapegoats for low retail sales or as a bellwether for impending upturns. Just about every update on monthly retail sales will include a comment on the general state of the cost of a barrel of crude, and the recent months-long slide in the cost of gasoline might as well have been a holiday among the poor journalists covering that </w:t>
+      </w:r>
+      <w:proofErr w:type="spellStart"/>
+      <w:proofErr w:type="gramStart"/>
+      <w:r>
+        <w:rPr>
+          <w:rStyle w:val="Emphasis"/>
+          <w:b w:val="0"/>
+          <w:sz w:val="14"/>
+          <w:u w:val="none"/>
+        </w:rPr>
+        <w:t>beat.But</w:t>
+      </w:r>
+      <w:proofErr w:type="spellEnd"/>
+      <w:proofErr w:type="gramEnd"/>
+      <w:r>
+        <w:rPr>
+          <w:rStyle w:val="Emphasis"/>
+          <w:b w:val="0"/>
+          <w:sz w:val="14"/>
+          <w:u w:val="none"/>
+        </w:rPr>
+        <w:t xml:space="preserve"> for all the stories focused on the rising and falling nature of oil markets, almost no attention is paid to the companies that are trying to stabilize those prices, and Shell may have made a breakthrough with the Internet of Things and its oilfields in rural Nigeria</w:t>
       </w:r>
       <w:r>
         <w:rPr>
@@ -1036,15 +1342,68 @@
       <w:r>
         <w:rPr>
           <w:rStyle w:val="Emphasis"/>
-          <w:sz w:val="14"/>
-        </w:rPr>
-        <w:t xml:space="preserve">RCR Wireless News spoke to </w:t>
-      </w:r>
-      <w:r>
-        <w:rPr>
-          <w:rStyle w:val="Emphasis"/>
-        </w:rPr>
-        <w:t xml:space="preserve">several people involved in a Royal Dutch Shell project to install IoT sensors over its 80 oilfields in the western African nation that produce upwards of </w:t>
+          <w:b w:val="0"/>
+          <w:sz w:val="14"/>
+          <w:u w:val="none"/>
+        </w:rPr>
+        <w:t>RCR Wireless News spoke to</w:t>
+      </w:r>
+      <w:r>
+        <w:rPr>
+          <w:rStyle w:val="Emphasis"/>
+          <w:sz w:val="14"/>
+        </w:rPr>
+        <w:t xml:space="preserve"> </w:t>
+      </w:r>
+      <w:r>
+        <w:rPr>
+          <w:rStyle w:val="Emphasis"/>
+          <w:b w:val="0"/>
+          <w:sz w:val="14"/>
+          <w:u w:val="none"/>
+        </w:rPr>
+        <w:t xml:space="preserve">several people involved in a Royal Dutch Shell project to install </w:t>
+      </w:r>
+      <w:proofErr w:type="spellStart"/>
+      <w:r>
+        <w:rPr>
+          <w:rStyle w:val="Emphasis"/>
+          <w:b w:val="0"/>
+          <w:sz w:val="14"/>
+          <w:u w:val="none"/>
+        </w:rPr>
+        <w:t>IoT</w:t>
+      </w:r>
+      <w:proofErr w:type="spellEnd"/>
+      <w:r>
+        <w:rPr>
+          <w:rStyle w:val="Emphasis"/>
+          <w:b w:val="0"/>
+          <w:sz w:val="14"/>
+          <w:u w:val="none"/>
+        </w:rPr>
+        <w:t xml:space="preserve"> sensors over its 80 oilfields in </w:t>
+      </w:r>
+      <w:r>
+        <w:rPr>
+          <w:rStyle w:val="Emphasis"/>
+        </w:rPr>
+        <w:t xml:space="preserve">the western African nation </w:t>
+      </w:r>
+      <w:r>
+        <w:rPr>
+          <w:rStyle w:val="Emphasis"/>
+          <w:b w:val="0"/>
+          <w:sz w:val="14"/>
+          <w:u w:val="none"/>
+        </w:rPr>
+        <w:t xml:space="preserve">that </w:t>
+      </w:r>
+      <w:r>
+        <w:rPr>
+          <w:rStyle w:val="Emphasis"/>
+        </w:rPr>
+        <w:t xml:space="preserve">produce upwards of </w:t>
       </w:r>
       <w:r>
         <w:rPr>
@@ -1079,12 +1438,56 @@
       <w:r>
         <w:rPr>
           <w:rStyle w:val="Emphasis"/>
-        </w:rPr>
-        <w:t>Shell and its partner organization, Upland Consulting, to choose a low-power, long-range IoT network solution put out by San Diego-based Ingenu, known as random phase multiple access (RPMA), to bridge the many gaps.</w:t>
-      </w:r>
-      <w:r>
-        <w:rPr>
-          <w:rStyle w:val="Emphasis"/>
+          <w:b w:val="0"/>
+          <w:sz w:val="14"/>
+          <w:u w:val="none"/>
+        </w:rPr>
+        <w:t xml:space="preserve">Shell and its partner organization, Upland Consulting, to choose a low-power, long-range </w:t>
+      </w:r>
+      <w:proofErr w:type="spellStart"/>
+      <w:r>
+        <w:rPr>
+          <w:rStyle w:val="Emphasis"/>
+          <w:b w:val="0"/>
+          <w:sz w:val="14"/>
+          <w:u w:val="none"/>
+        </w:rPr>
+        <w:t>IoT</w:t>
+      </w:r>
+      <w:proofErr w:type="spellEnd"/>
+      <w:r>
+        <w:rPr>
+          <w:rStyle w:val="Emphasis"/>
+          <w:b w:val="0"/>
+          <w:sz w:val="14"/>
+          <w:u w:val="none"/>
+        </w:rPr>
+        <w:t xml:space="preserve"> network solution put out by San Diego-based </w:t>
+      </w:r>
+      <w:proofErr w:type="spellStart"/>
+      <w:r>
+        <w:rPr>
+          <w:rStyle w:val="Emphasis"/>
+          <w:b w:val="0"/>
+          <w:sz w:val="14"/>
+          <w:u w:val="none"/>
+        </w:rPr>
+        <w:t>Ingenu</w:t>
+      </w:r>
+      <w:proofErr w:type="spellEnd"/>
+      <w:r>
+        <w:rPr>
+          <w:rStyle w:val="Emphasis"/>
+          <w:b w:val="0"/>
+          <w:sz w:val="14"/>
+          <w:u w:val="none"/>
+        </w:rPr>
+        <w:t>, known as random phase multiple access (RPMA), to bridge the many gaps.</w:t>
+      </w:r>
+      <w:r>
+        <w:rPr>
+          <w:rStyle w:val="Emphasis"/>
+          <w:sz w:val="14"/>
         </w:rPr>
         <w:t xml:space="preserve"> </w:t>
       </w:r>
@@ -1095,7 +1498,47 @@
           <w:sz w:val="14"/>
           <w:u w:val="none"/>
         </w:rPr>
-        <w:t>“The key criteria for selecting a solution were the technology’s ability to cover difficult terrain, power performance and long-range transmission, as well as network scalability, two-way communications and secure data transmission,” Upland Consulting CEO Bola Awobamise told RCR Wireless. “Ingenu’s RPMA offered all of these attributes.”</w:t>
+        <w:t xml:space="preserve">“The key criteria for selecting a solution were the technology’s ability to cover difficult terrain, power performance and long-range transmission, as well as network scalability, two-way communications and secure data transmission,” Upland Consulting CEO Bola </w:t>
+      </w:r>
+      <w:proofErr w:type="spellStart"/>
+      <w:r>
+        <w:rPr>
+          <w:rStyle w:val="Emphasis"/>
+          <w:b w:val="0"/>
+          <w:sz w:val="14"/>
+          <w:u w:val="none"/>
+        </w:rPr>
+        <w:t>Awobamise</w:t>
+      </w:r>
+      <w:proofErr w:type="spellEnd"/>
+      <w:r>
+        <w:rPr>
+          <w:rStyle w:val="Emphasis"/>
+          <w:b w:val="0"/>
+          <w:sz w:val="14"/>
+          <w:u w:val="none"/>
+        </w:rPr>
+        <w:t xml:space="preserve"> told RCR Wireless. “</w:t>
+      </w:r>
+      <w:proofErr w:type="spellStart"/>
+      <w:r>
+        <w:rPr>
+          <w:rStyle w:val="Emphasis"/>
+          <w:b w:val="0"/>
+          <w:sz w:val="14"/>
+          <w:u w:val="none"/>
+        </w:rPr>
+        <w:t>Ingenu’s</w:t>
+      </w:r>
+      <w:proofErr w:type="spellEnd"/>
+      <w:r>
+        <w:rPr>
+          <w:rStyle w:val="Emphasis"/>
+          <w:b w:val="0"/>
+          <w:sz w:val="14"/>
+          <w:u w:val="none"/>
+        </w:rPr>
+        <w:t xml:space="preserve"> RPMA offered all of these attributes.”</w:t>
       </w:r>
       <w:r>
         <w:rPr>
@@ -1106,18 +1549,54 @@
       <w:r>
         <w:rPr>
           <w:rStyle w:val="Emphasis"/>
-        </w:rPr>
-        <w:t>While oil production may be a multi-billion dollar enterprise, Shell’s investment in Ingenu’s RPMA sensors was anything but. Each sensor can project and receive signals in a 450-square-mile area, and their small sizes — no larger than shoeboxes and attachable to existing infrastructure — meant that Shell only had to spend $87,000 to monitor its entire oil production capacity in Nigeria.</w:t>
-      </w:r>
-      <w:r>
-        <w:rPr>
-          <w:rStyle w:val="Emphasis"/>
+          <w:b w:val="0"/>
+          <w:sz w:val="14"/>
+          <w:u w:val="none"/>
+        </w:rPr>
+        <w:t xml:space="preserve">While oil production may be a multi-billion dollar enterprise, Shell’s investment in </w:t>
+      </w:r>
+      <w:proofErr w:type="spellStart"/>
+      <w:r>
+        <w:rPr>
+          <w:rStyle w:val="Emphasis"/>
+          <w:b w:val="0"/>
+          <w:sz w:val="14"/>
+          <w:u w:val="none"/>
+        </w:rPr>
+        <w:t>Ingenu’s</w:t>
+      </w:r>
+      <w:proofErr w:type="spellEnd"/>
+      <w:r>
+        <w:rPr>
+          <w:rStyle w:val="Emphasis"/>
+          <w:b w:val="0"/>
+          <w:sz w:val="14"/>
+          <w:u w:val="none"/>
+        </w:rPr>
+        <w:t xml:space="preserve"> RPMA sensors was anything but. Each sensor can project and receive signals in a 450-square-mile area, and their small sizes — no larger than shoeboxes and attachable to existing infrastructure — meant that</w:t>
+      </w:r>
+      <w:r>
+        <w:rPr>
+          <w:rStyle w:val="Emphasis"/>
+          <w:sz w:val="14"/>
         </w:rPr>
         <w:t xml:space="preserve"> </w:t>
       </w:r>
       <w:r>
         <w:rPr>
           <w:rStyle w:val="Emphasis"/>
+        </w:rPr>
+        <w:t>Shell only had to spend $87,000 to monitor its entire oil production capacity in Nigeria.</w:t>
+      </w:r>
+      <w:r>
+        <w:rPr>
+          <w:rStyle w:val="Emphasis"/>
+        </w:rPr>
+        <w:t xml:space="preserve"> </w:t>
+      </w:r>
+      <w:r>
+        <w:rPr>
+          <w:rStyle w:val="Emphasis"/>
           <w:b w:val="0"/>
           <w:sz w:val="14"/>
           <w:u w:val="none"/>
@@ -1131,7 +1610,27 @@
           <w:sz w:val="14"/>
           <w:u w:val="none"/>
         </w:rPr>
-        <w:t xml:space="preserve">eat, said Ingenu CEO John Horn. </w:t>
+        <w:t xml:space="preserve">eat, said </w:t>
+      </w:r>
+      <w:proofErr w:type="spellStart"/>
+      <w:r>
+        <w:rPr>
+          <w:rStyle w:val="Emphasis"/>
+          <w:b w:val="0"/>
+          <w:sz w:val="14"/>
+          <w:u w:val="none"/>
+        </w:rPr>
+        <w:t>Ingenu</w:t>
+      </w:r>
+      <w:proofErr w:type="spellEnd"/>
+      <w:r>
+        <w:rPr>
+          <w:rStyle w:val="Emphasis"/>
+          <w:b w:val="0"/>
+          <w:sz w:val="14"/>
+          <w:u w:val="none"/>
+        </w:rPr>
+        <w:t xml:space="preserve"> CEO John Horn. </w:t>
       </w:r>
       <w:r>
         <w:rPr>
@@ -1182,7 +1681,21 @@
         <w:rPr>
           <w:rStyle w:val="Emphasis"/>
         </w:rPr>
-        <w:t>RCR reports a return of $1 million on the $87,000 it spent buying and installing the IoT system in rural Nigeria.</w:t>
+        <w:t xml:space="preserve">RCR reports a return of $1 million on the $87,000 it spent buying and installing the </w:t>
+      </w:r>
+      <w:proofErr w:type="spellStart"/>
+      <w:r>
+        <w:rPr>
+          <w:rStyle w:val="Emphasis"/>
+        </w:rPr>
+        <w:t>IoT</w:t>
+      </w:r>
+      <w:proofErr w:type="spellEnd"/>
+      <w:r>
+        <w:rPr>
+          <w:rStyle w:val="Emphasis"/>
+        </w:rPr>
+        <w:t xml:space="preserve"> system in rural Nigeria.</w:t>
       </w:r>
       <w:r>
         <w:rPr>
@@ -1193,17 +1706,100 @@
       <w:r>
         <w:rPr>
           <w:rStyle w:val="Emphasis"/>
-        </w:rPr>
-        <w:t xml:space="preserve">While IoT sensors can help oil producers when things are running smoothly, they’re also proving to be valuable tools when things go wrong in the field. </w:t>
-      </w:r>
-      <w:r>
-        <w:rPr>
-          <w:rStyle w:val="Emphasis"/>
-          <w:b w:val="0"/>
-          <w:sz w:val="14"/>
-          <w:u w:val="none"/>
-        </w:rPr>
-        <w:t>Drillers off the coast of Alaska have been working with IoT sensors for years to monitor when systems go down, and Mark McKinley of Hilcorp Energy Company explained that real-time notifications aren’t always the primary benefit of onsite IoT sensors in oil drilling. Sometimes, the data on exactly what’s gone wrong from the machines themselves is the more important part.</w:t>
+          <w:b w:val="0"/>
+          <w:sz w:val="14"/>
+          <w:u w:val="none"/>
+        </w:rPr>
+        <w:t xml:space="preserve">While </w:t>
+      </w:r>
+      <w:proofErr w:type="spellStart"/>
+      <w:r>
+        <w:rPr>
+          <w:rStyle w:val="Emphasis"/>
+          <w:b w:val="0"/>
+          <w:sz w:val="14"/>
+          <w:u w:val="none"/>
+        </w:rPr>
+        <w:t>IoT</w:t>
+      </w:r>
+      <w:proofErr w:type="spellEnd"/>
+      <w:r>
+        <w:rPr>
+          <w:rStyle w:val="Emphasis"/>
+          <w:b w:val="0"/>
+          <w:sz w:val="14"/>
+          <w:u w:val="none"/>
+        </w:rPr>
+        <w:t xml:space="preserve"> sensors can help oil producers when things are running smoothly, they’re also proving to be valuable tools when things go wrong in the field. </w:t>
+      </w:r>
+      <w:r>
+        <w:rPr>
+          <w:rStyle w:val="Emphasis"/>
+          <w:b w:val="0"/>
+          <w:sz w:val="14"/>
+          <w:u w:val="none"/>
+        </w:rPr>
+        <w:t xml:space="preserve">Drillers off the coast of Alaska have been working with </w:t>
+      </w:r>
+      <w:proofErr w:type="spellStart"/>
+      <w:r>
+        <w:rPr>
+          <w:rStyle w:val="Emphasis"/>
+          <w:b w:val="0"/>
+          <w:sz w:val="14"/>
+          <w:u w:val="none"/>
+        </w:rPr>
+        <w:t>IoT</w:t>
+      </w:r>
+      <w:proofErr w:type="spellEnd"/>
+      <w:r>
+        <w:rPr>
+          <w:rStyle w:val="Emphasis"/>
+          <w:b w:val="0"/>
+          <w:sz w:val="14"/>
+          <w:u w:val="none"/>
+        </w:rPr>
+        <w:t xml:space="preserve"> sensors for years to monitor when systems go down, and Mark McKinley of </w:t>
+      </w:r>
+      <w:proofErr w:type="spellStart"/>
+      <w:r>
+        <w:rPr>
+          <w:rStyle w:val="Emphasis"/>
+          <w:b w:val="0"/>
+          <w:sz w:val="14"/>
+          <w:u w:val="none"/>
+        </w:rPr>
+        <w:t>Hilcorp</w:t>
+      </w:r>
+      <w:proofErr w:type="spellEnd"/>
+      <w:r>
+        <w:rPr>
+          <w:rStyle w:val="Emphasis"/>
+          <w:b w:val="0"/>
+          <w:sz w:val="14"/>
+          <w:u w:val="none"/>
+        </w:rPr>
+        <w:t xml:space="preserve"> Energy Company explained that real-time notifications aren’t always the primary benefit of onsite </w:t>
+      </w:r>
+      <w:proofErr w:type="spellStart"/>
+      <w:r>
+        <w:rPr>
+          <w:rStyle w:val="Emphasis"/>
+          <w:b w:val="0"/>
+          <w:sz w:val="14"/>
+          <w:u w:val="none"/>
+        </w:rPr>
+        <w:t>IoT</w:t>
+      </w:r>
+      <w:proofErr w:type="spellEnd"/>
+      <w:r>
+        <w:rPr>
+          <w:rStyle w:val="Emphasis"/>
+          <w:b w:val="0"/>
+          <w:sz w:val="14"/>
+          <w:u w:val="none"/>
+        </w:rPr>
+        <w:t xml:space="preserve"> sensors in oil drilling. Sometimes, the data on exactly what’s gone wrong from the machines themselves is the more important part.</w:t>
       </w:r>
       <w:r>
         <w:rPr>
@@ -1256,7 +1852,13 @@
         <w:t>Link</w:t>
       </w:r>
       <w:r>
-        <w:t xml:space="preserve">: Information about these elements of there business allow for stability in predicted assists. Gas prices will stabilize because companies such as BP, will choose to adopt these ideas and prices for everyday men and women will decrease – helping our economy. </w:t>
+        <w:t xml:space="preserve">: </w:t>
+      </w:r>
+      <w:r>
+        <w:t>Shell experienced a lower supply cost with IOT devices, which decreased gas prices, by two fold.</w:t>
+      </w:r>
+      <w:r>
+        <w:t xml:space="preserve"> </w:t>
       </w:r>
     </w:p>
     <w:p>
@@ -1289,7 +1891,14 @@
           <w:rFonts w:ascii="Baskerville Old Face" w:hAnsi="Baskerville Old Face"/>
           <w:color w:val="1F497D" w:themeColor="text2"/>
         </w:rPr>
-        <w:t>More money growing in many families pockets they can afford to invest in greater levels of privacy. With stabilizing gas prices, which directly correlates with a better economy, judge you are voting for the ability to predict spending for customers, consumers, and producers. Trade will occur more with IoT because in business terms the Absolute advantage provides the highest quality natural resource from its origin, which in turn will increase country GDP and such.</w:t>
+        <w:t>This means that every car owner will benefit from the implementation of IOT due to the lower gas prices. Companies will also benefit from lower gas prices because their transportation costs will decrease as well. Gasoline is a building block in our economy, and IOT is taking a huge step towards reducing gas prices and improving the economy. Therefore countries implementing IOT will undoubtedly have their living situation and economy improve</w:t>
+      </w:r>
+      <w:r>
+        <w:rPr>
+          <w:rFonts w:ascii="Baskerville Old Face" w:hAnsi="Baskerville Old Face"/>
+          <w:color w:val="1F497D" w:themeColor="text2"/>
+        </w:rPr>
+        <w:t xml:space="preserve"> drastically.</w:t>
       </w:r>
     </w:p>
     <w:p>
@@ -1323,7 +1932,23 @@
           <w:rFonts w:ascii="Baskerville Old Face" w:hAnsi="Baskerville Old Face"/>
           <w:color w:val="FF0000"/>
         </w:rPr>
-        <w:t>[IOT helps gas prices – Gas Prices stabilize – Small businesses can predict profits and potential revenue amounts ahead  of time – trade barriers will costs less – Companies will either make more money, or more discounts would occur – more money for families.</w:t>
+        <w:t xml:space="preserve">[IOT helps gas prices – Gas Prices stabilize – Small businesses can predict profits and potential revenue amounts </w:t>
+      </w:r>
+      <w:proofErr w:type="gramStart"/>
+      <w:r>
+        <w:rPr>
+          <w:rFonts w:ascii="Baskerville Old Face" w:hAnsi="Baskerville Old Face"/>
+          <w:color w:val="FF0000"/>
+        </w:rPr>
+        <w:t>ahead  of</w:t>
+      </w:r>
+      <w:proofErr w:type="gramEnd"/>
+      <w:r>
+        <w:rPr>
+          <w:rFonts w:ascii="Baskerville Old Face" w:hAnsi="Baskerville Old Face"/>
+          <w:color w:val="FF0000"/>
+        </w:rPr>
+        <w:t xml:space="preserve"> time – trade barriers will costs less – Companies will either make more money, or more discounts would occur – more money for families.</w:t>
       </w:r>
     </w:p>
     <w:p>
@@ -1337,20 +1962,187 @@
     </w:p>
     <w:p>
       <w:pPr>
-        <w:spacing w:line="312" w:lineRule="auto"/>
-        <w:rPr>
-          <w:rFonts w:ascii="Baskerville Old Face" w:hAnsi="Baskerville Old Face"/>
-          <w:color w:val="1F497D" w:themeColor="text2"/>
-        </w:rPr>
-      </w:pPr>
-      <w:r>
-        <w:rPr>
-          <w:rFonts w:ascii="Baskerville Old Face" w:hAnsi="Baskerville Old Face"/>
-          <w:color w:val="1F497D" w:themeColor="text2"/>
-        </w:rPr>
+        <w:pStyle w:val="Heading2"/>
+      </w:pPr>
+      <w:r>
         <w:t xml:space="preserve">Contention 2: </w:t>
       </w:r>
-    </w:p>
+      <w:r>
+        <w:t>Health</w:t>
+      </w:r>
+    </w:p>
+    <w:p/>
+    <w:p>
+      <w:pPr>
+        <w:pStyle w:val="Heading3"/>
+      </w:pPr>
+      <w:proofErr w:type="spellStart"/>
+      <w:r>
+        <w:t>Subpoint</w:t>
+      </w:r>
+      <w:proofErr w:type="spellEnd"/>
+      <w:r>
+        <w:t xml:space="preserve"> A: Diabetes Patients</w:t>
+      </w:r>
+    </w:p>
+    <w:p>
+      <w:r>
+        <w:t>The Internet of things provides medical solutions to mitigate disease and/or pain.</w:t>
+      </w:r>
+    </w:p>
+    <w:p>
+      <w:proofErr w:type="spellStart"/>
+      <w:r>
+        <w:t>Jara</w:t>
+      </w:r>
+      <w:proofErr w:type="spellEnd"/>
+      <w:r>
+        <w:t xml:space="preserve"> </w:t>
+      </w:r>
+      <w:proofErr w:type="spellStart"/>
+      <w:r>
+        <w:t>Skarmeta</w:t>
+      </w:r>
+      <w:proofErr w:type="spellEnd"/>
+      <w:r>
+        <w:t xml:space="preserve"> Zamora 1</w:t>
+      </w:r>
+    </w:p>
+    <w:p>
+      <w:proofErr w:type="spellStart"/>
+      <w:r>
+        <w:t>Jara</w:t>
+      </w:r>
+      <w:proofErr w:type="spellEnd"/>
+      <w:r>
+        <w:t xml:space="preserve">, A.J., Zamora, M.A. &amp; </w:t>
+      </w:r>
+      <w:proofErr w:type="spellStart"/>
+      <w:r>
+        <w:t>Skarmeta</w:t>
+      </w:r>
+      <w:proofErr w:type="spellEnd"/>
+      <w:r>
+        <w:t xml:space="preserve">, A.F.G. </w:t>
+      </w:r>
+      <w:proofErr w:type="spellStart"/>
+      <w:r>
+        <w:t>Pers</w:t>
+      </w:r>
+      <w:proofErr w:type="spellEnd"/>
+      <w:r>
+        <w:t xml:space="preserve"> </w:t>
+      </w:r>
+      <w:proofErr w:type="spellStart"/>
+      <w:r>
+        <w:t>Ubiquit</w:t>
+      </w:r>
+      <w:proofErr w:type="spellEnd"/>
+      <w:r>
+        <w:t xml:space="preserve"> </w:t>
+      </w:r>
+      <w:proofErr w:type="spellStart"/>
+      <w:r>
+        <w:t>Comput</w:t>
+      </w:r>
+      <w:proofErr w:type="spellEnd"/>
+      <w:r>
+        <w:t xml:space="preserve"> (2011) 15: 431. </w:t>
+      </w:r>
+      <w:proofErr w:type="gramStart"/>
+      <w:r>
+        <w:t>doi:10.1007</w:t>
+      </w:r>
+      <w:proofErr w:type="gramEnd"/>
+      <w:r>
+        <w:t>/s00779-010-0353-1</w:t>
+      </w:r>
+    </w:p>
+    <w:p>
+      <w:pPr>
+        <w:rPr>
+          <w:rStyle w:val="Style13ptBold"/>
+          <w:u w:val="single"/>
+        </w:rPr>
+      </w:pPr>
+      <w:r>
+        <w:rPr>
+          <w:rStyle w:val="Style13ptBold"/>
+          <w:u w:val="single"/>
+        </w:rPr>
+        <w:t xml:space="preserve">Recent research indicates that using diabetes self-management systems help to control </w:t>
+      </w:r>
+      <w:proofErr w:type="spellStart"/>
+      <w:r>
+        <w:rPr>
+          <w:rStyle w:val="Style13ptBold"/>
+          <w:u w:val="single"/>
+        </w:rPr>
+        <w:t>glycemia</w:t>
+      </w:r>
+      <w:proofErr w:type="spellEnd"/>
+      <w:r>
+        <w:rPr>
+          <w:rStyle w:val="Style13ptBold"/>
+          <w:u w:val="single"/>
+        </w:rPr>
+        <w:t xml:space="preserve"> and associated blood glucose levels. </w:t>
+      </w:r>
+      <w:r>
+        <w:rPr>
+          <w:rStyle w:val="Style13ptBold"/>
+          <w:b w:val="0"/>
+          <w:sz w:val="14"/>
+        </w:rPr>
+        <w:t>For this reason, software solutions [4] have been deﬁned for monitoring and modeling of blood glucose. Since these solutions have the problem that depends on a PC,</w:t>
+      </w:r>
+      <w:r>
+        <w:rPr>
+          <w:rStyle w:val="Style13ptBold"/>
+          <w:u w:val="single"/>
+        </w:rPr>
+        <w:t xml:space="preserve"> different kinds of solutions closer to the user are being deﬁned such as glucometers integrated in digital photography [5] and in cellular phones, i.e. mobile Health solutions (</w:t>
+      </w:r>
+      <w:proofErr w:type="spellStart"/>
+      <w:r>
+        <w:rPr>
+          <w:rStyle w:val="Style13ptBold"/>
+          <w:u w:val="single"/>
+        </w:rPr>
+        <w:t>mHealth</w:t>
+      </w:r>
+      <w:proofErr w:type="spellEnd"/>
+      <w:r>
+        <w:rPr>
+          <w:rStyle w:val="Style13ptBold"/>
+          <w:u w:val="single"/>
+        </w:rPr>
+        <w:t>)</w:t>
+      </w:r>
+    </w:p>
+    <w:p>
+      <w:pPr>
+        <w:rPr>
+          <w:rStyle w:val="Style13ptBold"/>
+          <w:u w:val="single"/>
+        </w:rPr>
+      </w:pPr>
+    </w:p>
+    <w:p/>
+    <w:p>
+      <w:r>
+        <w:t xml:space="preserve">All Patients are being positively affected by the implementation of IOT. With patients constantly being monitored, health research is being conducted easier because all doctors will have access to all of their patient’s data. This will make it easier to analyze data and could lead to new health discoveries. Therefore, IOT will help increase the health of the overall society and is another reason </w:t>
+      </w:r>
+      <w:proofErr w:type="spellStart"/>
+      <w:r>
+        <w:t>aff</w:t>
+      </w:r>
+      <w:proofErr w:type="spellEnd"/>
+      <w:r>
+        <w:t xml:space="preserve"> is the right vote.</w:t>
+      </w:r>
+    </w:p>
+    <w:p/>
     <w:p>
       <w:pPr>
         <w:spacing w:line="312" w:lineRule="auto"/>
@@ -3295,7 +4087,7 @@
 </file>
 
 <file path=customXml/itemProps4.xml><?xml version="1.0" encoding="utf-8"?>
-<ds:datastoreItem xmlns:ds="http://schemas.openxmlformats.org/officeDocument/2006/customXml" ds:itemID="{ADFD17A9-C7AF-7647-95DD-2C0D7D517EDD}">
+<ds:datastoreItem xmlns:ds="http://schemas.openxmlformats.org/officeDocument/2006/customXml" ds:itemID="{3DA5948E-5496-6742-B812-C550204AFC11}">
   <ds:schemaRefs>
     <ds:schemaRef ds:uri="http://schemas.openxmlformats.org/officeDocument/2006/bibliography"/>
   </ds:schemaRefs>

</xml_diff>

<commit_message>
added evidence to subpoint A
</commit_message>
<xml_diff>
--- a/Affirmation.docx
+++ b/Affirmation.docx
@@ -198,7 +198,47 @@
           <w:sz w:val="28"/>
           <w:shd w:val="clear" w:color="auto" w:fill="FFFFFF"/>
         </w:rPr>
-        <w:t>[purely a comparison between IOT and privacy, no other factors][skip if not enough time just make it apparent in first crossfire]</w:t>
+        <w:t>[</w:t>
+      </w:r>
+      <w:proofErr w:type="gramStart"/>
+      <w:r>
+        <w:rPr>
+          <w:rFonts w:ascii="Baskerville" w:hAnsi="Baskerville" w:cs="Times New Roman"/>
+          <w:color w:val="1F497D" w:themeColor="text2"/>
+          <w:sz w:val="28"/>
+          <w:shd w:val="clear" w:color="auto" w:fill="FFFFFF"/>
+        </w:rPr>
+        <w:t>purely</w:t>
+      </w:r>
+      <w:proofErr w:type="gramEnd"/>
+      <w:r>
+        <w:rPr>
+          <w:rFonts w:ascii="Baskerville" w:hAnsi="Baskerville" w:cs="Times New Roman"/>
+          <w:color w:val="1F497D" w:themeColor="text2"/>
+          <w:sz w:val="28"/>
+          <w:shd w:val="clear" w:color="auto" w:fill="FFFFFF"/>
+        </w:rPr>
+        <w:t xml:space="preserve"> a comparison between IOT and privacy, no other factors][</w:t>
+      </w:r>
+      <w:proofErr w:type="gramStart"/>
+      <w:r>
+        <w:rPr>
+          <w:rFonts w:ascii="Baskerville" w:hAnsi="Baskerville" w:cs="Times New Roman"/>
+          <w:color w:val="1F497D" w:themeColor="text2"/>
+          <w:sz w:val="28"/>
+          <w:shd w:val="clear" w:color="auto" w:fill="FFFFFF"/>
+        </w:rPr>
+        <w:t>skip</w:t>
+      </w:r>
+      <w:proofErr w:type="gramEnd"/>
+      <w:r>
+        <w:rPr>
+          <w:rFonts w:ascii="Baskerville" w:hAnsi="Baskerville" w:cs="Times New Roman"/>
+          <w:color w:val="1F497D" w:themeColor="text2"/>
+          <w:sz w:val="28"/>
+          <w:shd w:val="clear" w:color="auto" w:fill="FFFFFF"/>
+        </w:rPr>
+        <w:t xml:space="preserve"> if not enough time just make it apparent in first crossfire]</w:t>
       </w:r>
     </w:p>
     <w:p>
@@ -263,7 +303,27 @@
           <w:sz w:val="32"/>
           <w:szCs w:val="28"/>
         </w:rPr>
-        <w:t>In order to justify the affirmations following sub points we must identify the key economic benefits. These include Creating Opportunity, Limiting Consumption, Promoting Community and , increasing stabilization.</w:t>
+        <w:t>In order to justify the affirmations following sub points we must identify the key economic benefits. These include Creating Opportunity, Limiting Consu</w:t>
+      </w:r>
+      <w:r>
+        <w:rPr>
+          <w:rFonts w:ascii="Baskerville" w:eastAsia="Times New Roman" w:hAnsi="Baskerville" w:cs="Times New Roman"/>
+          <w:bCs/>
+          <w:kern w:val="36"/>
+          <w:sz w:val="32"/>
+          <w:szCs w:val="28"/>
+        </w:rPr>
+        <w:t>mption, Promoting Community and</w:t>
+      </w:r>
+      <w:r>
+        <w:rPr>
+          <w:rFonts w:ascii="Baskerville" w:eastAsia="Times New Roman" w:hAnsi="Baskerville" w:cs="Times New Roman"/>
+          <w:bCs/>
+          <w:kern w:val="36"/>
+          <w:sz w:val="32"/>
+          <w:szCs w:val="28"/>
+        </w:rPr>
+        <w:t>, increasing stabilization.</w:t>
       </w:r>
     </w:p>
     <w:p>
@@ -314,7 +374,23 @@
           <w:rFonts w:ascii="Baskerville" w:hAnsi="Baskerville"/>
           <w:sz w:val="32"/>
         </w:rPr>
-        <w:t>The Internet of Things is able to facilitate the rise of new small businesses and provide innovative business ideas which provides a valuable business resource.</w:t>
+        <w:t xml:space="preserve">The Internet of Things is able to facilitate the rise of new small businesses and provide innovative business </w:t>
+      </w:r>
+      <w:proofErr w:type="gramStart"/>
+      <w:r>
+        <w:rPr>
+          <w:rFonts w:ascii="Baskerville" w:hAnsi="Baskerville"/>
+          <w:sz w:val="32"/>
+        </w:rPr>
+        <w:t>ideas</w:t>
+      </w:r>
+      <w:proofErr w:type="gramEnd"/>
+      <w:r>
+        <w:rPr>
+          <w:rFonts w:ascii="Baskerville" w:hAnsi="Baskerville"/>
+          <w:sz w:val="32"/>
+        </w:rPr>
+        <w:t xml:space="preserve"> which provides a valuable business resource.</w:t>
       </w:r>
       <w:r>
         <w:rPr>
@@ -373,6 +449,7 @@
         </w:rPr>
         <w:t>Porter and Heppelmann 14</w:t>
       </w:r>
+      <w:proofErr w:type="gramStart"/>
       <w:r>
         <w:rPr>
           <w:rStyle w:val="Style13ptBold"/>
@@ -390,7 +467,17 @@
           <w:szCs w:val="32"/>
           <w:shd w:val="clear" w:color="auto" w:fill="FFFFFF"/>
         </w:rPr>
-        <w:t xml:space="preserve"> : </w:t>
+        <w:t xml:space="preserve"> :</w:t>
+      </w:r>
+      <w:proofErr w:type="gramEnd"/>
+      <w:r>
+        <w:rPr>
+          <w:rFonts w:ascii="Baskerville" w:hAnsi="Baskerville" w:cs="Times New Roman"/>
+          <w:sz w:val="32"/>
+          <w:szCs w:val="32"/>
+          <w:shd w:val="clear" w:color="auto" w:fill="FFFFFF"/>
+        </w:rPr>
+        <w:t xml:space="preserve"> </w:t>
       </w:r>
       <w:r>
         <w:rPr>
@@ -930,7 +1017,27 @@
           <w:sz w:val="32"/>
           <w:szCs w:val="32"/>
         </w:rPr>
-        <w:t xml:space="preserve">The Internet of things is able to connect all devices on a common grid. By raising connectivity, workers are able to work as a team and share ideas effortlessly. In the case of the printers, workers did not have to check each individual printer but instead the printer checked itself so the worker could focus on more equitable jobs. </w:t>
+        <w:t xml:space="preserve">The Internet of things is able to connect all devices on a common grid. By raising connectivity, workers are able to work as a team and share ideas effortlessly. In the case of the printers, workers did not have to check each individual printer but instead the printer checked </w:t>
+      </w:r>
+      <w:proofErr w:type="gramStart"/>
+      <w:r>
+        <w:rPr>
+          <w:rFonts w:ascii="Baskerville" w:hAnsi="Baskerville"/>
+          <w:color w:val="FF0000"/>
+          <w:sz w:val="32"/>
+          <w:szCs w:val="32"/>
+        </w:rPr>
+        <w:t>itself</w:t>
+      </w:r>
+      <w:proofErr w:type="gramEnd"/>
+      <w:r>
+        <w:rPr>
+          <w:rFonts w:ascii="Baskerville" w:hAnsi="Baskerville"/>
+          <w:color w:val="FF0000"/>
+          <w:sz w:val="32"/>
+          <w:szCs w:val="32"/>
+        </w:rPr>
+        <w:t xml:space="preserve"> so the worker could focus on more equitable jobs. </w:t>
       </w:r>
     </w:p>
     <w:p>
@@ -942,6 +1049,7 @@
           <w:shd w:val="clear" w:color="auto" w:fill="FFFFFF"/>
         </w:rPr>
       </w:pPr>
+      <w:proofErr w:type="gramStart"/>
       <w:r>
         <w:rPr>
           <w:rFonts w:asciiTheme="majorHAnsi" w:hAnsiTheme="majorHAnsi"/>
@@ -952,6 +1060,7 @@
         </w:rPr>
         <w:t>impact</w:t>
       </w:r>
+      <w:proofErr w:type="gramEnd"/>
       <w:r>
         <w:rPr>
           <w:rFonts w:asciiTheme="majorHAnsi" w:hAnsiTheme="majorHAnsi"/>
@@ -1198,9 +1307,34 @@
           <w:szCs w:val="32"/>
           <w:u w:val="none"/>
         </w:rPr>
-        <w:t xml:space="preserve">In a culture that glorifies and relies so heavily upon the personal automobile, it shouldn’t be so surprising that gas prices are employed by pundits, alternatively, as scapegoats for low retail sales or as a bellwether for impending upturns. Just about every update on monthly retail sales will include a comment on the general state of the cost of a barrel of crude, and the recent months-long slide in the cost of gasoline might as well have been a holiday among the poor journalists covering that </w:t>
+        <w:t xml:space="preserve">In a culture that glorifies and relies so heavily upon the personal automobile, it shouldn’t be so surprising that </w:t>
+      </w:r>
+      <w:proofErr w:type="gramStart"/>
+      <w:r>
+        <w:rPr>
+          <w:rStyle w:val="Emphasis"/>
+          <w:rFonts w:ascii="Baskerville" w:hAnsi="Baskerville"/>
+          <w:b w:val="0"/>
+          <w:sz w:val="32"/>
+          <w:szCs w:val="32"/>
+          <w:u w:val="none"/>
+        </w:rPr>
+        <w:t>gas prices are employed by pundits, alternatively,</w:t>
+      </w:r>
+      <w:proofErr w:type="gramEnd"/>
+      <w:r>
+        <w:rPr>
+          <w:rStyle w:val="Emphasis"/>
+          <w:rFonts w:ascii="Baskerville" w:hAnsi="Baskerville"/>
+          <w:b w:val="0"/>
+          <w:sz w:val="32"/>
+          <w:szCs w:val="32"/>
+          <w:u w:val="none"/>
+        </w:rPr>
+        <w:t xml:space="preserve"> as scapegoats for low retail sales or as a bellwether for impending upturns. Just about every update on monthly retail sales will include a comment on the general state of the cost of a barrel of crude, and the recent months-long slide in the cost of gasoline might as well have been a holiday among the poor journalists covering that </w:t>
       </w:r>
       <w:proofErr w:type="spellStart"/>
+      <w:proofErr w:type="gramStart"/>
       <w:r>
         <w:rPr>
           <w:rStyle w:val="Emphasis"/>
@@ -1213,6 +1347,7 @@
         <w:t>beat.But</w:t>
       </w:r>
       <w:proofErr w:type="spellEnd"/>
+      <w:proofErr w:type="gramEnd"/>
       <w:r>
         <w:rPr>
           <w:rStyle w:val="Emphasis"/>
@@ -1396,10 +1531,9 @@
           <w:szCs w:val="32"/>
           <w:u w:val="none"/>
         </w:rPr>
-        <w:t>“The key criteria for selecting a solution were the technology’s ability to cover difficult terrain, power performance and long-range transmission, as well as network scalabi</w:t>
-      </w:r>
-      <w:bookmarkStart w:id="0" w:name="_GoBack"/>
-      <w:bookmarkEnd w:id="0"/>
+        <w:t xml:space="preserve">“The key criteria for selecting a solution were the technology’s ability to cover difficult terrain, power performance and long-range transmission, as well as network scalability, two-way communications and secure data transmission,” Upland Consulting CEO Bola </w:t>
+      </w:r>
+      <w:proofErr w:type="spellStart"/>
       <w:r>
         <w:rPr>
           <w:rStyle w:val="Emphasis"/>
@@ -1409,7 +1543,19 @@
           <w:szCs w:val="32"/>
           <w:u w:val="none"/>
         </w:rPr>
-        <w:t xml:space="preserve">lity, two-way communications and secure data transmission,” Upland Consulting CEO Bola </w:t>
+        <w:t>Awobamise</w:t>
+      </w:r>
+      <w:proofErr w:type="spellEnd"/>
+      <w:r>
+        <w:rPr>
+          <w:rStyle w:val="Emphasis"/>
+          <w:rFonts w:ascii="Baskerville" w:hAnsi="Baskerville"/>
+          <w:b w:val="0"/>
+          <w:sz w:val="32"/>
+          <w:szCs w:val="32"/>
+          <w:u w:val="none"/>
+        </w:rPr>
+        <w:t xml:space="preserve"> told RCR Wireless. “</w:t>
       </w:r>
       <w:proofErr w:type="spellStart"/>
       <w:r>
@@ -1421,7 +1567,7 @@
           <w:szCs w:val="32"/>
           <w:u w:val="none"/>
         </w:rPr>
-        <w:t>Awobamise</w:t>
+        <w:t>Ingenu’s</w:t>
       </w:r>
       <w:proofErr w:type="spellEnd"/>
       <w:r>
@@ -1433,7 +1579,27 @@
           <w:szCs w:val="32"/>
           <w:u w:val="none"/>
         </w:rPr>
-        <w:t xml:space="preserve"> told RCR Wireless. “</w:t>
+        <w:t xml:space="preserve"> RPMA offered all of these attributes.”</w:t>
+      </w:r>
+      <w:r>
+        <w:rPr>
+          <w:rStyle w:val="Emphasis"/>
+          <w:rFonts w:ascii="Baskerville" w:hAnsi="Baskerville"/>
+          <w:sz w:val="32"/>
+          <w:szCs w:val="32"/>
+        </w:rPr>
+        <w:t xml:space="preserve"> </w:t>
+      </w:r>
+      <w:r>
+        <w:rPr>
+          <w:rStyle w:val="Emphasis"/>
+          <w:rFonts w:ascii="Baskerville" w:hAnsi="Baskerville"/>
+          <w:b w:val="0"/>
+          <w:sz w:val="32"/>
+          <w:szCs w:val="32"/>
+          <w:u w:val="none"/>
+        </w:rPr>
+        <w:t xml:space="preserve">While oil production may be a multi-billion dollar enterprise, Shell’s investment in </w:t>
       </w:r>
       <w:proofErr w:type="spellStart"/>
       <w:r>
@@ -1457,7 +1623,7 @@
           <w:szCs w:val="32"/>
           <w:u w:val="none"/>
         </w:rPr>
-        <w:t xml:space="preserve"> RPMA offered all of these attributes.”</w:t>
+        <w:t xml:space="preserve"> RPMA sensors was anything but. Each sensor can project and receive signals in a 450-square-mile area, and their small sizes — no larger than shoeboxes and attachable to existing infrastructure — meant that</w:t>
       </w:r>
       <w:r>
         <w:rPr>
@@ -1472,12 +1638,22 @@
         <w:rPr>
           <w:rStyle w:val="Emphasis"/>
           <w:rFonts w:ascii="Baskerville" w:hAnsi="Baskerville"/>
-          <w:b w:val="0"/>
           <w:sz w:val="32"/>
           <w:szCs w:val="32"/>
           <w:u w:val="none"/>
         </w:rPr>
-        <w:t xml:space="preserve">While oil production may be a multi-billion dollar enterprise, Shell’s investment in </w:t>
+        <w:t xml:space="preserve">Shell only had to spend $87,000 to monitor its entire oil production capacity in Nigeria. </w:t>
+      </w:r>
+      <w:r>
+        <w:rPr>
+          <w:rStyle w:val="Emphasis"/>
+          <w:rFonts w:ascii="Baskerville" w:hAnsi="Baskerville"/>
+          <w:b w:val="0"/>
+          <w:sz w:val="32"/>
+          <w:szCs w:val="32"/>
+          <w:u w:val="none"/>
+        </w:rPr>
+        <w:t xml:space="preserve">No small feat, said </w:t>
       </w:r>
       <w:proofErr w:type="spellStart"/>
       <w:r>
@@ -1489,7 +1665,7 @@
           <w:szCs w:val="32"/>
           <w:u w:val="none"/>
         </w:rPr>
-        <w:t>Ingenu’s</w:t>
+        <w:t>Ingenu</w:t>
       </w:r>
       <w:proofErr w:type="spellEnd"/>
       <w:r>
@@ -1501,16 +1677,31 @@
           <w:szCs w:val="32"/>
           <w:u w:val="none"/>
         </w:rPr>
-        <w:t xml:space="preserve"> RPMA sensors was anything but. Each sensor can project and receive signals in a 450-square-mile area, and their small sizes — no larger than shoeboxes and attachable to existing infrastructure — meant that</w:t>
-      </w:r>
+        <w:t xml:space="preserve"> CEO John Horn. “Where we would put one tower, cellular companies would put about 30 towers,” Horn told RCR Wireless. “It took three months to build this network in the Nigerian Delta … [for] cellular companies, it would have taken them a couple years to try to figure it out and develop it, and they still wouldn’t have built it because it costs so much money and there are not people there to support it.”</w:t>
+      </w:r>
+    </w:p>
+    <w:p>
+      <w:pPr>
+        <w:spacing w:line="312" w:lineRule="auto"/>
+        <w:rPr>
+          <w:rStyle w:val="StyleUnderline"/>
+          <w:rFonts w:ascii="Baskerville" w:hAnsi="Baskerville"/>
+          <w:iCs/>
+          <w:sz w:val="32"/>
+          <w:szCs w:val="32"/>
+          <w:u w:val="none"/>
+        </w:rPr>
+      </w:pPr>
       <w:r>
         <w:rPr>
           <w:rStyle w:val="Emphasis"/>
           <w:rFonts w:ascii="Baskerville" w:hAnsi="Baskerville"/>
-          <w:sz w:val="32"/>
-          <w:szCs w:val="32"/>
-        </w:rPr>
-        <w:t xml:space="preserve"> </w:t>
+          <w:b w:val="0"/>
+          <w:sz w:val="32"/>
+          <w:szCs w:val="32"/>
+          <w:u w:val="none"/>
+        </w:rPr>
+        <w:t>Not having people on site to support these sensors seems entirely the point. Indeed, Shell saw immediate results after installing the eight modules and collecting near-constant data on well production rates.</w:t>
       </w:r>
       <w:r>
         <w:rPr>
@@ -1520,96 +1711,7 @@
           <w:szCs w:val="32"/>
           <w:u w:val="none"/>
         </w:rPr>
-        <w:t xml:space="preserve">Shell only had to spend $87,000 to monitor its entire oil production capacity in Nigeria. </w:t>
-      </w:r>
-      <w:r>
-        <w:rPr>
-          <w:rStyle w:val="Emphasis"/>
-          <w:rFonts w:ascii="Baskerville" w:hAnsi="Baskerville"/>
-          <w:b w:val="0"/>
-          <w:sz w:val="32"/>
-          <w:szCs w:val="32"/>
-          <w:u w:val="none"/>
-        </w:rPr>
-        <w:t xml:space="preserve">No small feat, said </w:t>
-      </w:r>
-      <w:proofErr w:type="spellStart"/>
-      <w:r>
-        <w:rPr>
-          <w:rStyle w:val="Emphasis"/>
-          <w:rFonts w:ascii="Baskerville" w:hAnsi="Baskerville"/>
-          <w:b w:val="0"/>
-          <w:sz w:val="32"/>
-          <w:szCs w:val="32"/>
-          <w:u w:val="none"/>
-        </w:rPr>
-        <w:t>Ingenu</w:t>
-      </w:r>
-      <w:proofErr w:type="spellEnd"/>
-      <w:r>
-        <w:rPr>
-          <w:rStyle w:val="Emphasis"/>
-          <w:rFonts w:ascii="Baskerville" w:hAnsi="Baskerville"/>
-          <w:b w:val="0"/>
-          <w:sz w:val="32"/>
-          <w:szCs w:val="32"/>
-          <w:u w:val="none"/>
-        </w:rPr>
-        <w:t xml:space="preserve"> CEO John Horn. “Where we would put one tower, cellular companies would put about 30 towers,” Horn told RCR Wireless. “It took three months to build this network in the Nigerian Delta … [for] cellular companies, it would have taken them a couple years to try to figure it out and develop it, and they still wouldn’t have built it because it costs so much money and there are not people there to support it.”</w:t>
-      </w:r>
-    </w:p>
-    <w:p>
-      <w:pPr>
-        <w:spacing w:line="312" w:lineRule="auto"/>
-        <w:rPr>
-          <w:rStyle w:val="StyleUnderline"/>
-          <w:rFonts w:ascii="Baskerville" w:hAnsi="Baskerville"/>
-          <w:iCs/>
-          <w:sz w:val="32"/>
-          <w:szCs w:val="32"/>
-          <w:u w:val="none"/>
-        </w:rPr>
-      </w:pPr>
-      <w:r>
-        <w:rPr>
-          <w:rStyle w:val="Emphasis"/>
-          <w:rFonts w:ascii="Baskerville" w:hAnsi="Baskerville"/>
-          <w:b w:val="0"/>
-          <w:sz w:val="32"/>
-          <w:szCs w:val="32"/>
-          <w:u w:val="none"/>
-        </w:rPr>
-        <w:t>Not having people on site to support these sensors seems entirely the point. Indeed, Shell saw immediate results after installing the eight modules and collecting near-constant data on well production rates.</w:t>
-      </w:r>
-      <w:r>
-        <w:rPr>
-          <w:rStyle w:val="Emphasis"/>
-          <w:rFonts w:ascii="Baskerville" w:hAnsi="Baskerville"/>
-          <w:sz w:val="32"/>
-          <w:szCs w:val="32"/>
-          <w:u w:val="none"/>
-        </w:rPr>
-        <w:t xml:space="preserve"> RCR reports a return of $1 mi</w:t>
-      </w:r>
-      <w:r>
-        <w:rPr>
-          <w:rStyle w:val="Emphasis"/>
-          <w:rFonts w:ascii="Baskerville" w:hAnsi="Baskerville"/>
-          <w:sz w:val="32"/>
-          <w:szCs w:val="32"/>
-          <w:u w:val="none"/>
-        </w:rPr>
-        <w:t>llion on the $87,000 is</w:t>
-      </w:r>
-      <w:r>
-        <w:rPr>
-          <w:rStyle w:val="Emphasis"/>
-          <w:rFonts w:ascii="Baskerville" w:hAnsi="Baskerville"/>
-          <w:sz w:val="32"/>
-          <w:szCs w:val="32"/>
-          <w:u w:val="none"/>
-        </w:rPr>
-        <w:t xml:space="preserve"> spent buying and installing the IoT system in rural Nigeria.</w:t>
+        <w:t xml:space="preserve"> RCR reports a return of $1 million on the $87,000 is spent buying and installing the IoT system in rural Nigeria.</w:t>
       </w:r>
       <w:r>
         <w:rPr>
@@ -1791,61 +1893,19 @@
         </w:rPr>
         <w:t>a new price equilibrium of $20 to $30 less per barrel.</w:t>
       </w:r>
-      <w:r>
-        <w:rPr>
-          <w:rFonts w:ascii="Baskerville" w:hAnsi="Baskerville" w:cs="Times New Roman"/>
-          <w:sz w:val="32"/>
-          <w:szCs w:val="32"/>
-          <w:vertAlign w:val="superscript"/>
-        </w:rPr>
-        <w:fldChar w:fldCharType="begin"/>
-      </w:r>
-      <w:r>
-        <w:rPr>
-          <w:rFonts w:ascii="Baskerville" w:hAnsi="Baskerville" w:cs="Times New Roman"/>
-          <w:sz w:val="32"/>
-          <w:szCs w:val="32"/>
-          <w:vertAlign w:val="superscript"/>
-        </w:rPr>
-        <w:instrText xml:space="preserve"> HYPERLINK "https://dupress.deloitte.com/dup-us-en/focus/internet-of-things/iot-in-oil-and-gas-industry.html" \l "endnote-1" </w:instrText>
-      </w:r>
-      <w:r>
-        <w:rPr>
-          <w:rFonts w:ascii="Baskerville" w:hAnsi="Baskerville" w:cs="Times New Roman"/>
-          <w:sz w:val="32"/>
-          <w:szCs w:val="32"/>
-          <w:vertAlign w:val="superscript"/>
-        </w:rPr>
-      </w:r>
-      <w:r>
-        <w:rPr>
-          <w:rFonts w:ascii="Baskerville" w:hAnsi="Baskerville" w:cs="Times New Roman"/>
-          <w:sz w:val="32"/>
-          <w:szCs w:val="32"/>
-          <w:vertAlign w:val="superscript"/>
-        </w:rPr>
-        <w:fldChar w:fldCharType="separate"/>
-      </w:r>
-      <w:r>
-        <w:rPr>
-          <w:rStyle w:val="Hyperlink"/>
-          <w:rFonts w:ascii="Baskerville" w:hAnsi="Baskerville" w:cs="Times New Roman"/>
-          <w:bCs/>
-          <w:sz w:val="32"/>
-          <w:szCs w:val="32"/>
-          <w:vertAlign w:val="superscript"/>
-        </w:rPr>
-        <w:t>1</w:t>
-      </w:r>
-      <w:r>
-        <w:rPr>
-          <w:rFonts w:ascii="Baskerville" w:hAnsi="Baskerville" w:cs="Times New Roman"/>
-          <w:sz w:val="32"/>
-          <w:szCs w:val="32"/>
-          <w:vertAlign w:val="superscript"/>
-        </w:rPr>
-        <w:fldChar w:fldCharType="end"/>
-      </w:r>
+      <w:hyperlink r:id="rId10" w:anchor="endnote-1" w:history="1">
+        <w:r>
+          <w:rPr>
+            <w:rStyle w:val="Hyperlink"/>
+            <w:rFonts w:ascii="Baskerville" w:hAnsi="Baskerville" w:cs="Times New Roman"/>
+            <w:bCs/>
+            <w:sz w:val="32"/>
+            <w:szCs w:val="32"/>
+            <w:vertAlign w:val="superscript"/>
+          </w:rPr>
+          <w:t>1</w:t>
+        </w:r>
+      </w:hyperlink>
       <w:r>
         <w:rPr>
           <w:rStyle w:val="hiddenhighlight"/>
@@ -1856,7 +1916,7 @@
         </w:rPr>
         <w:t>,</w:t>
       </w:r>
-      <w:hyperlink r:id="rId10" w:anchor="endnote-2" w:history="1">
+      <w:hyperlink r:id="rId11" w:anchor="endnote-2" w:history="1">
         <w:r>
           <w:rPr>
             <w:rStyle w:val="Hyperlink"/>
@@ -1895,47 +1955,7 @@
           <w:sz w:val="32"/>
           <w:szCs w:val="32"/>
         </w:rPr>
-        <w:t xml:space="preserve">[additionally] </w:t>
-      </w:r>
-      <w:r>
-        <w:rPr>
-          <w:rStyle w:val="hiddenhighlight"/>
-          <w:rFonts w:ascii="Baskerville" w:hAnsi="Baskerville" w:cs="Times New Roman"/>
-          <w:b/>
-          <w:sz w:val="32"/>
-          <w:szCs w:val="32"/>
-        </w:rPr>
-        <w:t xml:space="preserve">a new suite of technologies promises to help companies tackle </w:t>
-      </w:r>
-      <w:r>
-        <w:rPr>
-          <w:rStyle w:val="hiddenhighlight"/>
-          <w:rFonts w:ascii="Baskerville" w:hAnsi="Baskerville" w:cs="Times New Roman"/>
-          <w:b/>
-          <w:sz w:val="32"/>
-          <w:szCs w:val="32"/>
-        </w:rPr>
-        <w:t>potential</w:t>
-      </w:r>
-      <w:r>
-        <w:rPr>
-          <w:rStyle w:val="hiddenhighlight"/>
-          <w:rFonts w:ascii="Baskerville" w:hAnsi="Baskerville" w:cs="Times New Roman"/>
-          <w:b/>
-          <w:sz w:val="32"/>
-          <w:szCs w:val="32"/>
-        </w:rPr>
-        <w:t xml:space="preserve"> </w:t>
-      </w:r>
-      <w:r>
-        <w:rPr>
-          <w:rStyle w:val="hiddenhighlight"/>
-          <w:rFonts w:ascii="Baskerville" w:hAnsi="Baskerville" w:cs="Times New Roman"/>
-          <w:b/>
-          <w:sz w:val="32"/>
-          <w:szCs w:val="32"/>
-        </w:rPr>
-        <w:t>challenges</w:t>
+        <w:t>[additionally] a new suite of technologies promises to help companies tackle potential challenges</w:t>
       </w:r>
       <w:r>
         <w:rPr>
@@ -2206,7 +2226,27 @@
           <w:sz w:val="32"/>
           <w:szCs w:val="32"/>
         </w:rPr>
-        <w:t>[IOT helps gas prices – Gas Prices stabilize – Small businesses can predict profits and potential revenue amounts ahead  of time – trade barriers will costs less – Companies will either make more money, or more discounts would occur – more money for families.</w:t>
+        <w:t xml:space="preserve">[IOT helps gas prices – Gas Prices stabilize – Small businesses can predict profits and potential revenue amounts </w:t>
+      </w:r>
+      <w:proofErr w:type="gramStart"/>
+      <w:r>
+        <w:rPr>
+          <w:rFonts w:ascii="Baskerville" w:hAnsi="Baskerville"/>
+          <w:color w:val="1F497D" w:themeColor="text2"/>
+          <w:sz w:val="32"/>
+          <w:szCs w:val="32"/>
+        </w:rPr>
+        <w:t>ahead  of</w:t>
+      </w:r>
+      <w:proofErr w:type="gramEnd"/>
+      <w:r>
+        <w:rPr>
+          <w:rFonts w:ascii="Baskerville" w:hAnsi="Baskerville"/>
+          <w:color w:val="1F497D" w:themeColor="text2"/>
+          <w:sz w:val="32"/>
+          <w:szCs w:val="32"/>
+        </w:rPr>
+        <w:t xml:space="preserve"> time – trade barriers will costs less – Companies will either make more money, or more discounts would occur – more money for families.</w:t>
       </w:r>
     </w:p>
     <w:p>
@@ -2321,6 +2361,14 @@
         </w:rPr>
         <w:t xml:space="preserve"> Zamora 1</w:t>
       </w:r>
+      <w:r>
+        <w:rPr>
+          <w:rFonts w:ascii="Baskerville" w:hAnsi="Baskerville"/>
+          <w:sz w:val="32"/>
+          <w:szCs w:val="32"/>
+        </w:rPr>
+        <w:t>1</w:t>
+      </w:r>
     </w:p>
     <w:p>
       <w:pPr>
@@ -2418,7 +2466,25 @@
           <w:sz w:val="32"/>
           <w:szCs w:val="32"/>
         </w:rPr>
-        <w:t xml:space="preserve"> (2011) 15: 431. doi:10.1007/s00779-010-0353-1</w:t>
+        <w:t xml:space="preserve"> (2011) 15: 431. </w:t>
+      </w:r>
+      <w:proofErr w:type="gramStart"/>
+      <w:r>
+        <w:rPr>
+          <w:rFonts w:ascii="Baskerville" w:hAnsi="Baskerville"/>
+          <w:sz w:val="32"/>
+          <w:szCs w:val="32"/>
+        </w:rPr>
+        <w:t>doi:10.1007</w:t>
+      </w:r>
+      <w:proofErr w:type="gramEnd"/>
+      <w:r>
+        <w:rPr>
+          <w:rFonts w:ascii="Baskerville" w:hAnsi="Baskerville"/>
+          <w:sz w:val="32"/>
+          <w:szCs w:val="32"/>
+        </w:rPr>
+        <w:t>/s00779-010-0353-1</w:t>
       </w:r>
     </w:p>
     <w:p>
@@ -2528,27 +2594,160 @@
     <w:p>
       <w:pPr>
         <w:rPr>
-          <w:rFonts w:ascii="Baskerville" w:hAnsi="Baskerville"/>
-          <w:sz w:val="32"/>
-          <w:szCs w:val="32"/>
-        </w:rPr>
-      </w:pPr>
-    </w:p>
-    <w:p>
-      <w:pPr>
-        <w:rPr>
-          <w:rFonts w:ascii="Baskerville" w:hAnsi="Baskerville"/>
-          <w:sz w:val="32"/>
-          <w:szCs w:val="32"/>
-        </w:rPr>
-      </w:pPr>
-      <w:r>
-        <w:rPr>
-          <w:rFonts w:ascii="Baskerville" w:hAnsi="Baskerville"/>
-          <w:sz w:val="32"/>
-          <w:szCs w:val="32"/>
-        </w:rPr>
-        <w:t xml:space="preserve">All Patients are being positively affected by the implementation of IOT. With patients constantly being monitored, health research is being conducted easier because all doctors will have access to all of their patient’s data. This will make it easier to analyze data and could lead to new health discoveries. Therefore, IOT will help increase the health of the overall society and is another reason </w:t>
+          <w:rStyle w:val="Style13ptBold"/>
+          <w:rFonts w:ascii="Baskerville" w:hAnsi="Baskerville"/>
+          <w:b w:val="0"/>
+          <w:sz w:val="32"/>
+          <w:szCs w:val="32"/>
+        </w:rPr>
+      </w:pPr>
+      <w:r>
+        <w:rPr>
+          <w:rStyle w:val="Style13ptBold"/>
+          <w:rFonts w:ascii="Baskerville" w:hAnsi="Baskerville"/>
+          <w:b w:val="0"/>
+          <w:sz w:val="32"/>
+          <w:szCs w:val="32"/>
+        </w:rPr>
+        <w:t>Kemble 16</w:t>
+      </w:r>
+    </w:p>
+    <w:p>
+      <w:pPr>
+        <w:rPr>
+          <w:rStyle w:val="Style13ptBold"/>
+          <w:rFonts w:ascii="Baskerville" w:hAnsi="Baskerville"/>
+          <w:b w:val="0"/>
+          <w:sz w:val="32"/>
+          <w:szCs w:val="32"/>
+          <w:u w:val="single"/>
+        </w:rPr>
+      </w:pPr>
+      <w:proofErr w:type="gramStart"/>
+      <w:r>
+        <w:rPr>
+          <w:rStyle w:val="Style13ptBold"/>
+          <w:rFonts w:ascii="Baskerville" w:hAnsi="Baskerville"/>
+          <w:b w:val="0"/>
+          <w:sz w:val="18"/>
+          <w:szCs w:val="32"/>
+        </w:rPr>
+        <w:t>cognitive</w:t>
+      </w:r>
+      <w:proofErr w:type="gramEnd"/>
+      <w:r>
+        <w:rPr>
+          <w:rStyle w:val="Style13ptBold"/>
+          <w:rFonts w:ascii="Baskerville" w:hAnsi="Baskerville"/>
+          <w:b w:val="0"/>
+          <w:sz w:val="18"/>
+          <w:szCs w:val="32"/>
+        </w:rPr>
+        <w:t xml:space="preserve"> computing and analytics – along with the myriad of </w:t>
+      </w:r>
+      <w:r>
+        <w:rPr>
+          <w:rStyle w:val="Style13ptBold"/>
+          <w:rFonts w:ascii="Baskerville" w:hAnsi="Baskerville"/>
+          <w:b w:val="0"/>
+          <w:sz w:val="18"/>
+          <w:szCs w:val="32"/>
+        </w:rPr>
+        <w:t xml:space="preserve"> </w:t>
+      </w:r>
+      <w:r>
+        <w:rPr>
+          <w:rStyle w:val="Style13ptBold"/>
+          <w:rFonts w:ascii="Baskerville" w:hAnsi="Baskerville"/>
+          <w:b w:val="0"/>
+          <w:sz w:val="32"/>
+          <w:szCs w:val="32"/>
+          <w:u w:val="single"/>
+        </w:rPr>
+        <w:t>devices and sensors that are available to manage type 1 diabetes – can not only help me make better decisions and improve my quality of life, but also prevent potentially catastrophic situations (low blood sugars). I also want to understand how I can provide data and insight to my endocrinologist so that my quarterly visits with her are more productive.</w:t>
+      </w:r>
+    </w:p>
+    <w:p>
+      <w:pPr>
+        <w:rPr>
+          <w:rStyle w:val="Style13ptBold"/>
+          <w:rFonts w:ascii="Baskerville" w:hAnsi="Baskerville"/>
+          <w:b w:val="0"/>
+          <w:sz w:val="32"/>
+          <w:szCs w:val="32"/>
+          <w:u w:val="single"/>
+        </w:rPr>
+      </w:pPr>
+      <w:bookmarkStart w:id="0" w:name="_GoBack"/>
+      <w:bookmarkEnd w:id="0"/>
+    </w:p>
+    <w:p>
+      <w:pPr>
+        <w:rPr>
+          <w:rFonts w:ascii="Baskerville" w:hAnsi="Baskerville"/>
+          <w:sz w:val="32"/>
+          <w:szCs w:val="32"/>
+        </w:rPr>
+      </w:pPr>
+    </w:p>
+    <w:p>
+      <w:pPr>
+        <w:rPr>
+          <w:rFonts w:ascii="Baskerville" w:hAnsi="Baskerville"/>
+          <w:sz w:val="32"/>
+          <w:szCs w:val="32"/>
+        </w:rPr>
+      </w:pPr>
+      <w:r>
+        <w:rPr>
+          <w:rFonts w:ascii="Baskerville" w:hAnsi="Baskerville"/>
+          <w:sz w:val="32"/>
+          <w:szCs w:val="32"/>
+        </w:rPr>
+        <w:t>All Patients are being positively affected by the implementation of IOT. With patients constantly being monitored, health research is being conducted easier because all doctors will have access to all of their patient’s data. This will make it easier to analyze data and could lead to new health discoveries. Therefore, IOT will help increase the health of the overall society and is another reason aff</w:t>
+      </w:r>
+      <w:r>
+        <w:rPr>
+          <w:rFonts w:ascii="Baskerville" w:hAnsi="Baskerville"/>
+          <w:sz w:val="32"/>
+          <w:szCs w:val="32"/>
+        </w:rPr>
+        <w:t>irmation</w:t>
+      </w:r>
+      <w:r>
+        <w:rPr>
+          <w:rFonts w:ascii="Baskerville" w:hAnsi="Baskerville"/>
+          <w:sz w:val="32"/>
+          <w:szCs w:val="32"/>
+        </w:rPr>
+        <w:t xml:space="preserve"> is the right vote.</w:t>
+      </w:r>
+    </w:p>
+    <w:p>
+      <w:pPr>
+        <w:rPr>
+          <w:rFonts w:ascii="Baskerville" w:hAnsi="Baskerville"/>
+          <w:sz w:val="32"/>
+          <w:szCs w:val="32"/>
+        </w:rPr>
+      </w:pPr>
+    </w:p>
+    <w:p>
+      <w:pPr>
+        <w:spacing w:line="312" w:lineRule="auto"/>
+        <w:rPr>
+          <w:rFonts w:ascii="Baskerville" w:hAnsi="Baskerville"/>
+          <w:sz w:val="32"/>
+          <w:szCs w:val="32"/>
+        </w:rPr>
+      </w:pPr>
+      <w:r>
+        <w:rPr>
+          <w:rFonts w:ascii="Baskerville" w:hAnsi="Baskerville"/>
+          <w:sz w:val="32"/>
+          <w:szCs w:val="32"/>
+        </w:rPr>
+        <w:t xml:space="preserve">For an improvement in worldwide economy and health, we urge an </w:t>
       </w:r>
       <w:proofErr w:type="spellStart"/>
       <w:r>
@@ -2566,28 +2765,8 @@
           <w:sz w:val="32"/>
           <w:szCs w:val="32"/>
         </w:rPr>
-        <w:t xml:space="preserve"> is the right vote.</w:t>
-      </w:r>
-    </w:p>
-    <w:p>
-      <w:pPr>
-        <w:rPr>
-          <w:rFonts w:ascii="Baskerville" w:hAnsi="Baskerville"/>
-          <w:sz w:val="32"/>
-          <w:szCs w:val="32"/>
-        </w:rPr>
-      </w:pPr>
-    </w:p>
-    <w:p>
-      <w:pPr>
-        <w:spacing w:line="312" w:lineRule="auto"/>
-        <w:rPr>
-          <w:rFonts w:ascii="Baskerville" w:hAnsi="Baskerville"/>
-          <w:color w:val="FF0000"/>
-          <w:sz w:val="32"/>
-          <w:szCs w:val="32"/>
-        </w:rPr>
-      </w:pPr>
+        <w:t xml:space="preserve"> ballot.</w:t>
+      </w:r>
     </w:p>
     <w:p>
       <w:pPr>
@@ -3136,7 +3315,7 @@
     <w:name w:val="Normal"/>
     <w:aliases w:val="Normal/Card"/>
     <w:qFormat/>
-    <w:rsid w:val="008F651F"/>
+    <w:rsid w:val="007A0FA5"/>
     <w:pPr>
       <w:spacing w:after="160" w:line="259" w:lineRule="auto"/>
     </w:pPr>
@@ -3153,7 +3332,7 @@
     <w:link w:val="Heading1Char"/>
     <w:uiPriority w:val="9"/>
     <w:qFormat/>
-    <w:rsid w:val="008F651F"/>
+    <w:rsid w:val="007A0FA5"/>
     <w:pPr>
       <w:keepNext/>
       <w:keepLines/>
@@ -3185,7 +3364,7 @@
     <w:uiPriority w:val="9"/>
     <w:unhideWhenUsed/>
     <w:qFormat/>
-    <w:rsid w:val="008F651F"/>
+    <w:rsid w:val="007A0FA5"/>
     <w:pPr>
       <w:keepNext/>
       <w:keepLines/>
@@ -3212,7 +3391,7 @@
     <w:uiPriority w:val="9"/>
     <w:unhideWhenUsed/>
     <w:qFormat/>
-    <w:rsid w:val="008F651F"/>
+    <w:rsid w:val="007A0FA5"/>
     <w:pPr>
       <w:keepNext/>
       <w:keepLines/>
@@ -3239,7 +3418,7 @@
     <w:uiPriority w:val="9"/>
     <w:unhideWhenUsed/>
     <w:qFormat/>
-    <w:rsid w:val="008F651F"/>
+    <w:rsid w:val="007A0FA5"/>
     <w:pPr>
       <w:keepNext/>
       <w:keepLines/>
@@ -3259,6 +3438,7 @@
     <w:uiPriority w:val="1"/>
     <w:semiHidden/>
     <w:unhideWhenUsed/>
+    <w:rsid w:val="007A0FA5"/>
   </w:style>
   <w:style w:type="table" w:default="1" w:styleId="TableNormal">
     <w:name w:val="Normal Table"/>
@@ -3280,6 +3460,7 @@
     <w:uiPriority w:val="99"/>
     <w:semiHidden/>
     <w:unhideWhenUsed/>
+    <w:rsid w:val="007A0FA5"/>
   </w:style>
   <w:style w:type="character" w:customStyle="1" w:styleId="Heading1Char">
     <w:name w:val="Heading 1 Char"/>
@@ -3287,7 +3468,7 @@
     <w:basedOn w:val="DefaultParagraphFont"/>
     <w:link w:val="Heading1"/>
     <w:uiPriority w:val="9"/>
-    <w:rsid w:val="008F651F"/>
+    <w:rsid w:val="007A0FA5"/>
     <w:rPr>
       <w:rFonts w:ascii="Calibri" w:eastAsiaTheme="majorEastAsia" w:hAnsi="Calibri" w:cstheme="majorBidi"/>
       <w:b/>
@@ -3302,7 +3483,7 @@
     <w:basedOn w:val="DefaultParagraphFont"/>
     <w:link w:val="Heading2"/>
     <w:uiPriority w:val="9"/>
-    <w:rsid w:val="008F651F"/>
+    <w:rsid w:val="007A0FA5"/>
     <w:rPr>
       <w:rFonts w:ascii="Calibri" w:eastAsiaTheme="majorEastAsia" w:hAnsi="Calibri" w:cstheme="majorBidi"/>
       <w:b/>
@@ -3318,7 +3499,7 @@
     <w:basedOn w:val="DefaultParagraphFont"/>
     <w:link w:val="Heading3"/>
     <w:uiPriority w:val="9"/>
-    <w:rsid w:val="008F651F"/>
+    <w:rsid w:val="007A0FA5"/>
     <w:rPr>
       <w:rFonts w:ascii="Calibri" w:eastAsiaTheme="majorEastAsia" w:hAnsi="Calibri" w:cstheme="majorBidi"/>
       <w:b/>
@@ -3334,7 +3515,7 @@
     <w:basedOn w:val="DefaultParagraphFont"/>
     <w:link w:val="Heading4"/>
     <w:uiPriority w:val="9"/>
-    <w:rsid w:val="008F651F"/>
+    <w:rsid w:val="007A0FA5"/>
     <w:rPr>
       <w:rFonts w:ascii="Calibri" w:eastAsiaTheme="majorEastAsia" w:hAnsi="Calibri" w:cstheme="majorBidi"/>
       <w:b/>
@@ -3349,7 +3530,7 @@
     <w:basedOn w:val="DefaultParagraphFont"/>
     <w:uiPriority w:val="1"/>
     <w:qFormat/>
-    <w:rsid w:val="008F651F"/>
+    <w:rsid w:val="007A0FA5"/>
     <w:rPr>
       <w:b/>
       <w:sz w:val="26"/>
@@ -3362,7 +3543,7 @@
     <w:basedOn w:val="DefaultParagraphFont"/>
     <w:uiPriority w:val="1"/>
     <w:qFormat/>
-    <w:rsid w:val="008F651F"/>
+    <w:rsid w:val="007A0FA5"/>
     <w:rPr>
       <w:b w:val="0"/>
       <w:sz w:val="22"/>
@@ -3374,7 +3555,7 @@
     <w:basedOn w:val="DefaultParagraphFont"/>
     <w:uiPriority w:val="20"/>
     <w:qFormat/>
-    <w:rsid w:val="008F651F"/>
+    <w:rsid w:val="007A0FA5"/>
     <w:rPr>
       <w:rFonts w:ascii="Calibri" w:hAnsi="Calibri"/>
       <w:b/>
@@ -3391,7 +3572,7 @@
     <w:uiPriority w:val="99"/>
     <w:semiHidden/>
     <w:unhideWhenUsed/>
-    <w:rsid w:val="008F651F"/>
+    <w:rsid w:val="007A0FA5"/>
     <w:rPr>
       <w:color w:val="auto"/>
       <w:u w:val="none"/>
@@ -3403,7 +3584,7 @@
     <w:uiPriority w:val="99"/>
     <w:semiHidden/>
     <w:unhideWhenUsed/>
-    <w:rsid w:val="008F651F"/>
+    <w:rsid w:val="007A0FA5"/>
     <w:rPr>
       <w:color w:val="auto"/>
       <w:u w:val="none"/>
@@ -3416,7 +3597,7 @@
     <w:uiPriority w:val="99"/>
     <w:semiHidden/>
     <w:unhideWhenUsed/>
-    <w:rsid w:val="008F651F"/>
+    <w:rsid w:val="007A0FA5"/>
     <w:pPr>
       <w:spacing w:after="0" w:line="240" w:lineRule="auto"/>
     </w:pPr>
@@ -3431,7 +3612,7 @@
     <w:link w:val="DocumentMap"/>
     <w:uiPriority w:val="99"/>
     <w:semiHidden/>
-    <w:rsid w:val="008F651F"/>
+    <w:rsid w:val="007A0FA5"/>
     <w:rPr>
       <w:rFonts w:ascii="Lucida Grande" w:hAnsi="Lucida Grande" w:cs="Lucida Grande"/>
     </w:rPr>
@@ -3695,7 +3876,7 @@
     <w:name w:val="Normal"/>
     <w:aliases w:val="Normal/Card"/>
     <w:qFormat/>
-    <w:rsid w:val="008F651F"/>
+    <w:rsid w:val="007A0FA5"/>
     <w:pPr>
       <w:spacing w:after="160" w:line="259" w:lineRule="auto"/>
     </w:pPr>
@@ -3712,7 +3893,7 @@
     <w:link w:val="Heading1Char"/>
     <w:uiPriority w:val="9"/>
     <w:qFormat/>
-    <w:rsid w:val="008F651F"/>
+    <w:rsid w:val="007A0FA5"/>
     <w:pPr>
       <w:keepNext/>
       <w:keepLines/>
@@ -3744,7 +3925,7 @@
     <w:uiPriority w:val="9"/>
     <w:unhideWhenUsed/>
     <w:qFormat/>
-    <w:rsid w:val="008F651F"/>
+    <w:rsid w:val="007A0FA5"/>
     <w:pPr>
       <w:keepNext/>
       <w:keepLines/>
@@ -3771,7 +3952,7 @@
     <w:uiPriority w:val="9"/>
     <w:unhideWhenUsed/>
     <w:qFormat/>
-    <w:rsid w:val="008F651F"/>
+    <w:rsid w:val="007A0FA5"/>
     <w:pPr>
       <w:keepNext/>
       <w:keepLines/>
@@ -3798,7 +3979,7 @@
     <w:uiPriority w:val="9"/>
     <w:unhideWhenUsed/>
     <w:qFormat/>
-    <w:rsid w:val="008F651F"/>
+    <w:rsid w:val="007A0FA5"/>
     <w:pPr>
       <w:keepNext/>
       <w:keepLines/>
@@ -3818,6 +3999,7 @@
     <w:uiPriority w:val="1"/>
     <w:semiHidden/>
     <w:unhideWhenUsed/>
+    <w:rsid w:val="007A0FA5"/>
   </w:style>
   <w:style w:type="table" w:default="1" w:styleId="TableNormal">
     <w:name w:val="Normal Table"/>
@@ -3839,6 +4021,7 @@
     <w:uiPriority w:val="99"/>
     <w:semiHidden/>
     <w:unhideWhenUsed/>
+    <w:rsid w:val="007A0FA5"/>
   </w:style>
   <w:style w:type="character" w:customStyle="1" w:styleId="Heading1Char">
     <w:name w:val="Heading 1 Char"/>
@@ -3846,7 +4029,7 @@
     <w:basedOn w:val="DefaultParagraphFont"/>
     <w:link w:val="Heading1"/>
     <w:uiPriority w:val="9"/>
-    <w:rsid w:val="008F651F"/>
+    <w:rsid w:val="007A0FA5"/>
     <w:rPr>
       <w:rFonts w:ascii="Calibri" w:eastAsiaTheme="majorEastAsia" w:hAnsi="Calibri" w:cstheme="majorBidi"/>
       <w:b/>
@@ -3861,7 +4044,7 @@
     <w:basedOn w:val="DefaultParagraphFont"/>
     <w:link w:val="Heading2"/>
     <w:uiPriority w:val="9"/>
-    <w:rsid w:val="008F651F"/>
+    <w:rsid w:val="007A0FA5"/>
     <w:rPr>
       <w:rFonts w:ascii="Calibri" w:eastAsiaTheme="majorEastAsia" w:hAnsi="Calibri" w:cstheme="majorBidi"/>
       <w:b/>
@@ -3877,7 +4060,7 @@
     <w:basedOn w:val="DefaultParagraphFont"/>
     <w:link w:val="Heading3"/>
     <w:uiPriority w:val="9"/>
-    <w:rsid w:val="008F651F"/>
+    <w:rsid w:val="007A0FA5"/>
     <w:rPr>
       <w:rFonts w:ascii="Calibri" w:eastAsiaTheme="majorEastAsia" w:hAnsi="Calibri" w:cstheme="majorBidi"/>
       <w:b/>
@@ -3893,7 +4076,7 @@
     <w:basedOn w:val="DefaultParagraphFont"/>
     <w:link w:val="Heading4"/>
     <w:uiPriority w:val="9"/>
-    <w:rsid w:val="008F651F"/>
+    <w:rsid w:val="007A0FA5"/>
     <w:rPr>
       <w:rFonts w:ascii="Calibri" w:eastAsiaTheme="majorEastAsia" w:hAnsi="Calibri" w:cstheme="majorBidi"/>
       <w:b/>
@@ -3908,7 +4091,7 @@
     <w:basedOn w:val="DefaultParagraphFont"/>
     <w:uiPriority w:val="1"/>
     <w:qFormat/>
-    <w:rsid w:val="008F651F"/>
+    <w:rsid w:val="007A0FA5"/>
     <w:rPr>
       <w:b/>
       <w:sz w:val="26"/>
@@ -3921,7 +4104,7 @@
     <w:basedOn w:val="DefaultParagraphFont"/>
     <w:uiPriority w:val="1"/>
     <w:qFormat/>
-    <w:rsid w:val="008F651F"/>
+    <w:rsid w:val="007A0FA5"/>
     <w:rPr>
       <w:b w:val="0"/>
       <w:sz w:val="22"/>
@@ -3933,7 +4116,7 @@
     <w:basedOn w:val="DefaultParagraphFont"/>
     <w:uiPriority w:val="20"/>
     <w:qFormat/>
-    <w:rsid w:val="008F651F"/>
+    <w:rsid w:val="007A0FA5"/>
     <w:rPr>
       <w:rFonts w:ascii="Calibri" w:hAnsi="Calibri"/>
       <w:b/>
@@ -3950,7 +4133,7 @@
     <w:uiPriority w:val="99"/>
     <w:semiHidden/>
     <w:unhideWhenUsed/>
-    <w:rsid w:val="008F651F"/>
+    <w:rsid w:val="007A0FA5"/>
     <w:rPr>
       <w:color w:val="auto"/>
       <w:u w:val="none"/>
@@ -3962,7 +4145,7 @@
     <w:uiPriority w:val="99"/>
     <w:semiHidden/>
     <w:unhideWhenUsed/>
-    <w:rsid w:val="008F651F"/>
+    <w:rsid w:val="007A0FA5"/>
     <w:rPr>
       <w:color w:val="auto"/>
       <w:u w:val="none"/>
@@ -3975,7 +4158,7 @@
     <w:uiPriority w:val="99"/>
     <w:semiHidden/>
     <w:unhideWhenUsed/>
-    <w:rsid w:val="008F651F"/>
+    <w:rsid w:val="007A0FA5"/>
     <w:pPr>
       <w:spacing w:after="0" w:line="240" w:lineRule="auto"/>
     </w:pPr>
@@ -3990,7 +4173,7 @@
     <w:link w:val="DocumentMap"/>
     <w:uiPriority w:val="99"/>
     <w:semiHidden/>
-    <w:rsid w:val="008F651F"/>
+    <w:rsid w:val="007A0FA5"/>
     <w:rPr>
       <w:rFonts w:ascii="Lucida Grande" w:hAnsi="Lucida Grande" w:cs="Lucida Grande"/>
     </w:rPr>
@@ -4576,7 +4759,7 @@
 </file>
 
 <file path=customXml/itemProps4.xml><?xml version="1.0" encoding="utf-8"?>
-<ds:datastoreItem xmlns:ds="http://schemas.openxmlformats.org/officeDocument/2006/customXml" ds:itemID="{9F0F1FFC-94AA-6443-B2F4-BB88E53AE1B2}">
+<ds:datastoreItem xmlns:ds="http://schemas.openxmlformats.org/officeDocument/2006/customXml" ds:itemID="{7DD5C588-897B-E74A-9A86-3914C0C4806E}">
   <ds:schemaRefs>
     <ds:schemaRef ds:uri="http://schemas.openxmlformats.org/officeDocument/2006/bibliography"/>
   </ds:schemaRefs>

</xml_diff>

<commit_message>
edited health contention not done yet
</commit_message>
<xml_diff>
--- a/Affirmation.docx
+++ b/Affirmation.docx
@@ -2314,7 +2314,15 @@
           <w:sz w:val="32"/>
           <w:szCs w:val="32"/>
         </w:rPr>
-        <w:t>The Internet of things provides medical solutions to mitigate disease and/or pain.</w:t>
+        <w:t xml:space="preserve">The Internet of things </w:t>
+      </w:r>
+      <w:r>
+        <w:rPr>
+          <w:rFonts w:ascii="Baskerville" w:hAnsi="Baskerville"/>
+          <w:sz w:val="32"/>
+          <w:szCs w:val="32"/>
+        </w:rPr>
+        <w:t>uplifts medical technology and can allow for more productive visits.</w:t>
       </w:r>
     </w:p>
     <w:p>
@@ -2502,7 +2510,6 @@
         <w:rPr>
           <w:rStyle w:val="Style13ptBold"/>
           <w:rFonts w:ascii="Baskerville" w:hAnsi="Baskerville"/>
-          <w:b w:val="0"/>
           <w:sz w:val="32"/>
           <w:szCs w:val="32"/>
           <w:u w:val="single"/>
@@ -2514,7 +2521,6 @@
         <w:rPr>
           <w:rStyle w:val="Style13ptBold"/>
           <w:rFonts w:ascii="Baskerville" w:hAnsi="Baskerville"/>
-          <w:b w:val="0"/>
           <w:sz w:val="32"/>
           <w:szCs w:val="32"/>
           <w:u w:val="single"/>
@@ -2526,7 +2532,6 @@
         <w:rPr>
           <w:rStyle w:val="Style13ptBold"/>
           <w:rFonts w:ascii="Baskerville" w:hAnsi="Baskerville"/>
-          <w:b w:val="0"/>
           <w:sz w:val="32"/>
           <w:szCs w:val="32"/>
           <w:u w:val="single"/>
@@ -2552,14 +2557,23 @@
           <w:szCs w:val="32"/>
           <w:u w:val="single"/>
         </w:rPr>
-        <w:t xml:space="preserve"> different kinds of solutions closer to the user are being deﬁned such as glucometers integrated in digital photography [5] and in cellular phones, i.e. mobile Health solutions (</w:t>
+        <w:t xml:space="preserve"> </w:t>
+      </w:r>
+      <w:r>
+        <w:rPr>
+          <w:rStyle w:val="Style13ptBold"/>
+          <w:rFonts w:ascii="Baskerville" w:hAnsi="Baskerville"/>
+          <w:sz w:val="32"/>
+          <w:szCs w:val="32"/>
+          <w:u w:val="single"/>
+        </w:rPr>
+        <w:t>different kinds of solutions closer to the user are being deﬁned such as glucometers integrated in digital photography [5] and in cellular phones, i.e. mobile Health solutions (</w:t>
       </w:r>
       <w:proofErr w:type="spellStart"/>
       <w:r>
         <w:rPr>
           <w:rStyle w:val="Style13ptBold"/>
           <w:rFonts w:ascii="Baskerville" w:hAnsi="Baskerville"/>
-          <w:b w:val="0"/>
           <w:sz w:val="32"/>
           <w:szCs w:val="32"/>
           <w:u w:val="single"/>
@@ -2571,7 +2585,6 @@
         <w:rPr>
           <w:rStyle w:val="Style13ptBold"/>
           <w:rFonts w:ascii="Baskerville" w:hAnsi="Baskerville"/>
-          <w:b w:val="0"/>
           <w:sz w:val="32"/>
           <w:szCs w:val="32"/>
           <w:u w:val="single"/>
@@ -2643,7 +2656,7 @@
           <w:sz w:val="18"/>
           <w:szCs w:val="32"/>
         </w:rPr>
-        <w:t xml:space="preserve"> computing and analytics – along with the myriad of </w:t>
+        <w:t xml:space="preserve"> </w:t>
       </w:r>
       <w:r>
         <w:rPr>
@@ -2653,13 +2666,32 @@
           <w:sz w:val="18"/>
           <w:szCs w:val="32"/>
         </w:rPr>
+        <w:t>computing and analytics – along</w:t>
+      </w:r>
+      <w:r>
+        <w:rPr>
+          <w:rStyle w:val="Style13ptBold"/>
+          <w:rFonts w:ascii="Baskerville" w:hAnsi="Baskerville"/>
+          <w:b w:val="0"/>
+          <w:sz w:val="18"/>
+          <w:szCs w:val="32"/>
+        </w:rPr>
+        <w:t xml:space="preserve"> with the myriad of </w:t>
+      </w:r>
+      <w:r>
+        <w:rPr>
+          <w:rStyle w:val="Style13ptBold"/>
+          <w:rFonts w:ascii="Baskerville" w:hAnsi="Baskerville"/>
+          <w:b w:val="0"/>
+          <w:sz w:val="18"/>
+          <w:szCs w:val="32"/>
+        </w:rPr>
         <w:t xml:space="preserve"> </w:t>
       </w:r>
       <w:r>
         <w:rPr>
           <w:rStyle w:val="Style13ptBold"/>
           <w:rFonts w:ascii="Baskerville" w:hAnsi="Baskerville"/>
-          <w:b w:val="0"/>
           <w:sz w:val="32"/>
           <w:szCs w:val="32"/>
           <w:u w:val="single"/>
@@ -2678,6 +2710,314 @@
           <w:u w:val="single"/>
         </w:rPr>
       </w:pPr>
+    </w:p>
+    <w:p>
+      <w:pPr>
+        <w:rPr>
+          <w:rStyle w:val="Style13ptBold"/>
+          <w:rFonts w:ascii="Baskerville" w:hAnsi="Baskerville"/>
+          <w:b w:val="0"/>
+          <w:sz w:val="32"/>
+          <w:szCs w:val="32"/>
+          <w:u w:val="single"/>
+        </w:rPr>
+      </w:pPr>
+    </w:p>
+    <w:p>
+      <w:pPr>
+        <w:rPr>
+          <w:rStyle w:val="Style13ptBold"/>
+          <w:rFonts w:ascii="Baskerville" w:hAnsi="Baskerville"/>
+          <w:b w:val="0"/>
+          <w:color w:val="FF0000"/>
+          <w:sz w:val="32"/>
+          <w:szCs w:val="32"/>
+          <w:u w:val="single"/>
+        </w:rPr>
+      </w:pPr>
+      <w:r>
+        <w:rPr>
+          <w:rStyle w:val="Style13ptBold"/>
+          <w:rFonts w:ascii="Baskerville" w:hAnsi="Baskerville"/>
+          <w:b w:val="0"/>
+          <w:color w:val="FF0000"/>
+          <w:sz w:val="32"/>
+          <w:szCs w:val="32"/>
+          <w:u w:val="single"/>
+        </w:rPr>
+        <w:t>Cousin Castillo-Hi Snyder 15</w:t>
+      </w:r>
+    </w:p>
+    <w:p>
+      <w:pPr>
+        <w:rPr>
+          <w:rStyle w:val="Style13ptBold"/>
+          <w:rFonts w:ascii="Baskerville" w:hAnsi="Baskerville"/>
+          <w:b w:val="0"/>
+          <w:color w:val="FF0000"/>
+          <w:sz w:val="32"/>
+          <w:szCs w:val="32"/>
+          <w:u w:val="single"/>
+        </w:rPr>
+      </w:pPr>
+      <w:r>
+        <w:rPr>
+          <w:rStyle w:val="Style13ptBold"/>
+          <w:rFonts w:ascii="Baskerville" w:hAnsi="Baskerville"/>
+          <w:b w:val="0"/>
+          <w:color w:val="FF0000"/>
+          <w:sz w:val="32"/>
+          <w:szCs w:val="32"/>
+          <w:u w:val="single"/>
+        </w:rPr>
+        <w:t xml:space="preserve">More than a third of Americans suffer from chronic conditions, often with no cure in sight, which can get hugely expensive. Once a patient falls prey to a chronic disease, the need for continuous health monitoring becomes more important than in prevention and wellness. A number of device makers and other players are aiming to tackle this challenge through integrating the relevant streams of data needed to accurately monitor the health of a patient with a given condition. A number of </w:t>
+      </w:r>
+      <w:proofErr w:type="spellStart"/>
+      <w:r>
+        <w:rPr>
+          <w:rStyle w:val="Style13ptBold"/>
+          <w:rFonts w:ascii="Baskerville" w:hAnsi="Baskerville"/>
+          <w:b w:val="0"/>
+          <w:color w:val="FF0000"/>
+          <w:sz w:val="32"/>
+          <w:szCs w:val="32"/>
+          <w:u w:val="single"/>
+        </w:rPr>
+        <w:t>IoT</w:t>
+      </w:r>
+      <w:proofErr w:type="spellEnd"/>
+      <w:r>
+        <w:rPr>
+          <w:rStyle w:val="Style13ptBold"/>
+          <w:rFonts w:ascii="Baskerville" w:hAnsi="Baskerville"/>
+          <w:b w:val="0"/>
+          <w:color w:val="FF0000"/>
+          <w:sz w:val="32"/>
+          <w:szCs w:val="32"/>
+          <w:u w:val="single"/>
+        </w:rPr>
+        <w:t xml:space="preserve">-enabled devices (stationary, </w:t>
+      </w:r>
+      <w:proofErr w:type="spellStart"/>
+      <w:r>
+        <w:rPr>
+          <w:rStyle w:val="Style13ptBold"/>
+          <w:rFonts w:ascii="Baskerville" w:hAnsi="Baskerville"/>
+          <w:b w:val="0"/>
+          <w:color w:val="FF0000"/>
+          <w:sz w:val="32"/>
+          <w:szCs w:val="32"/>
+          <w:u w:val="single"/>
+        </w:rPr>
+        <w:t>wearables</w:t>
+      </w:r>
+      <w:proofErr w:type="spellEnd"/>
+      <w:r>
+        <w:rPr>
+          <w:rStyle w:val="Style13ptBold"/>
+          <w:rFonts w:ascii="Baskerville" w:hAnsi="Baskerville"/>
+          <w:b w:val="0"/>
+          <w:color w:val="FF0000"/>
+          <w:sz w:val="32"/>
+          <w:szCs w:val="32"/>
+          <w:u w:val="single"/>
+        </w:rPr>
+        <w:t xml:space="preserve">, </w:t>
+      </w:r>
+      <w:proofErr w:type="spellStart"/>
+      <w:r>
+        <w:rPr>
+          <w:rStyle w:val="Style13ptBold"/>
+          <w:rFonts w:ascii="Baskerville" w:hAnsi="Baskerville"/>
+          <w:b w:val="0"/>
+          <w:color w:val="FF0000"/>
+          <w:sz w:val="32"/>
+          <w:szCs w:val="32"/>
+          <w:u w:val="single"/>
+        </w:rPr>
+        <w:t>implantables</w:t>
+      </w:r>
+      <w:proofErr w:type="spellEnd"/>
+      <w:r>
+        <w:rPr>
+          <w:rStyle w:val="Style13ptBold"/>
+          <w:rFonts w:ascii="Baskerville" w:hAnsi="Baskerville"/>
+          <w:b w:val="0"/>
+          <w:color w:val="FF0000"/>
+          <w:sz w:val="32"/>
+          <w:szCs w:val="32"/>
+          <w:u w:val="single"/>
+        </w:rPr>
+        <w:t xml:space="preserve">, or </w:t>
+      </w:r>
+      <w:proofErr w:type="spellStart"/>
+      <w:r>
+        <w:rPr>
+          <w:rStyle w:val="Style13ptBold"/>
+          <w:rFonts w:ascii="Baskerville" w:hAnsi="Baskerville"/>
+          <w:b w:val="0"/>
+          <w:color w:val="FF0000"/>
+          <w:sz w:val="32"/>
+          <w:szCs w:val="32"/>
+          <w:u w:val="single"/>
+        </w:rPr>
+        <w:t>ingestibles</w:t>
+      </w:r>
+      <w:proofErr w:type="spellEnd"/>
+      <w:r>
+        <w:rPr>
+          <w:rStyle w:val="Style13ptBold"/>
+          <w:rFonts w:ascii="Baskerville" w:hAnsi="Baskerville"/>
+          <w:b w:val="0"/>
+          <w:color w:val="FF0000"/>
+          <w:sz w:val="32"/>
+          <w:szCs w:val="32"/>
+          <w:u w:val="single"/>
+        </w:rPr>
+        <w:t>) are available to patients and providers to monitor diabetes, heart conditions, and other ailments; the devices monitor clinical data (e.g., blood glucose or heart rate), adherence data (e.g., taking medications as prescribed), and consumer health data (e.g., physical activity)</w:t>
+      </w:r>
+    </w:p>
+    <w:p>
+      <w:pPr>
+        <w:rPr>
+          <w:rFonts w:ascii="Baskerville" w:hAnsi="Baskerville"/>
+          <w:sz w:val="32"/>
+          <w:szCs w:val="32"/>
+        </w:rPr>
+      </w:pPr>
+    </w:p>
+    <w:p>
+      <w:pPr>
+        <w:rPr>
+          <w:rFonts w:ascii="Baskerville" w:hAnsi="Baskerville"/>
+          <w:sz w:val="32"/>
+          <w:szCs w:val="32"/>
+        </w:rPr>
+      </w:pPr>
+      <w:r>
+        <w:rPr>
+          <w:rFonts w:ascii="Baskerville" w:hAnsi="Baskerville"/>
+          <w:sz w:val="32"/>
+          <w:szCs w:val="32"/>
+        </w:rPr>
+        <w:t xml:space="preserve">All Patients are being positively affected by the implementation of IOT. </w:t>
+      </w:r>
+      <w:r>
+        <w:rPr>
+          <w:rFonts w:ascii="Baskerville" w:hAnsi="Baskerville"/>
+          <w:sz w:val="32"/>
+          <w:szCs w:val="32"/>
+        </w:rPr>
+        <w:t>Patients will be able to have faster and productive doctor appoint</w:t>
+      </w:r>
+      <w:r>
+        <w:rPr>
+          <w:rFonts w:ascii="Baskerville" w:hAnsi="Baskerville"/>
+          <w:sz w:val="32"/>
+          <w:szCs w:val="32"/>
+        </w:rPr>
+        <w:t>ments because their information is shared with their respective doctor. Also doctors will have constant monitoring of their patient. This is important especially in the example of diabetes patients because low/ high blood sugar is a very life-threatening situation.</w:t>
+      </w:r>
+      <w:r>
+        <w:rPr>
+          <w:rFonts w:ascii="Baskerville" w:hAnsi="Baskerville"/>
+          <w:sz w:val="32"/>
+          <w:szCs w:val="32"/>
+        </w:rPr>
+        <w:t xml:space="preserve"> The Internet of things mitigates the death rate caused by these </w:t>
+      </w:r>
+      <w:proofErr w:type="gramStart"/>
+      <w:r>
+        <w:rPr>
+          <w:rFonts w:ascii="Baskerville" w:hAnsi="Baskerville"/>
+          <w:sz w:val="32"/>
+          <w:szCs w:val="32"/>
+        </w:rPr>
+        <w:t>life threatening</w:t>
+      </w:r>
+      <w:proofErr w:type="gramEnd"/>
+      <w:r>
+        <w:rPr>
+          <w:rFonts w:ascii="Baskerville" w:hAnsi="Baskerville"/>
+          <w:sz w:val="32"/>
+          <w:szCs w:val="32"/>
+        </w:rPr>
+        <w:t xml:space="preserve"> events because they can be prevented with constant monitoring.</w:t>
+      </w:r>
+    </w:p>
+    <w:p>
+      <w:pPr>
+        <w:rPr>
+          <w:rFonts w:ascii="Baskerville" w:hAnsi="Baskerville"/>
+          <w:sz w:val="40"/>
+          <w:szCs w:val="32"/>
+        </w:rPr>
+      </w:pPr>
+    </w:p>
+    <w:p>
+      <w:pPr>
+        <w:pStyle w:val="Heading3"/>
+        <w:rPr>
+          <w:sz w:val="40"/>
+        </w:rPr>
+      </w:pPr>
+      <w:proofErr w:type="spellStart"/>
+      <w:r>
+        <w:rPr>
+          <w:sz w:val="40"/>
+        </w:rPr>
+        <w:t>Subpoint</w:t>
+      </w:r>
+      <w:proofErr w:type="spellEnd"/>
+      <w:r>
+        <w:rPr>
+          <w:sz w:val="40"/>
+        </w:rPr>
+        <w:t xml:space="preserve"> B: </w:t>
+      </w:r>
+      <w:r>
+        <w:rPr>
+          <w:sz w:val="40"/>
+        </w:rPr>
+        <w:t>Medical Research</w:t>
+      </w:r>
+    </w:p>
+    <w:p>
+      <w:pPr>
+        <w:rPr>
+          <w:rFonts w:ascii="Baskerville" w:hAnsi="Baskerville"/>
+          <w:sz w:val="32"/>
+          <w:szCs w:val="32"/>
+        </w:rPr>
+      </w:pPr>
+      <w:r>
+        <w:rPr>
+          <w:rFonts w:ascii="Baskerville" w:hAnsi="Baskerville"/>
+          <w:sz w:val="32"/>
+        </w:rPr>
+        <w:t xml:space="preserve">The </w:t>
+      </w:r>
+      <w:r>
+        <w:rPr>
+          <w:rFonts w:ascii="Baskerville" w:hAnsi="Baskerville"/>
+          <w:sz w:val="32"/>
+        </w:rPr>
+        <w:t>Internet</w:t>
+      </w:r>
+      <w:r>
+        <w:rPr>
+          <w:rFonts w:ascii="Baskerville" w:hAnsi="Baskerville"/>
+          <w:sz w:val="32"/>
+        </w:rPr>
+        <w:t xml:space="preserve"> of things is able to promote medical research on chronic diseases</w:t>
+      </w:r>
+      <w:r>
+        <w:rPr>
+          <w:rFonts w:ascii="Baskerville" w:hAnsi="Baskerville"/>
+          <w:sz w:val="32"/>
+        </w:rPr>
+        <w:t>.</w:t>
+      </w:r>
       <w:bookmarkStart w:id="0" w:name="_GoBack"/>
       <w:bookmarkEnd w:id="0"/>
     </w:p>
@@ -2698,30 +3038,6 @@
           <w:szCs w:val="32"/>
         </w:rPr>
       </w:pPr>
-      <w:r>
-        <w:rPr>
-          <w:rFonts w:ascii="Baskerville" w:hAnsi="Baskerville"/>
-          <w:sz w:val="32"/>
-          <w:szCs w:val="32"/>
-        </w:rPr>
-        <w:t>All Patients are being positively affected by the implementation of IOT. With patients constantly being monitored, health research is being conducted easier because all doctors will have access to all of their patient’s data. This will make it easier to analyze data and could lead to new health discoveries. Therefore, IOT will help increase the health of the overall society and is another reason aff</w:t>
-      </w:r>
-      <w:r>
-        <w:rPr>
-          <w:rFonts w:ascii="Baskerville" w:hAnsi="Baskerville"/>
-          <w:sz w:val="32"/>
-          <w:szCs w:val="32"/>
-        </w:rPr>
-        <w:t>irmation</w:t>
-      </w:r>
-      <w:r>
-        <w:rPr>
-          <w:rFonts w:ascii="Baskerville" w:hAnsi="Baskerville"/>
-          <w:sz w:val="32"/>
-          <w:szCs w:val="32"/>
-        </w:rPr>
-        <w:t xml:space="preserve"> is the right vote.</w:t>
-      </w:r>
     </w:p>
     <w:p>
       <w:pPr>
@@ -4759,7 +5075,7 @@
 </file>
 
 <file path=customXml/itemProps4.xml><?xml version="1.0" encoding="utf-8"?>
-<ds:datastoreItem xmlns:ds="http://schemas.openxmlformats.org/officeDocument/2006/customXml" ds:itemID="{7DD5C588-897B-E74A-9A86-3914C0C4806E}">
+<ds:datastoreItem xmlns:ds="http://schemas.openxmlformats.org/officeDocument/2006/customXml" ds:itemID="{4FE81B01-3D6B-0742-ADC2-D7AA3D5AF7D3}">
   <ds:schemaRefs>
     <ds:schemaRef ds:uri="http://schemas.openxmlformats.org/officeDocument/2006/bibliography"/>
   </ds:schemaRefs>

</xml_diff>

<commit_message>
I linked everything just fix the link to gas prices
</commit_message>
<xml_diff>
--- a/Affirmation.docx
+++ b/Affirmation.docx
@@ -126,8 +126,6 @@
           <w:szCs w:val="20"/>
         </w:rPr>
       </w:pPr>
-      <w:bookmarkStart w:id="0" w:name="_GoBack"/>
-      <w:bookmarkEnd w:id="0"/>
     </w:p>
     <w:p>
       <w:pPr>
@@ -184,6 +182,35 @@
         </w:rPr>
         <w:t>The negation holds the burden of having all their impacts only pertain to decreased personal privacy.</w:t>
       </w:r>
+      <w:r>
+        <w:rPr>
+          <w:rFonts w:ascii="Baskerville" w:hAnsi="Baskerville" w:cs="Times New Roman"/>
+          <w:color w:val="000000"/>
+          <w:sz w:val="32"/>
+          <w:shd w:val="clear" w:color="auto" w:fill="FFFFFF"/>
+        </w:rPr>
+        <w:t xml:space="preserve"> </w:t>
+      </w:r>
+      <w:proofErr w:type="gramStart"/>
+      <w:r>
+        <w:rPr>
+          <w:rFonts w:ascii="Baskerville" w:hAnsi="Baskerville" w:cs="Times New Roman"/>
+          <w:color w:val="000000"/>
+          <w:sz w:val="32"/>
+          <w:shd w:val="clear" w:color="auto" w:fill="FFFFFF"/>
+        </w:rPr>
+        <w:t xml:space="preserve">Because this resolution only weighs the benefits of IOT </w:t>
+      </w:r>
+      <w:r>
+        <w:rPr>
+          <w:rFonts w:ascii="Baskerville" w:hAnsi="Baskerville" w:cs="Times New Roman"/>
+          <w:color w:val="000000"/>
+          <w:sz w:val="32"/>
+          <w:shd w:val="clear" w:color="auto" w:fill="FFFFFF"/>
+        </w:rPr>
+        <w:t>and the decreased personal privacy output of IOT.</w:t>
+      </w:r>
+      <w:proofErr w:type="gramEnd"/>
       <w:r>
         <w:rPr>
           <w:rFonts w:ascii="Baskerville" w:hAnsi="Baskerville" w:cs="Times New Roman"/>
@@ -565,17 +592,16 @@
           <w:szCs w:val="32"/>
           <w:shd w:val="clear" w:color="auto" w:fill="FFFFFF"/>
         </w:rPr>
-        <w:t xml:space="preserve">Judge, more businesses is the equivalent to </w:t>
+        <w:t xml:space="preserve">Judge, </w:t>
       </w:r>
       <w:r>
         <w:rPr>
           <w:rFonts w:ascii="Baskerville" w:hAnsi="Baskerville" w:cs="Times New Roman"/>
-          <w:i/>
-          <w:sz w:val="32"/>
-          <w:szCs w:val="32"/>
-          <w:shd w:val="clear" w:color="auto" w:fill="FFFFFF"/>
-        </w:rPr>
-        <w:t>More Jobs</w:t>
+          <w:sz w:val="32"/>
+          <w:szCs w:val="32"/>
+          <w:shd w:val="clear" w:color="auto" w:fill="FFFFFF"/>
+        </w:rPr>
+        <w:t>with the data being collected by IOT Devices, people may find trends within this data that could spark new business ideas that eventually leads to new small businesses.</w:t>
       </w:r>
     </w:p>
     <w:p>
@@ -914,7 +940,7 @@
       <w:r>
         <w:rPr>
           <w:rFonts w:ascii="Baskerville Old Face" w:eastAsia="Times New Roman" w:hAnsi="Baskerville Old Face" w:cs="Arial"/>
-          <w:color w:val="1F497D" w:themeColor="text2"/>
+          <w:color w:val="FF0000"/>
           <w:sz w:val="32"/>
           <w:szCs w:val="26"/>
           <w:shd w:val="clear" w:color="auto" w:fill="FFFFFF"/>
@@ -926,6 +952,7 @@
           <w:rStyle w:val="Style13ptBold"/>
           <w:rFonts w:ascii="Baskerville" w:hAnsi="Baskerville"/>
           <w:b w:val="0"/>
+          <w:color w:val="FF0000"/>
           <w:sz w:val="32"/>
           <w:szCs w:val="32"/>
         </w:rPr>
@@ -934,6 +961,7 @@
       <w:r>
         <w:rPr>
           <w:rFonts w:ascii="Baskerville" w:eastAsia="Times New Roman" w:hAnsi="Baskerville" w:cs="Arial"/>
+          <w:color w:val="FF0000"/>
           <w:sz w:val="32"/>
           <w:szCs w:val="32"/>
           <w:shd w:val="clear" w:color="auto" w:fill="FFFFFF"/>
@@ -943,6 +971,7 @@
       <w:r>
         <w:rPr>
           <w:rFonts w:ascii="Baskerville" w:eastAsia="Times New Roman" w:hAnsi="Baskerville" w:cs="Arial"/>
+          <w:color w:val="FF0000"/>
           <w:sz w:val="32"/>
           <w:szCs w:val="32"/>
           <w:shd w:val="clear" w:color="auto" w:fill="FFFFFF"/>
@@ -952,6 +981,7 @@
       <w:r>
         <w:rPr>
           <w:rFonts w:ascii="Baskerville" w:eastAsia="Times New Roman" w:hAnsi="Baskerville" w:cs="Arial"/>
+          <w:color w:val="FF0000"/>
           <w:sz w:val="32"/>
           <w:szCs w:val="32"/>
           <w:shd w:val="clear" w:color="auto" w:fill="FFFFFF"/>
@@ -961,6 +991,7 @@
       <w:r>
         <w:rPr>
           <w:rFonts w:ascii="Baskerville" w:hAnsi="Baskerville" w:cs="Arial"/>
+          <w:color w:val="FF0000"/>
           <w:sz w:val="32"/>
           <w:szCs w:val="32"/>
         </w:rPr>
@@ -984,7 +1015,6 @@
         <w:ind w:right="-360"/>
         <w:rPr>
           <w:rFonts w:ascii="Baskerville" w:hAnsi="Baskerville"/>
-          <w:color w:val="FF0000"/>
           <w:sz w:val="32"/>
           <w:szCs w:val="32"/>
         </w:rPr>
@@ -993,7 +1023,6 @@
         <w:rPr>
           <w:rFonts w:ascii="Baskerville" w:hAnsi="Baskerville"/>
           <w:i/>
-          <w:color w:val="FF0000"/>
           <w:sz w:val="32"/>
           <w:szCs w:val="32"/>
         </w:rPr>
@@ -1002,7 +1031,6 @@
       <w:r>
         <w:rPr>
           <w:rFonts w:ascii="Baskerville" w:hAnsi="Baskerville"/>
-          <w:color w:val="FF0000"/>
           <w:sz w:val="32"/>
           <w:szCs w:val="32"/>
         </w:rPr>
@@ -1013,7 +1041,6 @@
           <w:rStyle w:val="Style13ptBold"/>
           <w:rFonts w:ascii="Baskerville" w:hAnsi="Baskerville"/>
           <w:b w:val="0"/>
-          <w:color w:val="FF0000"/>
           <w:sz w:val="32"/>
           <w:szCs w:val="32"/>
         </w:rPr>
@@ -1022,7 +1049,6 @@
       <w:r>
         <w:rPr>
           <w:rFonts w:ascii="Baskerville" w:hAnsi="Baskerville"/>
-          <w:color w:val="FF0000"/>
           <w:sz w:val="32"/>
           <w:szCs w:val="32"/>
         </w:rPr>
@@ -1035,7 +1061,6 @@
         <w:ind w:right="-360"/>
         <w:rPr>
           <w:rFonts w:ascii="Baskerville" w:hAnsi="Baskerville"/>
-          <w:color w:val="FF0000"/>
           <w:sz w:val="32"/>
           <w:szCs w:val="32"/>
         </w:rPr>
@@ -1044,7 +1069,6 @@
         <w:rPr>
           <w:rFonts w:ascii="Baskerville" w:hAnsi="Baskerville"/>
           <w:i/>
-          <w:color w:val="FF0000"/>
           <w:sz w:val="32"/>
           <w:szCs w:val="32"/>
         </w:rPr>
@@ -1053,7 +1077,6 @@
       <w:r>
         <w:rPr>
           <w:rFonts w:ascii="Baskerville" w:hAnsi="Baskerville"/>
-          <w:color w:val="FF0000"/>
           <w:sz w:val="32"/>
           <w:szCs w:val="32"/>
         </w:rPr>
@@ -1063,7 +1086,6 @@
       <w:r>
         <w:rPr>
           <w:rFonts w:ascii="Baskerville" w:hAnsi="Baskerville"/>
-          <w:color w:val="FF0000"/>
           <w:sz w:val="32"/>
           <w:szCs w:val="32"/>
         </w:rPr>
@@ -1073,11 +1095,44 @@
       <w:r>
         <w:rPr>
           <w:rFonts w:ascii="Baskerville" w:hAnsi="Baskerville"/>
-          <w:color w:val="FF0000"/>
-          <w:sz w:val="32"/>
-          <w:szCs w:val="32"/>
-        </w:rPr>
-        <w:t xml:space="preserve"> so the worker could focus on more equitable jobs. </w:t>
+          <w:sz w:val="32"/>
+          <w:szCs w:val="32"/>
+        </w:rPr>
+        <w:t xml:space="preserve"> so the worker</w:t>
+      </w:r>
+      <w:r>
+        <w:rPr>
+          <w:rFonts w:ascii="Baskerville" w:hAnsi="Baskerville"/>
+          <w:sz w:val="32"/>
+          <w:szCs w:val="32"/>
+        </w:rPr>
+        <w:t>s</w:t>
+      </w:r>
+      <w:r>
+        <w:rPr>
+          <w:rFonts w:ascii="Baskerville" w:hAnsi="Baskerville"/>
+          <w:sz w:val="32"/>
+          <w:szCs w:val="32"/>
+        </w:rPr>
+        <w:t xml:space="preserve"> could focus on more equitable jobs</w:t>
+      </w:r>
+      <w:r>
+        <w:rPr>
+          <w:rFonts w:ascii="Baskerville" w:hAnsi="Baskerville"/>
+          <w:sz w:val="32"/>
+          <w:szCs w:val="32"/>
+        </w:rPr>
+        <w:t xml:space="preserve"> which will raise productivity</w:t>
+      </w:r>
+      <w:bookmarkStart w:id="0" w:name="_GoBack"/>
+      <w:bookmarkEnd w:id="0"/>
+      <w:r>
+        <w:rPr>
+          <w:rFonts w:ascii="Baskerville" w:hAnsi="Baskerville"/>
+          <w:sz w:val="32"/>
+          <w:szCs w:val="32"/>
+        </w:rPr>
+        <w:t xml:space="preserve">. </w:t>
       </w:r>
     </w:p>
     <w:p>
@@ -1126,7 +1181,23 @@
           <w:sz w:val="32"/>
           <w:szCs w:val="32"/>
         </w:rPr>
-        <w:t>This in turn will increase the work output, which will increase the supply of products from the countries the workers reside from.</w:t>
+        <w:t>This in turn will increase the work output</w:t>
+      </w:r>
+      <w:r>
+        <w:rPr>
+          <w:rFonts w:ascii="Baskerville" w:hAnsi="Baskerville"/>
+          <w:sz w:val="32"/>
+          <w:szCs w:val="32"/>
+        </w:rPr>
+        <w:t xml:space="preserve"> because workers can work on jobs that takes their full attention while also addressing part time jobs such as checking the condition of an object ,this in turn</w:t>
+      </w:r>
+      <w:r>
+        <w:rPr>
+          <w:rFonts w:ascii="Baskerville" w:hAnsi="Baskerville"/>
+          <w:sz w:val="32"/>
+          <w:szCs w:val="32"/>
+        </w:rPr>
+        <w:t xml:space="preserve"> will increase the supply of products from the countries the workers reside from.</w:t>
       </w:r>
       <w:r>
         <w:rPr>
@@ -1148,13 +1219,39 @@
           <w:szCs w:val="32"/>
         </w:rPr>
       </w:pPr>
-      <w:r>
-        <w:rPr>
-          <w:rFonts w:ascii="Baskerville" w:hAnsi="Baskerville"/>
-          <w:sz w:val="32"/>
-          <w:szCs w:val="32"/>
-        </w:rPr>
-        <w:t xml:space="preserve">This new supply surplus increases the GDP in the country produced. The benefit possibilities are endless and they provide another reason to vote </w:t>
+      <w:proofErr w:type="gramStart"/>
+      <w:r>
+        <w:rPr>
+          <w:rFonts w:ascii="Baskerville" w:hAnsi="Baskerville"/>
+          <w:sz w:val="32"/>
+          <w:szCs w:val="32"/>
+        </w:rPr>
+        <w:t>This new supply surplus increases</w:t>
+      </w:r>
+      <w:proofErr w:type="gramEnd"/>
+      <w:r>
+        <w:rPr>
+          <w:rFonts w:ascii="Baskerville" w:hAnsi="Baskerville"/>
+          <w:sz w:val="32"/>
+          <w:szCs w:val="32"/>
+        </w:rPr>
+        <w:t xml:space="preserve"> the GDP in the country produced</w:t>
+      </w:r>
+      <w:r>
+        <w:rPr>
+          <w:rFonts w:ascii="Baskerville" w:hAnsi="Baskerville"/>
+          <w:sz w:val="32"/>
+          <w:szCs w:val="32"/>
+        </w:rPr>
+        <w:t xml:space="preserve"> and will provide more money to be in citizen’s pockets</w:t>
+      </w:r>
+      <w:r>
+        <w:rPr>
+          <w:rFonts w:ascii="Baskerville" w:hAnsi="Baskerville"/>
+          <w:sz w:val="32"/>
+          <w:szCs w:val="32"/>
+        </w:rPr>
+        <w:t xml:space="preserve">. The benefit possibilities are endless and they provide another reason to vote </w:t>
       </w:r>
       <w:proofErr w:type="spellStart"/>
       <w:r>
@@ -2725,6 +2822,7 @@
           <w:rStyle w:val="Style13ptBold"/>
           <w:rFonts w:ascii="Baskerville" w:hAnsi="Baskerville"/>
           <w:b w:val="0"/>
+          <w:color w:val="FF0000"/>
           <w:sz w:val="32"/>
           <w:szCs w:val="32"/>
         </w:rPr>
@@ -2734,6 +2832,7 @@
           <w:rStyle w:val="Style13ptBold"/>
           <w:rFonts w:ascii="Baskerville" w:hAnsi="Baskerville"/>
           <w:b w:val="0"/>
+          <w:color w:val="FF0000"/>
           <w:sz w:val="32"/>
           <w:szCs w:val="32"/>
         </w:rPr>
@@ -2744,6 +2843,7 @@
           <w:rStyle w:val="Style13ptBold"/>
           <w:rFonts w:ascii="Baskerville" w:hAnsi="Baskerville"/>
           <w:b w:val="0"/>
+          <w:color w:val="FF0000"/>
           <w:sz w:val="32"/>
           <w:szCs w:val="32"/>
         </w:rPr>
@@ -2756,6 +2856,7 @@
           <w:rStyle w:val="Style13ptBold"/>
           <w:rFonts w:ascii="Baskerville" w:hAnsi="Baskerville"/>
           <w:b w:val="0"/>
+          <w:color w:val="FF0000"/>
           <w:sz w:val="32"/>
           <w:szCs w:val="32"/>
           <w:u w:val="single"/>
@@ -2767,6 +2868,7 @@
           <w:rStyle w:val="Style13ptBold"/>
           <w:rFonts w:ascii="Baskerville" w:hAnsi="Baskerville"/>
           <w:b w:val="0"/>
+          <w:color w:val="FF0000"/>
           <w:sz w:val="18"/>
           <w:szCs w:val="32"/>
         </w:rPr>
@@ -2778,526 +2880,593 @@
           <w:rStyle w:val="Style13ptBold"/>
           <w:rFonts w:ascii="Baskerville" w:hAnsi="Baskerville"/>
           <w:b w:val="0"/>
+          <w:color w:val="FF0000"/>
           <w:sz w:val="18"/>
           <w:szCs w:val="32"/>
         </w:rPr>
+        <w:t xml:space="preserve"> computing and analytics – along with the myriad of  </w:t>
+      </w:r>
+      <w:r>
+        <w:rPr>
+          <w:rStyle w:val="Style13ptBold"/>
+          <w:rFonts w:ascii="Baskerville" w:hAnsi="Baskerville"/>
+          <w:color w:val="FF0000"/>
+          <w:sz w:val="32"/>
+          <w:szCs w:val="32"/>
+          <w:u w:val="single"/>
+        </w:rPr>
+        <w:t>devices and sensors that are available to manage type 1 diabetes – can not only help me make better decisions and improve my quality of life, but also prevent potentially catastrophic situations (low blood sugars). I also want to understand how I can provide data and insight to my endocrinologist so that my quarterly visits with her are more productive.</w:t>
+      </w:r>
+    </w:p>
+    <w:p>
+      <w:pPr>
+        <w:rPr>
+          <w:rStyle w:val="Style13ptBold"/>
+          <w:rFonts w:ascii="Baskerville" w:hAnsi="Baskerville"/>
+          <w:b w:val="0"/>
+          <w:color w:val="FF0000"/>
+          <w:sz w:val="32"/>
+          <w:szCs w:val="32"/>
+          <w:u w:val="single"/>
+        </w:rPr>
+      </w:pPr>
+    </w:p>
+    <w:p>
+      <w:pPr>
+        <w:rPr>
+          <w:rStyle w:val="Style13ptBold"/>
+          <w:rFonts w:ascii="Baskerville" w:hAnsi="Baskerville"/>
+          <w:b w:val="0"/>
+          <w:sz w:val="32"/>
+          <w:szCs w:val="32"/>
+          <w:u w:val="single"/>
+        </w:rPr>
+      </w:pPr>
+    </w:p>
+    <w:p>
+      <w:pPr>
+        <w:rPr>
+          <w:rStyle w:val="Style13ptBold"/>
+          <w:rFonts w:ascii="Baskerville" w:hAnsi="Baskerville"/>
+          <w:b w:val="0"/>
+          <w:color w:val="FF0000"/>
+          <w:sz w:val="32"/>
+          <w:szCs w:val="32"/>
+          <w:u w:val="single"/>
+        </w:rPr>
+      </w:pPr>
+      <w:r>
+        <w:rPr>
+          <w:rStyle w:val="Style13ptBold"/>
+          <w:rFonts w:ascii="Baskerville" w:hAnsi="Baskerville"/>
+          <w:b w:val="0"/>
+          <w:color w:val="FF0000"/>
+          <w:sz w:val="32"/>
+          <w:szCs w:val="32"/>
+          <w:u w:val="single"/>
+        </w:rPr>
+        <w:t>Cousin Castillo-Hi Snyder 15</w:t>
+      </w:r>
+      <w:r>
+        <w:rPr>
+          <w:rStyle w:val="Style13ptBold"/>
+          <w:rFonts w:ascii="Baskerville" w:hAnsi="Baskerville"/>
+          <w:b w:val="0"/>
+          <w:color w:val="FF0000"/>
+          <w:sz w:val="32"/>
+          <w:szCs w:val="32"/>
+          <w:u w:val="single"/>
+        </w:rPr>
+        <w:t xml:space="preserve"> (Deloitte University Press, all authors are reporters) [NB]</w:t>
+      </w:r>
+    </w:p>
+    <w:p>
+      <w:pPr>
+        <w:rPr>
+          <w:rStyle w:val="Style13ptBold"/>
+          <w:rFonts w:ascii="Baskerville" w:hAnsi="Baskerville"/>
+          <w:b w:val="0"/>
+          <w:color w:val="FF0000"/>
+          <w:sz w:val="32"/>
+          <w:szCs w:val="32"/>
+          <w:u w:val="single"/>
+        </w:rPr>
+      </w:pPr>
+      <w:r>
+        <w:rPr>
+          <w:rStyle w:val="Style13ptBold"/>
+          <w:rFonts w:ascii="Baskerville" w:hAnsi="Baskerville"/>
+          <w:b w:val="0"/>
+          <w:color w:val="FF0000"/>
+          <w:sz w:val="32"/>
+          <w:szCs w:val="32"/>
+          <w:u w:val="single"/>
+        </w:rPr>
+        <w:t xml:space="preserve">More than a third of Americans suffer from chronic conditions, often with no cure in sight, which can get hugely expensive. Once a patient falls prey to a chronic disease, the need for continuous health monitoring becomes more important than in prevention and wellness. A number of device makers and other players are aiming to tackle this challenge through integrating the relevant streams of data needed to accurately monitor the health of a patient with a given condition. A number of </w:t>
+      </w:r>
+      <w:proofErr w:type="spellStart"/>
+      <w:r>
+        <w:rPr>
+          <w:rStyle w:val="Style13ptBold"/>
+          <w:rFonts w:ascii="Baskerville" w:hAnsi="Baskerville"/>
+          <w:b w:val="0"/>
+          <w:color w:val="FF0000"/>
+          <w:sz w:val="32"/>
+          <w:szCs w:val="32"/>
+          <w:u w:val="single"/>
+        </w:rPr>
+        <w:t>IoT</w:t>
+      </w:r>
+      <w:proofErr w:type="spellEnd"/>
+      <w:r>
+        <w:rPr>
+          <w:rStyle w:val="Style13ptBold"/>
+          <w:rFonts w:ascii="Baskerville" w:hAnsi="Baskerville"/>
+          <w:b w:val="0"/>
+          <w:color w:val="FF0000"/>
+          <w:sz w:val="32"/>
+          <w:szCs w:val="32"/>
+          <w:u w:val="single"/>
+        </w:rPr>
+        <w:t xml:space="preserve">-enabled devices (stationary, </w:t>
+      </w:r>
+      <w:proofErr w:type="spellStart"/>
+      <w:r>
+        <w:rPr>
+          <w:rStyle w:val="Style13ptBold"/>
+          <w:rFonts w:ascii="Baskerville" w:hAnsi="Baskerville"/>
+          <w:b w:val="0"/>
+          <w:color w:val="FF0000"/>
+          <w:sz w:val="32"/>
+          <w:szCs w:val="32"/>
+          <w:u w:val="single"/>
+        </w:rPr>
+        <w:t>wearables</w:t>
+      </w:r>
+      <w:proofErr w:type="spellEnd"/>
+      <w:r>
+        <w:rPr>
+          <w:rStyle w:val="Style13ptBold"/>
+          <w:rFonts w:ascii="Baskerville" w:hAnsi="Baskerville"/>
+          <w:b w:val="0"/>
+          <w:color w:val="FF0000"/>
+          <w:sz w:val="32"/>
+          <w:szCs w:val="32"/>
+          <w:u w:val="single"/>
+        </w:rPr>
+        <w:t xml:space="preserve">, </w:t>
+      </w:r>
+      <w:proofErr w:type="spellStart"/>
+      <w:r>
+        <w:rPr>
+          <w:rStyle w:val="Style13ptBold"/>
+          <w:rFonts w:ascii="Baskerville" w:hAnsi="Baskerville"/>
+          <w:b w:val="0"/>
+          <w:color w:val="FF0000"/>
+          <w:sz w:val="32"/>
+          <w:szCs w:val="32"/>
+          <w:u w:val="single"/>
+        </w:rPr>
+        <w:t>implantables</w:t>
+      </w:r>
+      <w:proofErr w:type="spellEnd"/>
+      <w:r>
+        <w:rPr>
+          <w:rStyle w:val="Style13ptBold"/>
+          <w:rFonts w:ascii="Baskerville" w:hAnsi="Baskerville"/>
+          <w:b w:val="0"/>
+          <w:color w:val="FF0000"/>
+          <w:sz w:val="32"/>
+          <w:szCs w:val="32"/>
+          <w:u w:val="single"/>
+        </w:rPr>
+        <w:t xml:space="preserve">, or </w:t>
+      </w:r>
+      <w:proofErr w:type="spellStart"/>
+      <w:r>
+        <w:rPr>
+          <w:rStyle w:val="Style13ptBold"/>
+          <w:rFonts w:ascii="Baskerville" w:hAnsi="Baskerville"/>
+          <w:b w:val="0"/>
+          <w:color w:val="FF0000"/>
+          <w:sz w:val="32"/>
+          <w:szCs w:val="32"/>
+          <w:u w:val="single"/>
+        </w:rPr>
+        <w:t>ingestibles</w:t>
+      </w:r>
+      <w:proofErr w:type="spellEnd"/>
+      <w:r>
+        <w:rPr>
+          <w:rStyle w:val="Style13ptBold"/>
+          <w:rFonts w:ascii="Baskerville" w:hAnsi="Baskerville"/>
+          <w:b w:val="0"/>
+          <w:color w:val="FF0000"/>
+          <w:sz w:val="32"/>
+          <w:szCs w:val="32"/>
+          <w:u w:val="single"/>
+        </w:rPr>
+        <w:t>) are available to patients and providers to monitor diabetes, heart conditions, and other ailments; the devices monitor clinical data (e.g., blood glucose or heart rate), adherence data (e.g., taking medications as prescribed), and consumer health data (e.g., physical activity)</w:t>
+      </w:r>
+    </w:p>
+    <w:p>
+      <w:pPr>
+        <w:rPr>
+          <w:rFonts w:ascii="Baskerville" w:hAnsi="Baskerville"/>
+          <w:sz w:val="32"/>
+          <w:szCs w:val="32"/>
+        </w:rPr>
+      </w:pPr>
+    </w:p>
+    <w:p>
+      <w:pPr>
+        <w:rPr>
+          <w:rFonts w:ascii="Baskerville" w:hAnsi="Baskerville"/>
+          <w:sz w:val="32"/>
+          <w:szCs w:val="32"/>
+        </w:rPr>
+      </w:pPr>
+      <w:r>
+        <w:rPr>
+          <w:rFonts w:ascii="Baskerville" w:hAnsi="Baskerville"/>
+          <w:sz w:val="32"/>
+          <w:szCs w:val="32"/>
+        </w:rPr>
+        <w:t xml:space="preserve">With IOT, glucometers will be able to communicate the data they collect to a patients phone or </w:t>
+      </w:r>
+      <w:r>
+        <w:rPr>
+          <w:rFonts w:ascii="Baskerville" w:hAnsi="Baskerville"/>
+          <w:sz w:val="32"/>
+          <w:szCs w:val="32"/>
+        </w:rPr>
+        <w:t xml:space="preserve">the glucometer will be specifically integrated into the </w:t>
+      </w:r>
+      <w:proofErr w:type="gramStart"/>
+      <w:r>
+        <w:rPr>
+          <w:rFonts w:ascii="Baskerville" w:hAnsi="Baskerville"/>
+          <w:sz w:val="32"/>
+          <w:szCs w:val="32"/>
+        </w:rPr>
+        <w:t>patients</w:t>
+      </w:r>
+      <w:proofErr w:type="gramEnd"/>
+      <w:r>
+        <w:rPr>
+          <w:rFonts w:ascii="Baskerville" w:hAnsi="Baskerville"/>
+          <w:sz w:val="32"/>
+          <w:szCs w:val="32"/>
+        </w:rPr>
+        <w:t xml:space="preserve"> mobile phone</w:t>
+      </w:r>
+      <w:r>
+        <w:rPr>
+          <w:rFonts w:ascii="Baskerville" w:hAnsi="Baskerville"/>
+          <w:sz w:val="32"/>
+          <w:szCs w:val="32"/>
+        </w:rPr>
+        <w:t xml:space="preserve">. Therefore the data from the glucometer will be able to </w:t>
+      </w:r>
+      <w:r>
+        <w:rPr>
+          <w:rFonts w:ascii="Baskerville" w:hAnsi="Baskerville"/>
+          <w:sz w:val="32"/>
+          <w:szCs w:val="32"/>
+        </w:rPr>
+        <w:t xml:space="preserve">be transferred to the </w:t>
+      </w:r>
+      <w:proofErr w:type="gramStart"/>
+      <w:r>
+        <w:rPr>
+          <w:rFonts w:ascii="Baskerville" w:hAnsi="Baskerville"/>
+          <w:sz w:val="32"/>
+          <w:szCs w:val="32"/>
+        </w:rPr>
+        <w:t>patients</w:t>
+      </w:r>
+      <w:proofErr w:type="gramEnd"/>
+      <w:r>
+        <w:rPr>
+          <w:rFonts w:ascii="Baskerville" w:hAnsi="Baskerville"/>
+          <w:sz w:val="32"/>
+          <w:szCs w:val="32"/>
+        </w:rPr>
+        <w:t xml:space="preserve"> phone where he or she can send it to their respective doctor.</w:t>
+      </w:r>
+    </w:p>
+    <w:p>
+      <w:pPr>
+        <w:rPr>
+          <w:rFonts w:ascii="Baskerville" w:hAnsi="Baskerville"/>
+          <w:sz w:val="32"/>
+          <w:szCs w:val="32"/>
+        </w:rPr>
+      </w:pPr>
+      <w:r>
+        <w:rPr>
+          <w:rFonts w:ascii="Baskerville" w:hAnsi="Baskerville"/>
+          <w:sz w:val="32"/>
+          <w:szCs w:val="32"/>
+        </w:rPr>
+        <w:t xml:space="preserve">All Patients are being positively affected by the implementation of IOT. </w:t>
+      </w:r>
+      <w:r>
+        <w:rPr>
+          <w:rFonts w:ascii="Baskerville" w:hAnsi="Baskerville"/>
+          <w:sz w:val="32"/>
+          <w:szCs w:val="32"/>
+        </w:rPr>
+        <w:t>Patients will be able to have faster and productive doctor appoint</w:t>
+      </w:r>
+      <w:r>
+        <w:rPr>
+          <w:rFonts w:ascii="Baskerville" w:hAnsi="Baskerville"/>
+          <w:sz w:val="32"/>
+          <w:szCs w:val="32"/>
+        </w:rPr>
+        <w:t>ments because their information is shared</w:t>
+      </w:r>
+      <w:r>
+        <w:rPr>
+          <w:rFonts w:ascii="Baskerville" w:hAnsi="Baskerville"/>
+          <w:sz w:val="32"/>
+          <w:szCs w:val="32"/>
+        </w:rPr>
+        <w:t xml:space="preserve"> more frequently</w:t>
+      </w:r>
+      <w:r>
+        <w:rPr>
+          <w:rFonts w:ascii="Baskerville" w:hAnsi="Baskerville"/>
+          <w:sz w:val="32"/>
+          <w:szCs w:val="32"/>
+        </w:rPr>
+        <w:t xml:space="preserve"> with their respective doctor. Also doctors will have constant monitoring of their patient. This is important especially in the example of diabetes patients because low/ high blood sugar is a very life-threatening situation.</w:t>
+      </w:r>
+      <w:r>
+        <w:rPr>
+          <w:rFonts w:ascii="Baskerville" w:hAnsi="Baskerville"/>
+          <w:sz w:val="32"/>
+          <w:szCs w:val="32"/>
+        </w:rPr>
         <w:t xml:space="preserve"> </w:t>
       </w:r>
-      <w:r>
-        <w:rPr>
-          <w:rStyle w:val="Style13ptBold"/>
-          <w:rFonts w:ascii="Baskerville" w:hAnsi="Baskerville"/>
-          <w:b w:val="0"/>
-          <w:sz w:val="18"/>
-          <w:szCs w:val="32"/>
-        </w:rPr>
-        <w:t>computing and analytics – along</w:t>
-      </w:r>
-      <w:r>
-        <w:rPr>
-          <w:rStyle w:val="Style13ptBold"/>
-          <w:rFonts w:ascii="Baskerville" w:hAnsi="Baskerville"/>
-          <w:b w:val="0"/>
-          <w:sz w:val="18"/>
-          <w:szCs w:val="32"/>
-        </w:rPr>
-        <w:t xml:space="preserve"> with the myriad of </w:t>
-      </w:r>
-      <w:r>
-        <w:rPr>
-          <w:rStyle w:val="Style13ptBold"/>
-          <w:rFonts w:ascii="Baskerville" w:hAnsi="Baskerville"/>
-          <w:b w:val="0"/>
-          <w:sz w:val="18"/>
+    </w:p>
+    <w:p>
+      <w:pPr>
+        <w:rPr>
+          <w:rFonts w:ascii="Baskerville" w:hAnsi="Baskerville"/>
+          <w:sz w:val="40"/>
+          <w:szCs w:val="32"/>
+        </w:rPr>
+      </w:pPr>
+    </w:p>
+    <w:p>
+      <w:pPr>
+        <w:pStyle w:val="Heading3"/>
+        <w:rPr>
+          <w:sz w:val="40"/>
+        </w:rPr>
+      </w:pPr>
+      <w:proofErr w:type="spellStart"/>
+      <w:r>
+        <w:rPr>
+          <w:sz w:val="40"/>
+        </w:rPr>
+        <w:t>Subpoint</w:t>
+      </w:r>
+      <w:proofErr w:type="spellEnd"/>
+      <w:r>
+        <w:rPr>
+          <w:sz w:val="40"/>
+        </w:rPr>
+        <w:t xml:space="preserve"> B: </w:t>
+      </w:r>
+      <w:r>
+        <w:rPr>
+          <w:sz w:val="40"/>
+        </w:rPr>
+        <w:t>Medical Research</w:t>
+      </w:r>
+    </w:p>
+    <w:p>
+      <w:pPr>
+        <w:rPr>
+          <w:rFonts w:ascii="Baskerville" w:hAnsi="Baskerville"/>
+          <w:sz w:val="32"/>
+          <w:szCs w:val="32"/>
+        </w:rPr>
+      </w:pPr>
+      <w:r>
+        <w:rPr>
+          <w:rFonts w:ascii="Baskerville" w:hAnsi="Baskerville"/>
+          <w:sz w:val="32"/>
+        </w:rPr>
+        <w:t xml:space="preserve">The </w:t>
+      </w:r>
+      <w:r>
+        <w:rPr>
+          <w:rFonts w:ascii="Baskerville" w:hAnsi="Baskerville"/>
+          <w:sz w:val="32"/>
+        </w:rPr>
+        <w:t>Internet</w:t>
+      </w:r>
+      <w:r>
+        <w:rPr>
+          <w:rFonts w:ascii="Baskerville" w:hAnsi="Baskerville"/>
+          <w:sz w:val="32"/>
+        </w:rPr>
+        <w:t xml:space="preserve"> of things is able to promote medical research on chronic diseases</w:t>
+      </w:r>
+      <w:r>
+        <w:rPr>
+          <w:rFonts w:ascii="Baskerville" w:hAnsi="Baskerville"/>
+          <w:sz w:val="32"/>
+        </w:rPr>
+        <w:t>.</w:t>
+      </w:r>
+    </w:p>
+    <w:p>
+      <w:pPr>
+        <w:rPr>
+          <w:rFonts w:ascii="Baskerville" w:hAnsi="Baskerville"/>
+          <w:b/>
+          <w:sz w:val="32"/>
+          <w:szCs w:val="32"/>
+        </w:rPr>
+      </w:pPr>
+      <w:r>
+        <w:rPr>
+          <w:rFonts w:ascii="Baskerville" w:hAnsi="Baskerville"/>
+          <w:b/>
+          <w:sz w:val="32"/>
+          <w:szCs w:val="32"/>
+        </w:rPr>
+        <w:t>PMC 16</w:t>
+      </w:r>
+      <w:r>
+        <w:rPr>
+          <w:rFonts w:ascii="Baskerville" w:hAnsi="Baskerville"/>
+          <w:b/>
+          <w:sz w:val="32"/>
+          <w:szCs w:val="32"/>
+        </w:rPr>
+        <w:t xml:space="preserve"> (US National Library of Medicine National Institutes of Health, government organization)[NB]</w:t>
+      </w:r>
+    </w:p>
+    <w:p>
+      <w:pPr>
+        <w:rPr>
+          <w:rFonts w:ascii="Baskerville" w:hAnsi="Baskerville"/>
+          <w:b/>
+          <w:sz w:val="32"/>
+          <w:szCs w:val="32"/>
+        </w:rPr>
+      </w:pPr>
+      <w:r>
+        <w:rPr>
+          <w:rFonts w:ascii="Baskerville" w:hAnsi="Baskerville"/>
+          <w:b/>
+          <w:sz w:val="32"/>
+          <w:szCs w:val="32"/>
+        </w:rPr>
+        <w:t xml:space="preserve">The </w:t>
+      </w:r>
+      <w:proofErr w:type="spellStart"/>
+      <w:r>
+        <w:rPr>
+          <w:rFonts w:ascii="Baskerville" w:hAnsi="Baskerville"/>
+          <w:b/>
+          <w:sz w:val="32"/>
+          <w:szCs w:val="32"/>
+        </w:rPr>
+        <w:t>Pharma</w:t>
+      </w:r>
+      <w:proofErr w:type="spellEnd"/>
+      <w:r>
+        <w:rPr>
+          <w:rFonts w:ascii="Baskerville" w:hAnsi="Baskerville"/>
+          <w:b/>
+          <w:sz w:val="32"/>
           <w:szCs w:val="32"/>
         </w:rPr>
         <w:t xml:space="preserve"> </w:t>
       </w:r>
-      <w:r>
-        <w:rPr>
-          <w:rStyle w:val="Style13ptBold"/>
-          <w:rFonts w:ascii="Baskerville" w:hAnsi="Baskerville"/>
-          <w:sz w:val="32"/>
-          <w:szCs w:val="32"/>
-          <w:u w:val="single"/>
-        </w:rPr>
-        <w:t>devices and sensors that are available to manage type 1 diabetes – can not only help me make better decisions and improve my quality of life, but also prevent potentially catastrophic situations (low blood sugars). I also want to understand how I can provide data and insight to my endocrinologist so that my quarterly visits with her are more productive.</w:t>
-      </w:r>
-    </w:p>
-    <w:p>
-      <w:pPr>
-        <w:rPr>
-          <w:rStyle w:val="Style13ptBold"/>
-          <w:rFonts w:ascii="Baskerville" w:hAnsi="Baskerville"/>
-          <w:b w:val="0"/>
-          <w:sz w:val="32"/>
-          <w:szCs w:val="32"/>
-          <w:u w:val="single"/>
-        </w:rPr>
-      </w:pPr>
-    </w:p>
-    <w:p>
-      <w:pPr>
-        <w:rPr>
-          <w:rStyle w:val="Style13ptBold"/>
-          <w:rFonts w:ascii="Baskerville" w:hAnsi="Baskerville"/>
-          <w:b w:val="0"/>
-          <w:sz w:val="32"/>
-          <w:szCs w:val="32"/>
-          <w:u w:val="single"/>
-        </w:rPr>
-      </w:pPr>
-    </w:p>
-    <w:p>
-      <w:pPr>
-        <w:rPr>
-          <w:rStyle w:val="Style13ptBold"/>
-          <w:rFonts w:ascii="Baskerville" w:hAnsi="Baskerville"/>
-          <w:b w:val="0"/>
-          <w:color w:val="FF0000"/>
-          <w:sz w:val="32"/>
-          <w:szCs w:val="32"/>
-          <w:u w:val="single"/>
-        </w:rPr>
-      </w:pPr>
-      <w:r>
-        <w:rPr>
-          <w:rStyle w:val="Style13ptBold"/>
-          <w:rFonts w:ascii="Baskerville" w:hAnsi="Baskerville"/>
-          <w:b w:val="0"/>
-          <w:color w:val="FF0000"/>
-          <w:sz w:val="32"/>
-          <w:szCs w:val="32"/>
-          <w:u w:val="single"/>
-        </w:rPr>
-        <w:t>Cousin Castillo-Hi Snyder 15</w:t>
-      </w:r>
-      <w:r>
-        <w:rPr>
-          <w:rStyle w:val="Style13ptBold"/>
-          <w:rFonts w:ascii="Baskerville" w:hAnsi="Baskerville"/>
-          <w:b w:val="0"/>
-          <w:color w:val="FF0000"/>
-          <w:sz w:val="32"/>
-          <w:szCs w:val="32"/>
-          <w:u w:val="single"/>
-        </w:rPr>
-        <w:t xml:space="preserve"> (Deloitte University Press, all authors are reporters) [NB]</w:t>
-      </w:r>
-    </w:p>
-    <w:p>
-      <w:pPr>
-        <w:rPr>
-          <w:rStyle w:val="Style13ptBold"/>
-          <w:rFonts w:ascii="Baskerville" w:hAnsi="Baskerville"/>
-          <w:b w:val="0"/>
-          <w:color w:val="FF0000"/>
-          <w:sz w:val="32"/>
-          <w:szCs w:val="32"/>
-          <w:u w:val="single"/>
-        </w:rPr>
-      </w:pPr>
-      <w:r>
-        <w:rPr>
-          <w:rStyle w:val="Style13ptBold"/>
-          <w:rFonts w:ascii="Baskerville" w:hAnsi="Baskerville"/>
-          <w:b w:val="0"/>
-          <w:color w:val="FF0000"/>
-          <w:sz w:val="32"/>
-          <w:szCs w:val="32"/>
-          <w:u w:val="single"/>
-        </w:rPr>
-        <w:t xml:space="preserve">More than a third of Americans suffer from chronic conditions, often with no cure in sight, which can get hugely expensive. Once a patient falls prey to a chronic disease, the need for continuous health monitoring becomes more important than in prevention and wellness. A number of device makers and other players are aiming to tackle this challenge through integrating the relevant streams of data needed to accurately monitor the health of a patient with a given condition. A number of </w:t>
-      </w:r>
       <w:proofErr w:type="spellStart"/>
       <w:r>
         <w:rPr>
-          <w:rStyle w:val="Style13ptBold"/>
-          <w:rFonts w:ascii="Baskerville" w:hAnsi="Baskerville"/>
-          <w:b w:val="0"/>
-          <w:color w:val="FF0000"/>
-          <w:sz w:val="32"/>
-          <w:szCs w:val="32"/>
-          <w:u w:val="single"/>
+          <w:rFonts w:ascii="Baskerville" w:hAnsi="Baskerville"/>
+          <w:b/>
+          <w:sz w:val="32"/>
+          <w:szCs w:val="32"/>
         </w:rPr>
         <w:t>IoT</w:t>
       </w:r>
       <w:proofErr w:type="spellEnd"/>
       <w:r>
         <w:rPr>
-          <w:rStyle w:val="Style13ptBold"/>
-          <w:rFonts w:ascii="Baskerville" w:hAnsi="Baskerville"/>
-          <w:b w:val="0"/>
-          <w:color w:val="FF0000"/>
-          <w:sz w:val="32"/>
-          <w:szCs w:val="32"/>
-          <w:u w:val="single"/>
-        </w:rPr>
-        <w:t xml:space="preserve">-enabled devices (stationary, </w:t>
+          <w:rFonts w:ascii="Baskerville" w:hAnsi="Baskerville"/>
+          <w:b/>
+          <w:sz w:val="32"/>
+          <w:szCs w:val="32"/>
+        </w:rPr>
+        <w:t xml:space="preserve"> concept involves digitalization of medical products and related care processes using smart connected medical devices and IT services (web, mobile, apps, etc.) during drug development, clinical trials and patient care. The outcomes of </w:t>
       </w:r>
       <w:proofErr w:type="spellStart"/>
       <w:r>
         <w:rPr>
-          <w:rStyle w:val="Style13ptBold"/>
-          <w:rFonts w:ascii="Baskerville" w:hAnsi="Baskerville"/>
-          <w:b w:val="0"/>
-          <w:color w:val="FF0000"/>
-          <w:sz w:val="32"/>
-          <w:szCs w:val="32"/>
-          <w:u w:val="single"/>
-        </w:rPr>
-        <w:t>wearables</w:t>
+          <w:rFonts w:ascii="Baskerville" w:hAnsi="Baskerville"/>
+          <w:b/>
+          <w:sz w:val="32"/>
+          <w:szCs w:val="32"/>
+        </w:rPr>
+        <w:t>Pharma</w:t>
       </w:r>
       <w:proofErr w:type="spellEnd"/>
       <w:r>
         <w:rPr>
-          <w:rStyle w:val="Style13ptBold"/>
-          <w:rFonts w:ascii="Baskerville" w:hAnsi="Baskerville"/>
-          <w:b w:val="0"/>
-          <w:color w:val="FF0000"/>
-          <w:sz w:val="32"/>
-          <w:szCs w:val="32"/>
-          <w:u w:val="single"/>
-        </w:rPr>
-        <w:t xml:space="preserve">, </w:t>
+          <w:rFonts w:ascii="Baskerville" w:hAnsi="Baskerville"/>
+          <w:b/>
+          <w:sz w:val="32"/>
+          <w:szCs w:val="32"/>
+        </w:rPr>
+        <w:t xml:space="preserve"> </w:t>
       </w:r>
       <w:proofErr w:type="spellStart"/>
       <w:r>
         <w:rPr>
-          <w:rStyle w:val="Style13ptBold"/>
-          <w:rFonts w:ascii="Baskerville" w:hAnsi="Baskerville"/>
-          <w:b w:val="0"/>
-          <w:color w:val="FF0000"/>
-          <w:sz w:val="32"/>
-          <w:szCs w:val="32"/>
-          <w:u w:val="single"/>
-        </w:rPr>
-        <w:t>implantables</w:t>
+          <w:rFonts w:ascii="Baskerville" w:hAnsi="Baskerville"/>
+          <w:b/>
+          <w:sz w:val="32"/>
+          <w:szCs w:val="32"/>
+        </w:rPr>
+        <w:t>IoT</w:t>
       </w:r>
       <w:proofErr w:type="spellEnd"/>
       <w:r>
         <w:rPr>
-          <w:rStyle w:val="Style13ptBold"/>
-          <w:rFonts w:ascii="Baskerville" w:hAnsi="Baskerville"/>
-          <w:b w:val="0"/>
-          <w:color w:val="FF0000"/>
-          <w:sz w:val="32"/>
-          <w:szCs w:val="32"/>
-          <w:u w:val="single"/>
-        </w:rPr>
-        <w:t xml:space="preserve">, or </w:t>
-      </w:r>
-      <w:proofErr w:type="spellStart"/>
-      <w:r>
-        <w:rPr>
-          <w:rStyle w:val="Style13ptBold"/>
-          <w:rFonts w:ascii="Baskerville" w:hAnsi="Baskerville"/>
-          <w:b w:val="0"/>
-          <w:color w:val="FF0000"/>
-          <w:sz w:val="32"/>
-          <w:szCs w:val="32"/>
-          <w:u w:val="single"/>
-        </w:rPr>
-        <w:t>ingestibles</w:t>
-      </w:r>
-      <w:proofErr w:type="spellEnd"/>
-      <w:r>
-        <w:rPr>
-          <w:rStyle w:val="Style13ptBold"/>
-          <w:rFonts w:ascii="Baskerville" w:hAnsi="Baskerville"/>
-          <w:b w:val="0"/>
-          <w:color w:val="FF0000"/>
-          <w:sz w:val="32"/>
-          <w:szCs w:val="32"/>
-          <w:u w:val="single"/>
-        </w:rPr>
-        <w:t>) are available to patients and providers to monitor diabetes, heart conditions, and other ailments; the devices monitor clinical data (e.g., blood glucose or heart rate), adherence data (e.g., taking medications as prescribed), and consumer health data (e.g., physical activity)</w:t>
-      </w:r>
-    </w:p>
-    <w:p>
-      <w:pPr>
-        <w:rPr>
-          <w:rFonts w:ascii="Baskerville" w:hAnsi="Baskerville"/>
-          <w:sz w:val="32"/>
-          <w:szCs w:val="32"/>
-        </w:rPr>
-      </w:pPr>
-    </w:p>
-    <w:p>
-      <w:pPr>
-        <w:rPr>
-          <w:rFonts w:ascii="Baskerville" w:hAnsi="Baskerville"/>
-          <w:sz w:val="32"/>
-          <w:szCs w:val="32"/>
-        </w:rPr>
-      </w:pPr>
-      <w:r>
-        <w:rPr>
-          <w:rFonts w:ascii="Baskerville" w:hAnsi="Baskerville"/>
-          <w:sz w:val="32"/>
-          <w:szCs w:val="32"/>
-        </w:rPr>
-        <w:t xml:space="preserve">All Patients are being positively affected by the implementation of IOT. </w:t>
-      </w:r>
-      <w:r>
-        <w:rPr>
-          <w:rFonts w:ascii="Baskerville" w:hAnsi="Baskerville"/>
-          <w:sz w:val="32"/>
-          <w:szCs w:val="32"/>
-        </w:rPr>
-        <w:t>Patients will be able to have faster and productive doctor appoint</w:t>
-      </w:r>
-      <w:r>
-        <w:rPr>
-          <w:rFonts w:ascii="Baskerville" w:hAnsi="Baskerville"/>
-          <w:sz w:val="32"/>
-          <w:szCs w:val="32"/>
-        </w:rPr>
-        <w:t>ments because their information is shared with their respective doctor. Also doctors will have constant monitoring of their patient. This is important especially in the example of diabetes patients because low/ high blood sugar is a very life-threatening situation.</w:t>
-      </w:r>
-      <w:r>
-        <w:rPr>
-          <w:rFonts w:ascii="Baskerville" w:hAnsi="Baskerville"/>
-          <w:sz w:val="32"/>
-          <w:szCs w:val="32"/>
-        </w:rPr>
-        <w:t xml:space="preserve"> The Internet of things mitigates the death rate caused by these </w:t>
-      </w:r>
-      <w:r>
-        <w:rPr>
-          <w:rFonts w:ascii="Baskerville" w:hAnsi="Baskerville"/>
-          <w:sz w:val="32"/>
-          <w:szCs w:val="32"/>
-        </w:rPr>
-        <w:t>life-</w:t>
-      </w:r>
-      <w:r>
-        <w:rPr>
-          <w:rFonts w:ascii="Baskerville" w:hAnsi="Baskerville"/>
-          <w:sz w:val="32"/>
-          <w:szCs w:val="32"/>
-        </w:rPr>
-        <w:t>threatening events because they can be prevented with constant monitoring.</w:t>
-      </w:r>
-    </w:p>
-    <w:p>
-      <w:pPr>
-        <w:rPr>
-          <w:rFonts w:ascii="Baskerville" w:hAnsi="Baskerville"/>
-          <w:sz w:val="40"/>
-          <w:szCs w:val="32"/>
-        </w:rPr>
-      </w:pPr>
-    </w:p>
-    <w:p>
-      <w:pPr>
-        <w:pStyle w:val="Heading3"/>
-        <w:rPr>
-          <w:sz w:val="40"/>
-        </w:rPr>
-      </w:pPr>
-      <w:proofErr w:type="spellStart"/>
-      <w:r>
-        <w:rPr>
-          <w:sz w:val="40"/>
-        </w:rPr>
-        <w:t>Subpoint</w:t>
-      </w:r>
-      <w:proofErr w:type="spellEnd"/>
-      <w:r>
-        <w:rPr>
-          <w:sz w:val="40"/>
-        </w:rPr>
-        <w:t xml:space="preserve"> B: </w:t>
-      </w:r>
-      <w:r>
-        <w:rPr>
-          <w:sz w:val="40"/>
-        </w:rPr>
-        <w:t>Medical Research</w:t>
-      </w:r>
-    </w:p>
-    <w:p>
-      <w:pPr>
-        <w:rPr>
-          <w:rFonts w:ascii="Baskerville" w:hAnsi="Baskerville"/>
-          <w:sz w:val="32"/>
-          <w:szCs w:val="32"/>
-        </w:rPr>
-      </w:pPr>
-      <w:r>
-        <w:rPr>
-          <w:rFonts w:ascii="Baskerville" w:hAnsi="Baskerville"/>
-          <w:sz w:val="32"/>
-        </w:rPr>
-        <w:t xml:space="preserve">The </w:t>
-      </w:r>
-      <w:r>
-        <w:rPr>
-          <w:rFonts w:ascii="Baskerville" w:hAnsi="Baskerville"/>
-          <w:sz w:val="32"/>
-        </w:rPr>
-        <w:t>Internet</w:t>
-      </w:r>
-      <w:r>
-        <w:rPr>
-          <w:rFonts w:ascii="Baskerville" w:hAnsi="Baskerville"/>
-          <w:sz w:val="32"/>
-        </w:rPr>
-        <w:t xml:space="preserve"> of things is able to promote medical research on chronic diseases</w:t>
-      </w:r>
-      <w:r>
-        <w:rPr>
-          <w:rFonts w:ascii="Baskerville" w:hAnsi="Baskerville"/>
-          <w:sz w:val="32"/>
-        </w:rPr>
-        <w:t>.</w:t>
-      </w:r>
-    </w:p>
-    <w:p>
-      <w:pPr>
-        <w:rPr>
           <w:rFonts w:ascii="Baskerville" w:hAnsi="Baskerville"/>
           <w:b/>
           <w:sz w:val="32"/>
           <w:szCs w:val="32"/>
         </w:rPr>
-      </w:pPr>
-      <w:r>
+        <w:t xml:space="preserve"> in development and clinical trials can employ combinations of advanced technologies and services to create totally new kinds of disease treatment possibilities </w:t>
+      </w:r>
+      <w:r>
+        <w:rPr>
+          <w:rFonts w:ascii="Baskerville" w:hAnsi="Baskerville"/>
+          <w:sz w:val="24"/>
+          <w:szCs w:val="32"/>
+        </w:rPr>
+        <w:t>(e.g., Treatment 2.0).</w:t>
+      </w:r>
+    </w:p>
+    <w:p>
+      <w:pPr>
         <w:rPr>
           <w:rFonts w:ascii="Baskerville" w:hAnsi="Baskerville"/>
           <w:b/>
           <w:sz w:val="32"/>
           <w:szCs w:val="32"/>
         </w:rPr>
-        <w:t>PMC 16</w:t>
-      </w:r>
-      <w:r>
-        <w:rPr>
-          <w:rFonts w:ascii="Baskerville" w:hAnsi="Baskerville"/>
-          <w:b/>
-          <w:sz w:val="32"/>
-          <w:szCs w:val="32"/>
-        </w:rPr>
-        <w:t xml:space="preserve"> (US National Library of Medicine National Institutes of Health, government organization)[NB]</w:t>
-      </w:r>
-    </w:p>
-    <w:p>
-      <w:pPr>
-        <w:rPr>
-          <w:rFonts w:ascii="Baskerville" w:hAnsi="Baskerville"/>
-          <w:b/>
-          <w:sz w:val="32"/>
-          <w:szCs w:val="32"/>
-        </w:rPr>
-      </w:pPr>
-      <w:r>
-        <w:rPr>
-          <w:rFonts w:ascii="Baskerville" w:hAnsi="Baskerville"/>
-          <w:b/>
-          <w:sz w:val="32"/>
-          <w:szCs w:val="32"/>
-        </w:rPr>
-        <w:t xml:space="preserve">The </w:t>
-      </w:r>
-      <w:proofErr w:type="spellStart"/>
-      <w:r>
-        <w:rPr>
-          <w:rFonts w:ascii="Baskerville" w:hAnsi="Baskerville"/>
-          <w:b/>
-          <w:sz w:val="32"/>
-          <w:szCs w:val="32"/>
-        </w:rPr>
-        <w:t>Pharma</w:t>
-      </w:r>
-      <w:proofErr w:type="spellEnd"/>
-      <w:r>
-        <w:rPr>
-          <w:rFonts w:ascii="Baskerville" w:hAnsi="Baskerville"/>
-          <w:b/>
-          <w:sz w:val="32"/>
-          <w:szCs w:val="32"/>
-        </w:rPr>
-        <w:t xml:space="preserve"> </w:t>
-      </w:r>
-      <w:proofErr w:type="spellStart"/>
-      <w:r>
-        <w:rPr>
-          <w:rFonts w:ascii="Baskerville" w:hAnsi="Baskerville"/>
-          <w:b/>
-          <w:sz w:val="32"/>
-          <w:szCs w:val="32"/>
-        </w:rPr>
-        <w:t>IoT</w:t>
-      </w:r>
-      <w:proofErr w:type="spellEnd"/>
-      <w:r>
-        <w:rPr>
-          <w:rFonts w:ascii="Baskerville" w:hAnsi="Baskerville"/>
-          <w:b/>
-          <w:sz w:val="32"/>
-          <w:szCs w:val="32"/>
-        </w:rPr>
-        <w:t xml:space="preserve"> concept involves digitalization of medical products and related care processes using smart connected medical devices and IT services (web, mobile, apps, etc.) during drug development, clinical trials and patient care. The outcomes of </w:t>
-      </w:r>
-      <w:proofErr w:type="spellStart"/>
-      <w:r>
-        <w:rPr>
-          <w:rFonts w:ascii="Baskerville" w:hAnsi="Baskerville"/>
-          <w:b/>
-          <w:sz w:val="32"/>
-          <w:szCs w:val="32"/>
-        </w:rPr>
-        <w:t>Pharma</w:t>
-      </w:r>
-      <w:proofErr w:type="spellEnd"/>
-      <w:r>
-        <w:rPr>
-          <w:rFonts w:ascii="Baskerville" w:hAnsi="Baskerville"/>
-          <w:b/>
-          <w:sz w:val="32"/>
-          <w:szCs w:val="32"/>
-        </w:rPr>
-        <w:t xml:space="preserve"> </w:t>
-      </w:r>
-      <w:proofErr w:type="spellStart"/>
-      <w:r>
-        <w:rPr>
-          <w:rFonts w:ascii="Baskerville" w:hAnsi="Baskerville"/>
-          <w:b/>
-          <w:sz w:val="32"/>
-          <w:szCs w:val="32"/>
-        </w:rPr>
-        <w:t>IoT</w:t>
-      </w:r>
-      <w:proofErr w:type="spellEnd"/>
-      <w:r>
-        <w:rPr>
-          <w:rFonts w:ascii="Baskerville" w:hAnsi="Baskerville"/>
-          <w:b/>
-          <w:sz w:val="32"/>
-          <w:szCs w:val="32"/>
-        </w:rPr>
-        <w:t xml:space="preserve"> in development and clinical trials can employ combinations of advanced technologies and services to create totally new kinds of disease treatment possibilities </w:t>
-      </w:r>
-      <w:r>
-        <w:rPr>
-          <w:rFonts w:ascii="Baskerville" w:hAnsi="Baskerville"/>
-          <w:sz w:val="24"/>
-          <w:szCs w:val="32"/>
-        </w:rPr>
-        <w:t>(e.g., Treatment 2.0).</w:t>
-      </w:r>
-    </w:p>
-    <w:p>
-      <w:pPr>
-        <w:rPr>
-          <w:rFonts w:ascii="Baskerville" w:hAnsi="Baskerville"/>
-          <w:b/>
-          <w:sz w:val="32"/>
-          <w:szCs w:val="32"/>
-        </w:rPr>
-      </w:pPr>
+      </w:pPr>
+    </w:p>
+    <w:p>
+      <w:pPr>
+        <w:rPr>
+          <w:rFonts w:ascii="Baskerville" w:hAnsi="Baskerville"/>
+          <w:sz w:val="32"/>
+          <w:szCs w:val="32"/>
+        </w:rPr>
+      </w:pPr>
+      <w:r>
+        <w:rPr>
+          <w:rFonts w:ascii="Baskerville" w:hAnsi="Baskerville"/>
+          <w:sz w:val="32"/>
+          <w:szCs w:val="32"/>
+        </w:rPr>
+        <w:t>Since IOT allows everyday objects to be on a common grid, smart watches that collect data could be used to give a constant monitoring of a patient to a doctor for almost no cost to the doctor at all. This will allow patients to be able to send their data effortlessly from their heart monitors and such so that medical researchers will have access to more data</w:t>
+      </w:r>
     </w:p>
     <w:p>
       <w:pPr>
@@ -5361,7 +5530,7 @@
 </file>
 
 <file path=customXml/itemProps4.xml><?xml version="1.0" encoding="utf-8"?>
-<ds:datastoreItem xmlns:ds="http://schemas.openxmlformats.org/officeDocument/2006/customXml" ds:itemID="{18783660-0DCC-E244-8CB7-A13C4697D408}">
+<ds:datastoreItem xmlns:ds="http://schemas.openxmlformats.org/officeDocument/2006/customXml" ds:itemID="{D8875D8C-2BAF-B948-A582-CBB01AFFCF5B}">
   <ds:schemaRefs>
     <ds:schemaRef ds:uri="http://schemas.openxmlformats.org/officeDocument/2006/bibliography"/>
   </ds:schemaRefs>

</xml_diff>

<commit_message>
Took out small businesses contention
</commit_message>
<xml_diff>
--- a/Affirmation.docx
+++ b/Affirmation.docx
@@ -189,8 +189,9 @@
           <w:sz w:val="32"/>
           <w:shd w:val="clear" w:color="auto" w:fill="FFFFFF"/>
         </w:rPr>
-        <w:t xml:space="preserve"> Because this resolution only weighs the benefits of IOT </w:t>
-      </w:r>
+        <w:t xml:space="preserve"> </w:t>
+      </w:r>
+      <w:proofErr w:type="gramStart"/>
       <w:r>
         <w:rPr>
           <w:rFonts w:ascii="Baskerville" w:hAnsi="Baskerville" w:cs="Times New Roman"/>
@@ -198,8 +199,18 @@
           <w:sz w:val="32"/>
           <w:shd w:val="clear" w:color="auto" w:fill="FFFFFF"/>
         </w:rPr>
+        <w:t xml:space="preserve">Because this resolution only weighs the benefits of IOT </w:t>
+      </w:r>
+      <w:r>
+        <w:rPr>
+          <w:rFonts w:ascii="Baskerville" w:hAnsi="Baskerville" w:cs="Times New Roman"/>
+          <w:color w:val="000000"/>
+          <w:sz w:val="32"/>
+          <w:shd w:val="clear" w:color="auto" w:fill="FFFFFF"/>
+        </w:rPr>
         <w:t>and the decreased personal privacy output of IOT.</w:t>
       </w:r>
+      <w:proofErr w:type="gramEnd"/>
       <w:r>
         <w:rPr>
           <w:rFonts w:ascii="Baskerville" w:hAnsi="Baskerville" w:cs="Times New Roman"/>
@@ -216,7 +227,47 @@
           <w:sz w:val="28"/>
           <w:shd w:val="clear" w:color="auto" w:fill="FFFFFF"/>
         </w:rPr>
-        <w:t>[purely a comparison between IOT and privacy, no other factors][skip if not enough time just make it apparent in first crossfire]</w:t>
+        <w:t>[</w:t>
+      </w:r>
+      <w:proofErr w:type="gramStart"/>
+      <w:r>
+        <w:rPr>
+          <w:rFonts w:ascii="Baskerville" w:hAnsi="Baskerville" w:cs="Times New Roman"/>
+          <w:color w:val="E36C0A" w:themeColor="accent6" w:themeShade="BF"/>
+          <w:sz w:val="28"/>
+          <w:shd w:val="clear" w:color="auto" w:fill="FFFFFF"/>
+        </w:rPr>
+        <w:t>purely</w:t>
+      </w:r>
+      <w:proofErr w:type="gramEnd"/>
+      <w:r>
+        <w:rPr>
+          <w:rFonts w:ascii="Baskerville" w:hAnsi="Baskerville" w:cs="Times New Roman"/>
+          <w:color w:val="E36C0A" w:themeColor="accent6" w:themeShade="BF"/>
+          <w:sz w:val="28"/>
+          <w:shd w:val="clear" w:color="auto" w:fill="FFFFFF"/>
+        </w:rPr>
+        <w:t xml:space="preserve"> a comparison between IOT and privacy, no other factors][</w:t>
+      </w:r>
+      <w:proofErr w:type="gramStart"/>
+      <w:r>
+        <w:rPr>
+          <w:rFonts w:ascii="Baskerville" w:hAnsi="Baskerville" w:cs="Times New Roman"/>
+          <w:color w:val="E36C0A" w:themeColor="accent6" w:themeShade="BF"/>
+          <w:sz w:val="28"/>
+          <w:shd w:val="clear" w:color="auto" w:fill="FFFFFF"/>
+        </w:rPr>
+        <w:t>skip</w:t>
+      </w:r>
+      <w:proofErr w:type="gramEnd"/>
+      <w:r>
+        <w:rPr>
+          <w:rFonts w:ascii="Baskerville" w:hAnsi="Baskerville" w:cs="Times New Roman"/>
+          <w:color w:val="E36C0A" w:themeColor="accent6" w:themeShade="BF"/>
+          <w:sz w:val="28"/>
+          <w:shd w:val="clear" w:color="auto" w:fill="FFFFFF"/>
+        </w:rPr>
+        <w:t xml:space="preserve"> if not enough time just make it apparent in first crossfire]</w:t>
       </w:r>
     </w:p>
     <w:p>
@@ -320,440 +371,25 @@
           <w:sz w:val="40"/>
         </w:rPr>
       </w:pPr>
+      <w:proofErr w:type="spellStart"/>
       <w:r>
         <w:rPr>
           <w:sz w:val="40"/>
         </w:rPr>
-        <w:t>Subpoint A: Small Business Creation</w:t>
-      </w:r>
-    </w:p>
-    <w:p>
-      <w:pPr>
-        <w:spacing w:before="320" w:after="80" w:line="312" w:lineRule="auto"/>
-        <w:ind w:right="-360"/>
-        <w:outlineLvl w:val="2"/>
-        <w:rPr>
-          <w:rFonts w:ascii="Baskerville" w:eastAsia="Times New Roman" w:hAnsi="Baskerville" w:cs="Times New Roman"/>
-          <w:bCs/>
-          <w:color w:val="1F497D" w:themeColor="text2"/>
-          <w:sz w:val="32"/>
-          <w:szCs w:val="28"/>
-        </w:rPr>
-      </w:pPr>
-      <w:r>
-        <w:rPr>
-          <w:rStyle w:val="Heading3Char"/>
-          <w:sz w:val="36"/>
-        </w:rPr>
-        <w:t>Claim:</w:t>
-      </w:r>
-      <w:r>
-        <w:rPr>
-          <w:rFonts w:ascii="Baskerville" w:eastAsia="Times New Roman" w:hAnsi="Baskerville" w:cs="Times New Roman"/>
-          <w:color w:val="1F497D" w:themeColor="text2"/>
-          <w:sz w:val="28"/>
-          <w:szCs w:val="28"/>
-        </w:rPr>
-        <w:t xml:space="preserve"> </w:t>
-      </w:r>
-      <w:r>
-        <w:rPr>
-          <w:rFonts w:ascii="Baskerville" w:hAnsi="Baskerville"/>
-          <w:sz w:val="32"/>
-        </w:rPr>
-        <w:t xml:space="preserve">The Internet of Things </w:t>
-      </w:r>
-      <w:r>
-        <w:rPr>
-          <w:rFonts w:ascii="Baskerville" w:hAnsi="Baskerville"/>
-          <w:sz w:val="32"/>
-        </w:rPr>
-        <w:t>facilitates the creation of small businesses</w:t>
-      </w:r>
-    </w:p>
-    <w:p>
-      <w:pPr>
-        <w:spacing w:line="312" w:lineRule="auto"/>
-        <w:ind w:right="-360"/>
-        <w:rPr>
-          <w:rFonts w:ascii="Baskerville" w:hAnsi="Baskerville"/>
-          <w:sz w:val="32"/>
-          <w:szCs w:val="32"/>
-        </w:rPr>
-      </w:pPr>
-      <w:r>
-        <w:rPr>
-          <w:rStyle w:val="Heading3Char"/>
-          <w:sz w:val="36"/>
-        </w:rPr>
-        <w:t>Evidence:</w:t>
-      </w:r>
-      <w:r>
-        <w:rPr>
-          <w:rFonts w:ascii="Baskerville" w:hAnsi="Baskerville" w:cs="Times New Roman"/>
-          <w:color w:val="1F497D" w:themeColor="text2"/>
-          <w:sz w:val="24"/>
-          <w:szCs w:val="28"/>
-          <w:shd w:val="clear" w:color="auto" w:fill="FFFFFF"/>
-        </w:rPr>
-        <w:t xml:space="preserve"> </w:t>
-      </w:r>
-      <w:r>
-        <w:rPr>
-          <w:rFonts w:ascii="Baskerville" w:hAnsi="Baskerville" w:cs="Times New Roman"/>
-          <w:color w:val="1F497D" w:themeColor="text2"/>
-          <w:sz w:val="28"/>
-          <w:szCs w:val="28"/>
-          <w:shd w:val="clear" w:color="auto" w:fill="FFFFFF"/>
-        </w:rPr>
-        <w:t>{</w:t>
-      </w:r>
-      <w:r>
-        <w:rPr>
-          <w:rStyle w:val="Style13ptBold"/>
-          <w:rFonts w:ascii="Baskerville" w:hAnsi="Baskerville"/>
-          <w:b w:val="0"/>
-          <w:sz w:val="32"/>
-          <w:szCs w:val="32"/>
-        </w:rPr>
-        <w:t>Porter and Heppelmann 14</w:t>
-      </w:r>
-      <w:r>
-        <w:rPr>
-          <w:rStyle w:val="Style13ptBold"/>
-          <w:rFonts w:ascii="Baskerville" w:hAnsi="Baskerville"/>
-          <w:b w:val="0"/>
-          <w:color w:val="FF0000"/>
-          <w:sz w:val="32"/>
-          <w:szCs w:val="32"/>
-        </w:rPr>
-        <w:t>}</w:t>
-      </w:r>
-      <w:r>
-        <w:rPr>
-          <w:rStyle w:val="Style13ptBold"/>
-          <w:rFonts w:ascii="Baskerville" w:hAnsi="Baskerville"/>
-          <w:b w:val="0"/>
-          <w:color w:val="FF0000"/>
-          <w:sz w:val="32"/>
-          <w:szCs w:val="32"/>
-        </w:rPr>
-        <w:t>(Harvard Business review)[NB]</w:t>
-      </w:r>
-      <w:r>
-        <w:rPr>
-          <w:rFonts w:ascii="Baskerville" w:hAnsi="Baskerville" w:cs="Times New Roman"/>
-          <w:sz w:val="32"/>
-          <w:szCs w:val="32"/>
-          <w:shd w:val="clear" w:color="auto" w:fill="FFFFFF"/>
-        </w:rPr>
-        <w:t xml:space="preserve"> : </w:t>
-      </w:r>
-      <w:r>
-        <w:rPr>
-          <w:rFonts w:ascii="Baskerville" w:hAnsi="Baskerville"/>
-          <w:sz w:val="32"/>
-          <w:szCs w:val="32"/>
-        </w:rPr>
-        <w:t xml:space="preserve">Companies may find that the </w:t>
-      </w:r>
-      <w:r>
-        <w:rPr>
-          <w:rFonts w:ascii="Baskerville" w:hAnsi="Baskerville"/>
-          <w:sz w:val="32"/>
-          <w:szCs w:val="32"/>
-        </w:rPr>
-        <w:t>data they accumulate from smart</w:t>
-      </w:r>
-      <w:r>
-        <w:rPr>
-          <w:rFonts w:ascii="Baskerville" w:hAnsi="Baskerville"/>
-          <w:sz w:val="32"/>
-          <w:szCs w:val="32"/>
-        </w:rPr>
-        <w:t xml:space="preserve"> connected products is valuable to entities besides traditional customers. This may lead to new services or even new businesses. </w:t>
-      </w:r>
-    </w:p>
-    <w:p>
-      <w:pPr>
-        <w:spacing w:line="312" w:lineRule="auto"/>
-        <w:rPr>
-          <w:rFonts w:ascii="Baskerville" w:hAnsi="Baskerville" w:cs="Times New Roman"/>
-          <w:sz w:val="32"/>
-          <w:szCs w:val="32"/>
-          <w:shd w:val="clear" w:color="auto" w:fill="FFFFFF"/>
-        </w:rPr>
-      </w:pPr>
-      <w:r>
-        <w:rPr>
-          <w:rFonts w:asciiTheme="majorHAnsi" w:hAnsiTheme="majorHAnsi" w:cs="Times New Roman"/>
-          <w:b/>
-          <w:i/>
-          <w:sz w:val="36"/>
-          <w:szCs w:val="36"/>
-          <w:u w:val="single"/>
-          <w:shd w:val="clear" w:color="auto" w:fill="FFFFFF"/>
-        </w:rPr>
-        <w:t>Link:</w:t>
-      </w:r>
-      <w:r>
-        <w:rPr>
-          <w:rFonts w:ascii="Baskerville" w:hAnsi="Baskerville" w:cs="Times New Roman"/>
-          <w:i/>
-          <w:sz w:val="32"/>
-          <w:szCs w:val="32"/>
-          <w:shd w:val="clear" w:color="auto" w:fill="FFFFFF"/>
-        </w:rPr>
-        <w:t xml:space="preserve"> </w:t>
-      </w:r>
-      <w:r>
-        <w:rPr>
-          <w:rFonts w:ascii="Baskerville" w:hAnsi="Baskerville" w:cs="Times New Roman"/>
-          <w:sz w:val="32"/>
-          <w:szCs w:val="32"/>
-          <w:shd w:val="clear" w:color="auto" w:fill="FFFFFF"/>
-        </w:rPr>
-        <w:t xml:space="preserve">Judge, </w:t>
-      </w:r>
-      <w:r>
-        <w:rPr>
-          <w:rFonts w:ascii="Baskerville" w:hAnsi="Baskerville" w:cs="Times New Roman"/>
-          <w:sz w:val="32"/>
-          <w:szCs w:val="32"/>
-          <w:shd w:val="clear" w:color="auto" w:fill="FFFFFF"/>
-        </w:rPr>
-        <w:t>with the data being collected by IOT Devices, people may find trends within this data that could spark new business ideas that eventually leads to new small businesses.</w:t>
-      </w:r>
-    </w:p>
-    <w:p>
-      <w:pPr>
-        <w:spacing w:line="312" w:lineRule="auto"/>
-        <w:ind w:right="-360"/>
-        <w:rPr>
-          <w:rFonts w:ascii="Baskerville" w:hAnsi="Baskerville" w:cs="Times New Roman"/>
-          <w:sz w:val="32"/>
-          <w:szCs w:val="32"/>
-          <w:shd w:val="clear" w:color="auto" w:fill="FFFFFF"/>
-        </w:rPr>
-      </w:pPr>
-    </w:p>
-    <w:p>
-      <w:pPr>
-        <w:spacing w:line="312" w:lineRule="auto"/>
-        <w:rPr>
-          <w:rFonts w:ascii="Baskerville" w:hAnsi="Baskerville"/>
-          <w:sz w:val="32"/>
-          <w:szCs w:val="32"/>
-        </w:rPr>
-      </w:pPr>
-      <w:r>
-        <w:rPr>
-          <w:rFonts w:asciiTheme="majorHAnsi" w:hAnsiTheme="majorHAnsi" w:cs="Times New Roman"/>
-          <w:b/>
-          <w:sz w:val="36"/>
-          <w:szCs w:val="32"/>
-          <w:u w:val="single"/>
-          <w:shd w:val="clear" w:color="auto" w:fill="FFFFFF"/>
-        </w:rPr>
-        <w:t>Impact:</w:t>
-      </w:r>
-      <w:r>
-        <w:rPr>
-          <w:rFonts w:ascii="Baskerville" w:hAnsi="Baskerville" w:cs="Times New Roman"/>
-          <w:sz w:val="36"/>
-          <w:szCs w:val="32"/>
-          <w:shd w:val="clear" w:color="auto" w:fill="FFFFFF"/>
-        </w:rPr>
-        <w:t xml:space="preserve"> </w:t>
-      </w:r>
-      <w:r>
-        <w:rPr>
-          <w:rFonts w:ascii="Baskerville" w:hAnsi="Baskerville" w:cs="Times New Roman"/>
-          <w:sz w:val="32"/>
-          <w:szCs w:val="32"/>
-          <w:shd w:val="clear" w:color="auto" w:fill="FFFFFF"/>
-        </w:rPr>
-        <w:t xml:space="preserve">It is apparent that small-medium sized businesses make up over 95% of enterprises and account for 60-70% of jobs in most countries. Therefore </w:t>
-      </w:r>
-      <w:r>
-        <w:rPr>
-          <w:rFonts w:ascii="Baskerville" w:hAnsi="Baskerville" w:cs="Times New Roman"/>
-          <w:sz w:val="32"/>
-          <w:szCs w:val="32"/>
-          <w:u w:val="single"/>
-          <w:shd w:val="clear" w:color="auto" w:fill="FFFFFF"/>
-        </w:rPr>
-        <w:t>job security will increase.</w:t>
-      </w:r>
-      <w:r>
-        <w:rPr>
-          <w:rFonts w:ascii="Baskerville" w:hAnsi="Baskerville" w:cs="Times New Roman"/>
-          <w:sz w:val="32"/>
-          <w:szCs w:val="32"/>
-          <w:shd w:val="clear" w:color="auto" w:fill="FFFFFF"/>
-        </w:rPr>
-        <w:t xml:space="preserve"> As the number of small businesses increase job security will increase linearly </w:t>
-      </w:r>
-      <w:r>
-        <w:rPr>
-          <w:rFonts w:ascii="Baskerville" w:hAnsi="Baskerville" w:cs="Times New Roman"/>
-          <w:sz w:val="32"/>
-          <w:szCs w:val="32"/>
-          <w:shd w:val="clear" w:color="auto" w:fill="FFFFFF"/>
-        </w:rPr>
-        <w:t>as a result</w:t>
-      </w:r>
-      <w:r>
-        <w:rPr>
-          <w:rFonts w:ascii="Baskerville" w:hAnsi="Baskerville" w:cs="Times New Roman"/>
-          <w:sz w:val="32"/>
-          <w:szCs w:val="32"/>
-          <w:shd w:val="clear" w:color="auto" w:fill="FFFFFF"/>
-        </w:rPr>
-        <w:t>. IOT is increasing the number of small businesses</w:t>
-      </w:r>
-      <w:r>
-        <w:rPr>
-          <w:rFonts w:ascii="Baskerville" w:hAnsi="Baskerville" w:cs="Times New Roman"/>
-          <w:sz w:val="32"/>
-          <w:szCs w:val="32"/>
-          <w:shd w:val="clear" w:color="auto" w:fill="FFFFFF"/>
-        </w:rPr>
-        <w:t>,</w:t>
-      </w:r>
-      <w:r>
-        <w:rPr>
-          <w:rFonts w:ascii="Baskerville" w:hAnsi="Baskerville" w:cs="Times New Roman"/>
-          <w:sz w:val="32"/>
-          <w:szCs w:val="32"/>
-          <w:shd w:val="clear" w:color="auto" w:fill="FFFFFF"/>
-        </w:rPr>
-        <w:t xml:space="preserve"> which will produce more </w:t>
-      </w:r>
-      <w:r>
-        <w:rPr>
-          <w:rFonts w:ascii="Baskerville" w:hAnsi="Baskerville" w:cs="Times New Roman"/>
-          <w:sz w:val="32"/>
-          <w:szCs w:val="32"/>
-          <w:shd w:val="clear" w:color="auto" w:fill="FFFFFF"/>
-        </w:rPr>
-        <w:t xml:space="preserve">supply </w:t>
-      </w:r>
-      <w:r>
-        <w:rPr>
-          <w:rFonts w:ascii="Baskerville" w:hAnsi="Baskerville" w:cs="Times New Roman"/>
-          <w:sz w:val="32"/>
-          <w:szCs w:val="32"/>
-          <w:shd w:val="clear" w:color="auto" w:fill="FFFFFF"/>
-        </w:rPr>
-        <w:t>output</w:t>
-      </w:r>
-      <w:r>
-        <w:rPr>
-          <w:rFonts w:ascii="Baskerville" w:hAnsi="Baskerville" w:cs="Times New Roman"/>
-          <w:sz w:val="32"/>
-          <w:szCs w:val="32"/>
-          <w:shd w:val="clear" w:color="auto" w:fill="FFFFFF"/>
-        </w:rPr>
-        <w:t xml:space="preserve"> from each country</w:t>
-      </w:r>
-      <w:r>
-        <w:rPr>
-          <w:rFonts w:ascii="Baskerville" w:hAnsi="Baskerville" w:cs="Times New Roman"/>
-          <w:sz w:val="32"/>
-          <w:szCs w:val="32"/>
-          <w:shd w:val="clear" w:color="auto" w:fill="FFFFFF"/>
-        </w:rPr>
-        <w:t>, increasing the GDP of the country.</w:t>
-      </w:r>
-      <w:r>
-        <w:rPr>
-          <w:rFonts w:ascii="Baskerville" w:hAnsi="Baskerville" w:cs="Times New Roman"/>
-          <w:sz w:val="32"/>
-          <w:szCs w:val="32"/>
-          <w:shd w:val="clear" w:color="auto" w:fill="FFFFFF"/>
-        </w:rPr>
-        <w:t xml:space="preserve"> {1.12}</w:t>
-      </w:r>
-    </w:p>
-    <w:p>
-      <w:pPr>
-        <w:spacing w:line="312" w:lineRule="auto"/>
-        <w:ind w:right="-360"/>
-        <w:rPr>
-          <w:rFonts w:ascii="Baskerville" w:hAnsi="Baskerville" w:cs="Times New Roman"/>
-          <w:sz w:val="32"/>
-          <w:szCs w:val="32"/>
-          <w:shd w:val="clear" w:color="auto" w:fill="FFFFFF"/>
-        </w:rPr>
-      </w:pPr>
-    </w:p>
-    <w:p>
-      <w:pPr>
-        <w:spacing w:line="312" w:lineRule="auto"/>
-        <w:ind w:right="-360"/>
-        <w:rPr>
-          <w:rFonts w:ascii="Baskerville" w:hAnsi="Baskerville" w:cs="Times New Roman"/>
-          <w:color w:val="E36C0A" w:themeColor="accent6" w:themeShade="BF"/>
-          <w:sz w:val="28"/>
-          <w:szCs w:val="28"/>
-          <w:shd w:val="clear" w:color="auto" w:fill="FFFFFF"/>
-        </w:rPr>
-      </w:pPr>
-      <w:r>
-        <w:rPr>
-          <w:rFonts w:ascii="Baskerville" w:hAnsi="Baskerville" w:cs="Times New Roman"/>
-          <w:color w:val="E36C0A" w:themeColor="accent6" w:themeShade="BF"/>
-          <w:sz w:val="28"/>
-          <w:szCs w:val="28"/>
-          <w:shd w:val="clear" w:color="auto" w:fill="FFFFFF"/>
-        </w:rPr>
-        <w:t xml:space="preserve">[Small businesses increase – numbers of jobs increase –job security increases – hand to hand with </w:t>
-      </w:r>
-      <w:proofErr w:type="spellStart"/>
-      <w:r>
-        <w:rPr>
-          <w:rFonts w:ascii="Baskerville" w:hAnsi="Baskerville" w:cs="Times New Roman"/>
-          <w:color w:val="E36C0A" w:themeColor="accent6" w:themeShade="BF"/>
-          <w:sz w:val="28"/>
-          <w:szCs w:val="28"/>
-          <w:shd w:val="clear" w:color="auto" w:fill="FFFFFF"/>
-        </w:rPr>
-        <w:t>gdp</w:t>
+        <w:t>Subpoint</w:t>
       </w:r>
       <w:proofErr w:type="spellEnd"/>
       <w:r>
         <w:rPr>
-          <w:rFonts w:ascii="Baskerville" w:hAnsi="Baskerville" w:cs="Times New Roman"/>
-          <w:color w:val="E36C0A" w:themeColor="accent6" w:themeShade="BF"/>
-          <w:sz w:val="28"/>
-          <w:szCs w:val="28"/>
-          <w:shd w:val="clear" w:color="auto" w:fill="FFFFFF"/>
-        </w:rPr>
-        <w:t xml:space="preserve"> increase]</w:t>
-      </w:r>
-    </w:p>
-    <w:p>
-      <w:pPr>
-        <w:spacing w:line="312" w:lineRule="auto"/>
-        <w:ind w:right="-360"/>
-        <w:rPr>
-          <w:sz w:val="28"/>
-        </w:rPr>
-      </w:pPr>
-    </w:p>
-    <w:p>
-      <w:pPr>
-        <w:pStyle w:val="Heading3"/>
-        <w:rPr>
           <w:sz w:val="40"/>
         </w:rPr>
-      </w:pPr>
+        <w:t xml:space="preserve"> A</w:t>
+      </w:r>
       <w:r>
         <w:rPr>
           <w:sz w:val="40"/>
         </w:rPr>
-        <w:t>Subpoint B: Increase in Connectivity and Productivity</w:t>
+        <w:t>: Increase in Connectivity and Productivity</w:t>
       </w:r>
     </w:p>
     <w:p>
@@ -980,7 +616,25 @@
           <w:sz w:val="32"/>
           <w:szCs w:val="32"/>
         </w:rPr>
-        <w:t>The Internet of things is able to connect all devices on a common grid. By raising connectivity, workers are able to work as a team and share ideas effortlessly. In the case of the printers, workers did not have to check each individual printer but instead the printer checked itself so the worker</w:t>
+        <w:t xml:space="preserve">The Internet of things is able to connect all devices on a common grid. By raising connectivity, workers are able to work as a team and share ideas effortlessly. In the case of the printers, workers did not have to check each individual printer but instead the printer checked </w:t>
+      </w:r>
+      <w:proofErr w:type="gramStart"/>
+      <w:r>
+        <w:rPr>
+          <w:rFonts w:ascii="Baskerville" w:hAnsi="Baskerville"/>
+          <w:sz w:val="32"/>
+          <w:szCs w:val="32"/>
+        </w:rPr>
+        <w:t>itself</w:t>
+      </w:r>
+      <w:proofErr w:type="gramEnd"/>
+      <w:r>
+        <w:rPr>
+          <w:rFonts w:ascii="Baskerville" w:hAnsi="Baskerville"/>
+          <w:sz w:val="32"/>
+          <w:szCs w:val="32"/>
+        </w:rPr>
+        <w:t xml:space="preserve"> so the worker</w:t>
       </w:r>
       <w:r>
         <w:rPr>
@@ -1024,6 +678,7 @@
           <w:shd w:val="clear" w:color="auto" w:fill="FFFFFF"/>
         </w:rPr>
       </w:pPr>
+      <w:proofErr w:type="gramStart"/>
       <w:r>
         <w:rPr>
           <w:rFonts w:asciiTheme="majorHAnsi" w:hAnsiTheme="majorHAnsi"/>
@@ -1034,6 +689,7 @@
         </w:rPr>
         <w:t>impact</w:t>
       </w:r>
+      <w:proofErr w:type="gramEnd"/>
       <w:r>
         <w:rPr>
           <w:rFonts w:asciiTheme="majorHAnsi" w:hAnsiTheme="majorHAnsi"/>
@@ -1097,13 +753,23 @@
           <w:szCs w:val="32"/>
         </w:rPr>
       </w:pPr>
-      <w:r>
-        <w:rPr>
-          <w:rFonts w:ascii="Baskerville" w:hAnsi="Baskerville"/>
-          <w:sz w:val="32"/>
-          <w:szCs w:val="32"/>
-        </w:rPr>
-        <w:t>This new supply surplus increases the GDP in the country produced</w:t>
+      <w:proofErr w:type="gramStart"/>
+      <w:r>
+        <w:rPr>
+          <w:rFonts w:ascii="Baskerville" w:hAnsi="Baskerville"/>
+          <w:sz w:val="32"/>
+          <w:szCs w:val="32"/>
+        </w:rPr>
+        <w:t>This new supply surplus increases</w:t>
+      </w:r>
+      <w:proofErr w:type="gramEnd"/>
+      <w:r>
+        <w:rPr>
+          <w:rFonts w:ascii="Baskerville" w:hAnsi="Baskerville"/>
+          <w:sz w:val="32"/>
+          <w:szCs w:val="32"/>
+        </w:rPr>
+        <w:t xml:space="preserve"> the GDP in the country produced</w:t>
       </w:r>
       <w:r>
         <w:rPr>
@@ -1191,7 +857,15 @@
         <w:rPr>
           <w:sz w:val="40"/>
         </w:rPr>
-        <w:t>Subpoint C: Gas Prices</w:t>
+        <w:t>Subpoint B</w:t>
+      </w:r>
+      <w:bookmarkStart w:id="0" w:name="_GoBack"/>
+      <w:bookmarkEnd w:id="0"/>
+      <w:r>
+        <w:rPr>
+          <w:sz w:val="40"/>
+        </w:rPr>
+        <w:t>: Gas Prices</w:t>
       </w:r>
     </w:p>
     <w:p>
@@ -1370,9 +1044,34 @@
           <w:szCs w:val="32"/>
           <w:u w:val="none"/>
         </w:rPr>
-        <w:t xml:space="preserve">In a culture that glorifies and relies so heavily upon the personal automobile, it shouldn’t be so surprising that gas prices are employed by pundits, alternatively, as scapegoats for low retail sales or as a bellwether for impending upturns. Just about every update on monthly retail sales will include a comment on the general state of the cost of a barrel of crude, and the recent months-long slide in the cost of gasoline might as well have been a holiday among the poor journalists covering that </w:t>
+        <w:t xml:space="preserve">In a culture that glorifies and relies so heavily upon the personal automobile, it shouldn’t be so surprising that </w:t>
+      </w:r>
+      <w:proofErr w:type="gramStart"/>
+      <w:r>
+        <w:rPr>
+          <w:rStyle w:val="Emphasis"/>
+          <w:rFonts w:ascii="Baskerville" w:hAnsi="Baskerville"/>
+          <w:b w:val="0"/>
+          <w:sz w:val="20"/>
+          <w:szCs w:val="32"/>
+          <w:u w:val="none"/>
+        </w:rPr>
+        <w:t>gas prices are employed by pundits, alternatively,</w:t>
+      </w:r>
+      <w:proofErr w:type="gramEnd"/>
+      <w:r>
+        <w:rPr>
+          <w:rStyle w:val="Emphasis"/>
+          <w:rFonts w:ascii="Baskerville" w:hAnsi="Baskerville"/>
+          <w:b w:val="0"/>
+          <w:sz w:val="20"/>
+          <w:szCs w:val="32"/>
+          <w:u w:val="none"/>
+        </w:rPr>
+        <w:t xml:space="preserve"> as scapegoats for low retail sales or as a bellwether for impending upturns. Just about every update on monthly retail sales will include a comment on the general state of the cost of a barrel of crude, and the recent months-long slide in the cost of gasoline might as well have been a holiday among the poor journalists covering that </w:t>
       </w:r>
       <w:proofErr w:type="spellStart"/>
+      <w:proofErr w:type="gramStart"/>
       <w:r>
         <w:rPr>
           <w:rStyle w:val="Emphasis"/>
@@ -1385,6 +1084,7 @@
         <w:t>beat.But</w:t>
       </w:r>
       <w:proofErr w:type="spellEnd"/>
+      <w:proofErr w:type="gramEnd"/>
       <w:r>
         <w:rPr>
           <w:rStyle w:val="Emphasis"/>
@@ -2313,7 +2013,27 @@
           <w:sz w:val="32"/>
           <w:szCs w:val="32"/>
         </w:rPr>
-        <w:t>[IOT helps gas prices – Gas Prices stabilize – Small businesses can predict profits and potential revenue amounts ahead  of time – trade barriers will costs less – Companies will either make more money, or more discounts would occur – more money for families.</w:t>
+        <w:t xml:space="preserve">[IOT helps gas prices – Gas Prices stabilize – Small businesses can predict profits and potential revenue amounts </w:t>
+      </w:r>
+      <w:proofErr w:type="gramStart"/>
+      <w:r>
+        <w:rPr>
+          <w:rFonts w:ascii="Baskerville" w:hAnsi="Baskerville"/>
+          <w:color w:val="1F497D" w:themeColor="text2"/>
+          <w:sz w:val="32"/>
+          <w:szCs w:val="32"/>
+        </w:rPr>
+        <w:t>ahead  of</w:t>
+      </w:r>
+      <w:proofErr w:type="gramEnd"/>
+      <w:r>
+        <w:rPr>
+          <w:rFonts w:ascii="Baskerville" w:hAnsi="Baskerville"/>
+          <w:color w:val="1F497D" w:themeColor="text2"/>
+          <w:sz w:val="32"/>
+          <w:szCs w:val="32"/>
+        </w:rPr>
+        <w:t xml:space="preserve"> time – trade barriers will costs less – Companies will either make more money, or more discounts would occur – more money for families.</w:t>
       </w:r>
     </w:p>
     <w:p>
@@ -2557,7 +2277,25 @@
           <w:sz w:val="32"/>
           <w:szCs w:val="32"/>
         </w:rPr>
-        <w:t xml:space="preserve"> (2011) 15: 431. doi:10.1007/s00779-010-0353-1</w:t>
+        <w:t xml:space="preserve"> (2011) 15: 431. </w:t>
+      </w:r>
+      <w:proofErr w:type="gramStart"/>
+      <w:r>
+        <w:rPr>
+          <w:rFonts w:ascii="Baskerville" w:hAnsi="Baskerville"/>
+          <w:sz w:val="32"/>
+          <w:szCs w:val="32"/>
+        </w:rPr>
+        <w:t>doi:10.1007</w:t>
+      </w:r>
+      <w:proofErr w:type="gramEnd"/>
+      <w:r>
+        <w:rPr>
+          <w:rFonts w:ascii="Baskerville" w:hAnsi="Baskerville"/>
+          <w:sz w:val="32"/>
+          <w:szCs w:val="32"/>
+        </w:rPr>
+        <w:t>/s00779-010-0353-1</w:t>
       </w:r>
     </w:p>
     <w:p>
@@ -2715,6 +2453,7 @@
           <w:u w:val="single"/>
         </w:rPr>
       </w:pPr>
+      <w:proofErr w:type="gramStart"/>
       <w:r>
         <w:rPr>
           <w:rStyle w:val="Style13ptBold"/>
@@ -2724,13 +2463,25 @@
           <w:sz w:val="18"/>
           <w:szCs w:val="32"/>
         </w:rPr>
-        <w:t xml:space="preserve">cognitive computing and analytics – along with the myriad of  </w:t>
-      </w:r>
+        <w:t>cognitive</w:t>
+      </w:r>
+      <w:proofErr w:type="gramEnd"/>
       <w:r>
         <w:rPr>
           <w:rStyle w:val="Style13ptBold"/>
           <w:rFonts w:ascii="Baskerville" w:hAnsi="Baskerville"/>
+          <w:b w:val="0"/>
           <w:color w:val="FF0000"/>
+          <w:sz w:val="18"/>
+          <w:szCs w:val="32"/>
+        </w:rPr>
+        <w:t xml:space="preserve"> computing and analytics – along with the myriad of  </w:t>
+      </w:r>
+      <w:r>
+        <w:rPr>
+          <w:rStyle w:val="Style13ptBold"/>
+          <w:rFonts w:ascii="Baskerville" w:hAnsi="Baskerville"/>
+          <w:color w:val="FF0000"/>
           <w:sz w:val="32"/>
           <w:szCs w:val="32"/>
           <w:u w:val="single"/>
@@ -2934,7 +2685,25 @@
           <w:sz w:val="32"/>
           <w:szCs w:val="32"/>
         </w:rPr>
-        <w:t>the glucometer will be specifically integrated into the patients mobile phone</w:t>
+        <w:t xml:space="preserve">the glucometer will be specifically integrated into the </w:t>
+      </w:r>
+      <w:proofErr w:type="gramStart"/>
+      <w:r>
+        <w:rPr>
+          <w:rFonts w:ascii="Baskerville" w:hAnsi="Baskerville"/>
+          <w:sz w:val="32"/>
+          <w:szCs w:val="32"/>
+        </w:rPr>
+        <w:t>patients</w:t>
+      </w:r>
+      <w:proofErr w:type="gramEnd"/>
+      <w:r>
+        <w:rPr>
+          <w:rFonts w:ascii="Baskerville" w:hAnsi="Baskerville"/>
+          <w:sz w:val="32"/>
+          <w:szCs w:val="32"/>
+        </w:rPr>
+        <w:t xml:space="preserve"> mobile phone</w:t>
       </w:r>
       <w:r>
         <w:rPr>
@@ -2952,8 +2721,6 @@
         </w:rPr>
         <w:t xml:space="preserve">This data can be sent to </w:t>
       </w:r>
-      <w:bookmarkStart w:id="0" w:name="_GoBack"/>
-      <w:bookmarkEnd w:id="0"/>
       <w:r>
         <w:rPr>
           <w:rFonts w:ascii="Baskerville" w:hAnsi="Baskerville"/>
@@ -3826,7 +3593,7 @@
     <w:name w:val="Normal"/>
     <w:aliases w:val="Normal/Card"/>
     <w:qFormat/>
-    <w:rsid w:val="00140379"/>
+    <w:rsid w:val="00050DA9"/>
     <w:pPr>
       <w:spacing w:after="160" w:line="259" w:lineRule="auto"/>
     </w:pPr>
@@ -3843,7 +3610,7 @@
     <w:link w:val="Heading1Char"/>
     <w:uiPriority w:val="9"/>
     <w:qFormat/>
-    <w:rsid w:val="00140379"/>
+    <w:rsid w:val="00050DA9"/>
     <w:pPr>
       <w:keepNext/>
       <w:keepLines/>
@@ -3875,7 +3642,7 @@
     <w:uiPriority w:val="9"/>
     <w:unhideWhenUsed/>
     <w:qFormat/>
-    <w:rsid w:val="00140379"/>
+    <w:rsid w:val="00050DA9"/>
     <w:pPr>
       <w:keepNext/>
       <w:keepLines/>
@@ -3902,7 +3669,7 @@
     <w:uiPriority w:val="9"/>
     <w:unhideWhenUsed/>
     <w:qFormat/>
-    <w:rsid w:val="00140379"/>
+    <w:rsid w:val="00050DA9"/>
     <w:pPr>
       <w:keepNext/>
       <w:keepLines/>
@@ -3929,7 +3696,7 @@
     <w:uiPriority w:val="9"/>
     <w:unhideWhenUsed/>
     <w:qFormat/>
-    <w:rsid w:val="00140379"/>
+    <w:rsid w:val="00050DA9"/>
     <w:pPr>
       <w:keepNext/>
       <w:keepLines/>
@@ -3949,6 +3716,7 @@
     <w:uiPriority w:val="1"/>
     <w:semiHidden/>
     <w:unhideWhenUsed/>
+    <w:rsid w:val="00050DA9"/>
   </w:style>
   <w:style w:type="table" w:default="1" w:styleId="TableNormal">
     <w:name w:val="Normal Table"/>
@@ -3970,6 +3738,7 @@
     <w:uiPriority w:val="99"/>
     <w:semiHidden/>
     <w:unhideWhenUsed/>
+    <w:rsid w:val="00050DA9"/>
   </w:style>
   <w:style w:type="character" w:customStyle="1" w:styleId="Heading1Char">
     <w:name w:val="Heading 1 Char"/>
@@ -3977,7 +3746,7 @@
     <w:basedOn w:val="DefaultParagraphFont"/>
     <w:link w:val="Heading1"/>
     <w:uiPriority w:val="9"/>
-    <w:rsid w:val="00140379"/>
+    <w:rsid w:val="00050DA9"/>
     <w:rPr>
       <w:rFonts w:ascii="Calibri" w:eastAsiaTheme="majorEastAsia" w:hAnsi="Calibri" w:cstheme="majorBidi"/>
       <w:b/>
@@ -3992,7 +3761,7 @@
     <w:basedOn w:val="DefaultParagraphFont"/>
     <w:link w:val="Heading2"/>
     <w:uiPriority w:val="9"/>
-    <w:rsid w:val="00140379"/>
+    <w:rsid w:val="00050DA9"/>
     <w:rPr>
       <w:rFonts w:ascii="Calibri" w:eastAsiaTheme="majorEastAsia" w:hAnsi="Calibri" w:cstheme="majorBidi"/>
       <w:b/>
@@ -4008,7 +3777,7 @@
     <w:basedOn w:val="DefaultParagraphFont"/>
     <w:link w:val="Heading3"/>
     <w:uiPriority w:val="9"/>
-    <w:rsid w:val="00140379"/>
+    <w:rsid w:val="00050DA9"/>
     <w:rPr>
       <w:rFonts w:ascii="Calibri" w:eastAsiaTheme="majorEastAsia" w:hAnsi="Calibri" w:cstheme="majorBidi"/>
       <w:b/>
@@ -4024,7 +3793,7 @@
     <w:basedOn w:val="DefaultParagraphFont"/>
     <w:link w:val="Heading4"/>
     <w:uiPriority w:val="9"/>
-    <w:rsid w:val="00140379"/>
+    <w:rsid w:val="00050DA9"/>
     <w:rPr>
       <w:rFonts w:ascii="Calibri" w:eastAsiaTheme="majorEastAsia" w:hAnsi="Calibri" w:cstheme="majorBidi"/>
       <w:b/>
@@ -4039,7 +3808,7 @@
     <w:basedOn w:val="DefaultParagraphFont"/>
     <w:uiPriority w:val="1"/>
     <w:qFormat/>
-    <w:rsid w:val="00140379"/>
+    <w:rsid w:val="00050DA9"/>
     <w:rPr>
       <w:b/>
       <w:sz w:val="26"/>
@@ -4052,7 +3821,7 @@
     <w:basedOn w:val="DefaultParagraphFont"/>
     <w:uiPriority w:val="1"/>
     <w:qFormat/>
-    <w:rsid w:val="00140379"/>
+    <w:rsid w:val="00050DA9"/>
     <w:rPr>
       <w:b w:val="0"/>
       <w:sz w:val="22"/>
@@ -4064,7 +3833,7 @@
     <w:basedOn w:val="DefaultParagraphFont"/>
     <w:uiPriority w:val="20"/>
     <w:qFormat/>
-    <w:rsid w:val="00140379"/>
+    <w:rsid w:val="00050DA9"/>
     <w:rPr>
       <w:rFonts w:ascii="Calibri" w:hAnsi="Calibri"/>
       <w:b/>
@@ -4081,7 +3850,7 @@
     <w:uiPriority w:val="99"/>
     <w:semiHidden/>
     <w:unhideWhenUsed/>
-    <w:rsid w:val="00140379"/>
+    <w:rsid w:val="00050DA9"/>
     <w:rPr>
       <w:color w:val="auto"/>
       <w:u w:val="none"/>
@@ -4093,7 +3862,7 @@
     <w:uiPriority w:val="99"/>
     <w:semiHidden/>
     <w:unhideWhenUsed/>
-    <w:rsid w:val="00140379"/>
+    <w:rsid w:val="00050DA9"/>
     <w:rPr>
       <w:color w:val="auto"/>
       <w:u w:val="none"/>
@@ -4106,7 +3875,7 @@
     <w:uiPriority w:val="99"/>
     <w:semiHidden/>
     <w:unhideWhenUsed/>
-    <w:rsid w:val="00140379"/>
+    <w:rsid w:val="00050DA9"/>
     <w:pPr>
       <w:spacing w:after="0" w:line="240" w:lineRule="auto"/>
     </w:pPr>
@@ -4121,7 +3890,7 @@
     <w:link w:val="DocumentMap"/>
     <w:uiPriority w:val="99"/>
     <w:semiHidden/>
-    <w:rsid w:val="00140379"/>
+    <w:rsid w:val="00050DA9"/>
     <w:rPr>
       <w:rFonts w:ascii="Lucida Grande" w:hAnsi="Lucida Grande" w:cs="Lucida Grande"/>
     </w:rPr>
@@ -4385,7 +4154,7 @@
     <w:name w:val="Normal"/>
     <w:aliases w:val="Normal/Card"/>
     <w:qFormat/>
-    <w:rsid w:val="00140379"/>
+    <w:rsid w:val="00050DA9"/>
     <w:pPr>
       <w:spacing w:after="160" w:line="259" w:lineRule="auto"/>
     </w:pPr>
@@ -4402,7 +4171,7 @@
     <w:link w:val="Heading1Char"/>
     <w:uiPriority w:val="9"/>
     <w:qFormat/>
-    <w:rsid w:val="00140379"/>
+    <w:rsid w:val="00050DA9"/>
     <w:pPr>
       <w:keepNext/>
       <w:keepLines/>
@@ -4434,7 +4203,7 @@
     <w:uiPriority w:val="9"/>
     <w:unhideWhenUsed/>
     <w:qFormat/>
-    <w:rsid w:val="00140379"/>
+    <w:rsid w:val="00050DA9"/>
     <w:pPr>
       <w:keepNext/>
       <w:keepLines/>
@@ -4461,7 +4230,7 @@
     <w:uiPriority w:val="9"/>
     <w:unhideWhenUsed/>
     <w:qFormat/>
-    <w:rsid w:val="00140379"/>
+    <w:rsid w:val="00050DA9"/>
     <w:pPr>
       <w:keepNext/>
       <w:keepLines/>
@@ -4488,7 +4257,7 @@
     <w:uiPriority w:val="9"/>
     <w:unhideWhenUsed/>
     <w:qFormat/>
-    <w:rsid w:val="00140379"/>
+    <w:rsid w:val="00050DA9"/>
     <w:pPr>
       <w:keepNext/>
       <w:keepLines/>
@@ -4508,6 +4277,7 @@
     <w:uiPriority w:val="1"/>
     <w:semiHidden/>
     <w:unhideWhenUsed/>
+    <w:rsid w:val="00050DA9"/>
   </w:style>
   <w:style w:type="table" w:default="1" w:styleId="TableNormal">
     <w:name w:val="Normal Table"/>
@@ -4529,6 +4299,7 @@
     <w:uiPriority w:val="99"/>
     <w:semiHidden/>
     <w:unhideWhenUsed/>
+    <w:rsid w:val="00050DA9"/>
   </w:style>
   <w:style w:type="character" w:customStyle="1" w:styleId="Heading1Char">
     <w:name w:val="Heading 1 Char"/>
@@ -4536,7 +4307,7 @@
     <w:basedOn w:val="DefaultParagraphFont"/>
     <w:link w:val="Heading1"/>
     <w:uiPriority w:val="9"/>
-    <w:rsid w:val="00140379"/>
+    <w:rsid w:val="00050DA9"/>
     <w:rPr>
       <w:rFonts w:ascii="Calibri" w:eastAsiaTheme="majorEastAsia" w:hAnsi="Calibri" w:cstheme="majorBidi"/>
       <w:b/>
@@ -4551,7 +4322,7 @@
     <w:basedOn w:val="DefaultParagraphFont"/>
     <w:link w:val="Heading2"/>
     <w:uiPriority w:val="9"/>
-    <w:rsid w:val="00140379"/>
+    <w:rsid w:val="00050DA9"/>
     <w:rPr>
       <w:rFonts w:ascii="Calibri" w:eastAsiaTheme="majorEastAsia" w:hAnsi="Calibri" w:cstheme="majorBidi"/>
       <w:b/>
@@ -4567,7 +4338,7 @@
     <w:basedOn w:val="DefaultParagraphFont"/>
     <w:link w:val="Heading3"/>
     <w:uiPriority w:val="9"/>
-    <w:rsid w:val="00140379"/>
+    <w:rsid w:val="00050DA9"/>
     <w:rPr>
       <w:rFonts w:ascii="Calibri" w:eastAsiaTheme="majorEastAsia" w:hAnsi="Calibri" w:cstheme="majorBidi"/>
       <w:b/>
@@ -4583,7 +4354,7 @@
     <w:basedOn w:val="DefaultParagraphFont"/>
     <w:link w:val="Heading4"/>
     <w:uiPriority w:val="9"/>
-    <w:rsid w:val="00140379"/>
+    <w:rsid w:val="00050DA9"/>
     <w:rPr>
       <w:rFonts w:ascii="Calibri" w:eastAsiaTheme="majorEastAsia" w:hAnsi="Calibri" w:cstheme="majorBidi"/>
       <w:b/>
@@ -4598,7 +4369,7 @@
     <w:basedOn w:val="DefaultParagraphFont"/>
     <w:uiPriority w:val="1"/>
     <w:qFormat/>
-    <w:rsid w:val="00140379"/>
+    <w:rsid w:val="00050DA9"/>
     <w:rPr>
       <w:b/>
       <w:sz w:val="26"/>
@@ -4611,7 +4382,7 @@
     <w:basedOn w:val="DefaultParagraphFont"/>
     <w:uiPriority w:val="1"/>
     <w:qFormat/>
-    <w:rsid w:val="00140379"/>
+    <w:rsid w:val="00050DA9"/>
     <w:rPr>
       <w:b w:val="0"/>
       <w:sz w:val="22"/>
@@ -4623,7 +4394,7 @@
     <w:basedOn w:val="DefaultParagraphFont"/>
     <w:uiPriority w:val="20"/>
     <w:qFormat/>
-    <w:rsid w:val="00140379"/>
+    <w:rsid w:val="00050DA9"/>
     <w:rPr>
       <w:rFonts w:ascii="Calibri" w:hAnsi="Calibri"/>
       <w:b/>
@@ -4640,7 +4411,7 @@
     <w:uiPriority w:val="99"/>
     <w:semiHidden/>
     <w:unhideWhenUsed/>
-    <w:rsid w:val="00140379"/>
+    <w:rsid w:val="00050DA9"/>
     <w:rPr>
       <w:color w:val="auto"/>
       <w:u w:val="none"/>
@@ -4652,7 +4423,7 @@
     <w:uiPriority w:val="99"/>
     <w:semiHidden/>
     <w:unhideWhenUsed/>
-    <w:rsid w:val="00140379"/>
+    <w:rsid w:val="00050DA9"/>
     <w:rPr>
       <w:color w:val="auto"/>
       <w:u w:val="none"/>
@@ -4665,7 +4436,7 @@
     <w:uiPriority w:val="99"/>
     <w:semiHidden/>
     <w:unhideWhenUsed/>
-    <w:rsid w:val="00140379"/>
+    <w:rsid w:val="00050DA9"/>
     <w:pPr>
       <w:spacing w:after="0" w:line="240" w:lineRule="auto"/>
     </w:pPr>
@@ -4680,7 +4451,7 @@
     <w:link w:val="DocumentMap"/>
     <w:uiPriority w:val="99"/>
     <w:semiHidden/>
-    <w:rsid w:val="00140379"/>
+    <w:rsid w:val="00050DA9"/>
     <w:rPr>
       <w:rFonts w:ascii="Lucida Grande" w:hAnsi="Lucida Grande" w:cs="Lucida Grande"/>
     </w:rPr>
@@ -5266,7 +5037,7 @@
 </file>
 
 <file path=customXml/itemProps4.xml><?xml version="1.0" encoding="utf-8"?>
-<ds:datastoreItem xmlns:ds="http://schemas.openxmlformats.org/officeDocument/2006/customXml" ds:itemID="{9C3D923C-BFE8-404B-A989-D2A9795858D9}">
+<ds:datastoreItem xmlns:ds="http://schemas.openxmlformats.org/officeDocument/2006/customXml" ds:itemID="{EEFDF079-EFE3-844F-8347-DA881CEB43CC}">
   <ds:schemaRefs>
     <ds:schemaRef ds:uri="http://schemas.openxmlformats.org/officeDocument/2006/bibliography"/>
   </ds:schemaRefs>

</xml_diff>

<commit_message>
wait final final aff
</commit_message>
<xml_diff>
--- a/Affirmation.docx
+++ b/Affirmation.docx
@@ -1569,408 +1569,240 @@
         <w:t xml:space="preserve">Contention 2: </w:t>
       </w:r>
       <w:r>
-        <w:t>Medical Research</w:t>
+        <w:t>Carbon Emissions</w:t>
       </w:r>
     </w:p>
     <w:p>
       <w:pPr>
-        <w:spacing w:line="480" w:lineRule="auto"/>
-        <w:rPr>
-          <w:rFonts w:ascii="Baskerville" w:hAnsi="Baskerville"/>
-          <w:sz w:val="32"/>
-          <w:szCs w:val="32"/>
-        </w:rPr>
-      </w:pPr>
-      <w:r>
-        <w:rPr>
-          <w:rFonts w:ascii="Baskerville" w:hAnsi="Baskerville"/>
-          <w:sz w:val="32"/>
-        </w:rPr>
-        <w:t xml:space="preserve">The </w:t>
-      </w:r>
-      <w:r>
-        <w:rPr>
-          <w:rFonts w:ascii="Baskerville" w:hAnsi="Baskerville"/>
-          <w:sz w:val="32"/>
-        </w:rPr>
-        <w:t>Internet</w:t>
-      </w:r>
-      <w:r>
-        <w:rPr>
-          <w:rFonts w:ascii="Baskerville" w:hAnsi="Baskerville"/>
-          <w:sz w:val="32"/>
-        </w:rPr>
-        <w:t xml:space="preserve"> of things is able to promote medical research on chronic diseases</w:t>
-      </w:r>
-      <w:r>
-        <w:rPr>
-          <w:rFonts w:ascii="Baskerville" w:hAnsi="Baskerville"/>
-          <w:sz w:val="32"/>
-        </w:rPr>
-        <w:t>.</w:t>
+        <w:rPr>
+          <w:rStyle w:val="Style13ptBold"/>
+          <w:sz w:val="32"/>
+        </w:rPr>
+      </w:pPr>
+      <w:proofErr w:type="spellStart"/>
+      <w:r>
+        <w:rPr>
+          <w:rStyle w:val="Style13ptBold"/>
+          <w:sz w:val="32"/>
+        </w:rPr>
+        <w:t>Goerlich</w:t>
+      </w:r>
+      <w:proofErr w:type="spellEnd"/>
+      <w:r>
+        <w:rPr>
+          <w:rStyle w:val="Style13ptBold"/>
+          <w:sz w:val="32"/>
+        </w:rPr>
+        <w:t xml:space="preserve"> 16</w:t>
       </w:r>
     </w:p>
     <w:p>
       <w:pPr>
-        <w:spacing w:line="480" w:lineRule="auto"/>
-        <w:rPr>
-          <w:rFonts w:ascii="Baskerville" w:hAnsi="Baskerville"/>
-          <w:sz w:val="24"/>
-          <w:szCs w:val="32"/>
-        </w:rPr>
-      </w:pPr>
-      <w:r>
-        <w:rPr>
-          <w:rFonts w:ascii="Baskerville" w:hAnsi="Baskerville"/>
-          <w:b/>
-          <w:sz w:val="32"/>
-          <w:szCs w:val="32"/>
-        </w:rPr>
-        <w:t>PMC 16</w:t>
-      </w:r>
-      <w:r>
-        <w:rPr>
-          <w:rFonts w:ascii="Baskerville" w:hAnsi="Baskerville"/>
-          <w:b/>
-          <w:sz w:val="32"/>
-          <w:szCs w:val="32"/>
-        </w:rPr>
-        <w:t xml:space="preserve"> (</w:t>
-      </w:r>
-      <w:r>
-        <w:rPr>
-          <w:rFonts w:ascii="Baskerville" w:hAnsi="Baskerville"/>
-          <w:sz w:val="24"/>
-          <w:szCs w:val="32"/>
-        </w:rPr>
-        <w:t>US National Library of Medicine National Institutes of Health, government organization)[NB]</w:t>
+        <w:rPr>
+          <w:rStyle w:val="Style13ptBold"/>
+          <w:sz w:val="32"/>
+        </w:rPr>
+      </w:pPr>
+      <w:proofErr w:type="gramStart"/>
+      <w:r>
+        <w:rPr>
+          <w:rStyle w:val="Style13ptBold"/>
+          <w:sz w:val="32"/>
+        </w:rPr>
+        <w:t>digital</w:t>
+      </w:r>
+      <w:proofErr w:type="gramEnd"/>
+      <w:r>
+        <w:rPr>
+          <w:rStyle w:val="Style13ptBold"/>
+          <w:sz w:val="32"/>
+        </w:rPr>
+        <w:t xml:space="preserve"> technologies might help save 7.6 </w:t>
+      </w:r>
+      <w:proofErr w:type="spellStart"/>
+      <w:r>
+        <w:rPr>
+          <w:rStyle w:val="Style13ptBold"/>
+          <w:sz w:val="32"/>
+        </w:rPr>
+        <w:t>Gt</w:t>
+      </w:r>
+      <w:proofErr w:type="spellEnd"/>
+      <w:r>
+        <w:rPr>
+          <w:rStyle w:val="Style13ptBold"/>
+          <w:sz w:val="32"/>
+        </w:rPr>
+        <w:t xml:space="preserve"> carbon emissions by 2030</w:t>
+      </w:r>
+      <w:r>
+        <w:rPr>
+          <w:sz w:val="14"/>
+        </w:rPr>
+        <w:t>, a finding that is based on the #SMARTer2030 study by the Global e-Sustainability Initiative (</w:t>
+      </w:r>
+      <w:proofErr w:type="spellStart"/>
+      <w:r>
+        <w:rPr>
+          <w:sz w:val="14"/>
+        </w:rPr>
+        <w:t>GeSI</w:t>
+      </w:r>
+      <w:proofErr w:type="spellEnd"/>
+      <w:r>
+        <w:rPr>
+          <w:sz w:val="14"/>
+        </w:rPr>
+        <w:t xml:space="preserve">) and Accenture Strategy. The research uncovered that we can maintain worldwide carbon emissions to 2015 levels – but only through the intelligent use of technology. Based on </w:t>
+      </w:r>
+      <w:proofErr w:type="spellStart"/>
+      <w:r>
+        <w:rPr>
+          <w:sz w:val="14"/>
+        </w:rPr>
+        <w:t>GeSI’s</w:t>
+      </w:r>
+      <w:proofErr w:type="spellEnd"/>
+      <w:r>
+        <w:rPr>
+          <w:sz w:val="14"/>
+        </w:rPr>
+        <w:t xml:space="preserve"> findings,</w:t>
+      </w:r>
+      <w:r>
+        <w:rPr>
+          <w:sz w:val="28"/>
+        </w:rPr>
+        <w:t xml:space="preserve"> </w:t>
+      </w:r>
+      <w:r>
+        <w:rPr>
+          <w:rStyle w:val="Style13ptBold"/>
+          <w:sz w:val="32"/>
+        </w:rPr>
+        <w:t xml:space="preserve">we concluded that six major industries – utilities, transportation and logistics, manufacturing, retail and consumer products, agriculture and food production, and construction – could cut 63% of 12.1 </w:t>
+      </w:r>
+      <w:proofErr w:type="spellStart"/>
+      <w:r>
+        <w:rPr>
+          <w:rStyle w:val="Style13ptBold"/>
+          <w:sz w:val="32"/>
+        </w:rPr>
+        <w:t>Gt</w:t>
+      </w:r>
+      <w:proofErr w:type="spellEnd"/>
+      <w:r>
+        <w:rPr>
+          <w:rStyle w:val="Style13ptBold"/>
+          <w:sz w:val="32"/>
+        </w:rPr>
+        <w:t xml:space="preserve"> in carbon emissions.</w:t>
       </w:r>
     </w:p>
     <w:p>
       <w:pPr>
-        <w:spacing w:line="480" w:lineRule="auto"/>
-        <w:rPr>
-          <w:rFonts w:ascii="Baskerville" w:hAnsi="Baskerville"/>
-          <w:b/>
-          <w:sz w:val="32"/>
-          <w:szCs w:val="32"/>
-        </w:rPr>
-      </w:pPr>
-      <w:r>
-        <w:rPr>
-          <w:rFonts w:ascii="Baskerville" w:hAnsi="Baskerville"/>
-          <w:b/>
-          <w:sz w:val="32"/>
-          <w:szCs w:val="32"/>
-          <w:u w:val="single"/>
-        </w:rPr>
-        <w:t xml:space="preserve">The </w:t>
-      </w:r>
-      <w:proofErr w:type="spellStart"/>
-      <w:r>
-        <w:rPr>
-          <w:rFonts w:ascii="Baskerville" w:hAnsi="Baskerville"/>
-          <w:b/>
-          <w:sz w:val="32"/>
-          <w:szCs w:val="32"/>
-          <w:u w:val="single"/>
-        </w:rPr>
-        <w:t>Pharma</w:t>
-      </w:r>
-      <w:proofErr w:type="spellEnd"/>
-      <w:r>
-        <w:rPr>
-          <w:rFonts w:ascii="Baskerville" w:hAnsi="Baskerville"/>
-          <w:b/>
-          <w:sz w:val="32"/>
-          <w:szCs w:val="32"/>
-          <w:u w:val="single"/>
-        </w:rPr>
-        <w:t xml:space="preserve"> IoT concept involves digitalization of medical products and related care processes using smart connected medical devices and IT services </w:t>
-      </w:r>
-      <w:r>
-        <w:rPr>
-          <w:rFonts w:ascii="Baskerville" w:hAnsi="Baskerville"/>
-          <w:sz w:val="24"/>
-          <w:szCs w:val="32"/>
-        </w:rPr>
-        <w:t>(web, mobile, apps, etc.)</w:t>
-      </w:r>
-      <w:r>
-        <w:rPr>
-          <w:rFonts w:ascii="Baskerville" w:hAnsi="Baskerville"/>
-          <w:b/>
-          <w:sz w:val="24"/>
-          <w:szCs w:val="32"/>
-          <w:u w:val="single"/>
-        </w:rPr>
-        <w:t xml:space="preserve"> </w:t>
-      </w:r>
-      <w:r>
-        <w:rPr>
-          <w:rFonts w:ascii="Baskerville" w:hAnsi="Baskerville"/>
-          <w:b/>
-          <w:sz w:val="32"/>
-          <w:szCs w:val="32"/>
-          <w:u w:val="single"/>
-        </w:rPr>
-        <w:t xml:space="preserve">during drug development, </w:t>
-      </w:r>
-      <w:r>
-        <w:rPr>
-          <w:rFonts w:ascii="Baskerville" w:hAnsi="Baskerville"/>
-          <w:sz w:val="24"/>
-          <w:szCs w:val="32"/>
-        </w:rPr>
-        <w:t xml:space="preserve">clinical trials and patient care. The outcomes of </w:t>
-      </w:r>
-      <w:proofErr w:type="spellStart"/>
-      <w:r>
-        <w:rPr>
-          <w:rFonts w:ascii="Baskerville" w:hAnsi="Baskerville"/>
-          <w:sz w:val="24"/>
-          <w:szCs w:val="32"/>
-        </w:rPr>
-        <w:t>Pharma</w:t>
-      </w:r>
-      <w:proofErr w:type="spellEnd"/>
-      <w:r>
-        <w:rPr>
-          <w:rFonts w:ascii="Baskerville" w:hAnsi="Baskerville"/>
-          <w:sz w:val="24"/>
-          <w:szCs w:val="32"/>
-        </w:rPr>
-        <w:t xml:space="preserve"> IoT in development and clinical trials can employ combinations of advanced technologies and services</w:t>
-      </w:r>
-      <w:r>
-        <w:rPr>
-          <w:rFonts w:ascii="Baskerville" w:hAnsi="Baskerville"/>
-          <w:b/>
-          <w:sz w:val="32"/>
-          <w:szCs w:val="32"/>
-          <w:u w:val="single"/>
-        </w:rPr>
-        <w:t xml:space="preserve"> to create totally new kinds of disease treatment possibilities</w:t>
-      </w:r>
-      <w:r>
-        <w:rPr>
-          <w:rFonts w:ascii="Baskerville" w:hAnsi="Baskerville"/>
-          <w:b/>
-          <w:sz w:val="32"/>
-          <w:szCs w:val="32"/>
-        </w:rPr>
-        <w:t xml:space="preserve"> </w:t>
-      </w:r>
-      <w:r>
-        <w:rPr>
-          <w:rFonts w:ascii="Baskerville" w:hAnsi="Baskerville"/>
-          <w:sz w:val="24"/>
-          <w:szCs w:val="32"/>
-        </w:rPr>
-        <w:t>(e.g., Treatment 2.0).</w:t>
-      </w:r>
+        <w:rPr>
+          <w:rStyle w:val="Style13ptBold"/>
+        </w:rPr>
+      </w:pPr>
     </w:p>
     <w:p>
       <w:pPr>
-        <w:spacing w:line="480" w:lineRule="auto"/>
-        <w:rPr>
-          <w:rFonts w:ascii="Baskerville" w:hAnsi="Baskerville"/>
-          <w:color w:val="FF0000"/>
-          <w:sz w:val="24"/>
-          <w:szCs w:val="32"/>
-        </w:rPr>
-      </w:pPr>
-      <w:r>
-        <w:rPr>
-          <w:rFonts w:ascii="Baskerville" w:hAnsi="Baskerville"/>
-          <w:sz w:val="32"/>
-          <w:szCs w:val="32"/>
-        </w:rPr>
-        <w:t>Since IOT allows everyday objects to be</w:t>
-      </w:r>
-      <w:r>
-        <w:rPr>
-          <w:rFonts w:ascii="Baskerville" w:hAnsi="Baskerville"/>
-          <w:sz w:val="32"/>
-          <w:szCs w:val="32"/>
-        </w:rPr>
-        <w:t xml:space="preserve"> on a common grid, devices</w:t>
-      </w:r>
-      <w:r>
-        <w:rPr>
-          <w:rFonts w:ascii="Baskerville" w:hAnsi="Baskerville"/>
-          <w:sz w:val="32"/>
-          <w:szCs w:val="32"/>
-        </w:rPr>
-        <w:t xml:space="preserve"> that collect data could be used to give a constant monitori</w:t>
-      </w:r>
-      <w:r>
-        <w:rPr>
-          <w:rFonts w:ascii="Baskerville" w:hAnsi="Baskerville"/>
-          <w:sz w:val="32"/>
-          <w:szCs w:val="32"/>
-        </w:rPr>
-        <w:t>ng of a patient to a doctor for essentially no cost</w:t>
-      </w:r>
-      <w:r>
-        <w:rPr>
-          <w:rFonts w:ascii="Baskerville" w:hAnsi="Baskerville"/>
-          <w:sz w:val="32"/>
-          <w:szCs w:val="32"/>
-        </w:rPr>
-        <w:t xml:space="preserve">. </w:t>
-      </w:r>
-      <w:r>
-        <w:rPr>
-          <w:rFonts w:ascii="Baskerville" w:hAnsi="Baskerville"/>
-          <w:color w:val="FF0000"/>
-          <w:sz w:val="24"/>
-          <w:szCs w:val="32"/>
-        </w:rPr>
-        <w:t xml:space="preserve">This will allow patients to be able to send their data </w:t>
-      </w:r>
-      <w:r>
-        <w:rPr>
-          <w:rFonts w:ascii="Baskerville" w:hAnsi="Baskerville"/>
-          <w:color w:val="FF0000"/>
-          <w:sz w:val="24"/>
-          <w:szCs w:val="32"/>
-        </w:rPr>
-        <w:t>to</w:t>
-      </w:r>
-      <w:r>
-        <w:rPr>
-          <w:rFonts w:ascii="Baskerville" w:hAnsi="Baskerville"/>
-          <w:color w:val="FF0000"/>
-          <w:sz w:val="24"/>
-          <w:szCs w:val="32"/>
-        </w:rPr>
-        <w:t xml:space="preserve"> m</w:t>
-      </w:r>
-      <w:r>
-        <w:rPr>
-          <w:rFonts w:ascii="Baskerville" w:hAnsi="Baskerville"/>
-          <w:color w:val="FF0000"/>
-          <w:sz w:val="24"/>
-          <w:szCs w:val="32"/>
-        </w:rPr>
-        <w:t>edical researchers who then</w:t>
-      </w:r>
-      <w:r>
-        <w:rPr>
-          <w:rFonts w:ascii="Baskerville" w:hAnsi="Baskerville"/>
-          <w:color w:val="FF0000"/>
-          <w:sz w:val="24"/>
-          <w:szCs w:val="32"/>
-        </w:rPr>
-        <w:t xml:space="preserve"> have access to more data</w:t>
-      </w:r>
-      <w:r>
-        <w:rPr>
-          <w:rFonts w:ascii="Baskerville" w:hAnsi="Baskerville"/>
-          <w:color w:val="FF0000"/>
-          <w:sz w:val="24"/>
-          <w:szCs w:val="32"/>
+        <w:rPr>
+          <w:sz w:val="32"/>
+        </w:rPr>
+      </w:pPr>
+      <w:proofErr w:type="gramStart"/>
+      <w:r>
+        <w:rPr>
+          <w:sz w:val="32"/>
+        </w:rPr>
+        <w:t xml:space="preserve">Carbon </w:t>
+      </w:r>
+      <w:proofErr w:type="spellStart"/>
+      <w:r>
+        <w:rPr>
+          <w:sz w:val="32"/>
+        </w:rPr>
+        <w:t>emmsions</w:t>
+      </w:r>
+      <w:proofErr w:type="spellEnd"/>
+      <w:r>
+        <w:rPr>
+          <w:sz w:val="32"/>
+        </w:rPr>
+        <w:t xml:space="preserve"> will be monitored by IOT devices</w:t>
+      </w:r>
+      <w:proofErr w:type="gramEnd"/>
+      <w:r>
+        <w:rPr>
+          <w:sz w:val="32"/>
+        </w:rPr>
+        <w:t xml:space="preserve"> constantly. This will make sure companies are actually cutting down their </w:t>
+      </w:r>
+      <w:proofErr w:type="spellStart"/>
+      <w:r>
+        <w:rPr>
+          <w:sz w:val="32"/>
+        </w:rPr>
+        <w:t>emmisions</w:t>
+      </w:r>
+      <w:proofErr w:type="spellEnd"/>
+      <w:r>
+        <w:rPr>
+          <w:sz w:val="32"/>
+        </w:rPr>
+        <w:t xml:space="preserve"> and abiding the limit put in place by the government. This strategy being implemented will yield a 63% decrease in carbon </w:t>
+      </w:r>
+      <w:proofErr w:type="spellStart"/>
+      <w:r>
+        <w:rPr>
+          <w:sz w:val="32"/>
+        </w:rPr>
+        <w:t>emmissions</w:t>
+      </w:r>
+      <w:proofErr w:type="spellEnd"/>
+      <w:r>
+        <w:rPr>
+          <w:sz w:val="32"/>
         </w:rPr>
         <w:t>.</w:t>
       </w:r>
     </w:p>
     <w:p>
       <w:pPr>
-        <w:spacing w:line="480" w:lineRule="auto"/>
-        <w:rPr>
-          <w:rFonts w:ascii="Baskerville" w:hAnsi="Baskerville"/>
-          <w:sz w:val="32"/>
-          <w:szCs w:val="32"/>
-        </w:rPr>
-      </w:pPr>
-      <w:r>
-        <w:rPr>
-          <w:rFonts w:ascii="Baskerville" w:hAnsi="Baskerville"/>
-          <w:sz w:val="32"/>
-          <w:szCs w:val="32"/>
-        </w:rPr>
-        <w:t>Since IOT Devices collect data from e</w:t>
-      </w:r>
-      <w:r>
-        <w:rPr>
-          <w:rFonts w:ascii="Baskerville" w:hAnsi="Baskerville"/>
-          <w:sz w:val="32"/>
-          <w:szCs w:val="32"/>
-        </w:rPr>
-        <w:t>veryday objects, mass data will be collected about diseases</w:t>
-      </w:r>
-      <w:r>
-        <w:rPr>
-          <w:rFonts w:ascii="Baskerville" w:hAnsi="Baskerville"/>
-          <w:sz w:val="32"/>
-          <w:szCs w:val="32"/>
-        </w:rPr>
-        <w:t xml:space="preserve">. </w:t>
-      </w:r>
-      <w:r>
-        <w:rPr>
-          <w:rFonts w:ascii="Baskerville" w:hAnsi="Baskerville"/>
-          <w:sz w:val="20"/>
-          <w:szCs w:val="32"/>
-        </w:rPr>
-        <w:t>The data will of course be collected with the consent of the patient according to HIPAA regulations.</w:t>
-      </w:r>
-      <w:r>
-        <w:rPr>
-          <w:rFonts w:ascii="Baskerville" w:hAnsi="Baskerville"/>
-          <w:sz w:val="28"/>
-          <w:szCs w:val="32"/>
-        </w:rPr>
-        <w:t xml:space="preserve"> </w:t>
-      </w:r>
-      <w:r>
-        <w:rPr>
-          <w:rFonts w:ascii="Baskerville" w:hAnsi="Baskerville"/>
-          <w:sz w:val="32"/>
-          <w:szCs w:val="32"/>
-        </w:rPr>
-        <w:t>With mass medical data collection medical research w</w:t>
-      </w:r>
-      <w:r>
-        <w:rPr>
-          <w:rFonts w:ascii="Baskerville" w:hAnsi="Baskerville"/>
-          <w:sz w:val="32"/>
-          <w:szCs w:val="32"/>
-        </w:rPr>
-        <w:t>ill be much cheaper, leading to</w:t>
-      </w:r>
-      <w:r>
-        <w:rPr>
-          <w:rFonts w:ascii="Baskerville" w:hAnsi="Baskerville"/>
-          <w:sz w:val="32"/>
-          <w:szCs w:val="32"/>
-        </w:rPr>
-        <w:t xml:space="preserve"> </w:t>
-      </w:r>
-      <w:r>
-        <w:rPr>
-          <w:rFonts w:ascii="Baskerville" w:hAnsi="Baskerville"/>
-          <w:sz w:val="32"/>
-          <w:szCs w:val="32"/>
-        </w:rPr>
-        <w:t xml:space="preserve">a </w:t>
-      </w:r>
-      <w:r>
-        <w:rPr>
-          <w:rFonts w:ascii="Baskerville" w:hAnsi="Baskerville"/>
-          <w:sz w:val="32"/>
-          <w:szCs w:val="32"/>
-        </w:rPr>
-        <w:t>healt</w:t>
-      </w:r>
-      <w:r>
-        <w:rPr>
-          <w:rFonts w:ascii="Baskerville" w:hAnsi="Baskerville"/>
-          <w:sz w:val="32"/>
-          <w:szCs w:val="32"/>
-        </w:rPr>
-        <w:t>hier and more developed society.</w:t>
+        <w:rPr>
+          <w:sz w:val="32"/>
+        </w:rPr>
+      </w:pPr>
+      <w:bookmarkStart w:id="0" w:name="_GoBack"/>
+      <w:bookmarkEnd w:id="0"/>
+    </w:p>
+    <w:p>
+      <w:pPr>
+        <w:rPr>
+          <w:sz w:val="32"/>
+        </w:rPr>
+      </w:pPr>
+      <w:r>
+        <w:rPr>
+          <w:sz w:val="32"/>
+        </w:rPr>
+        <w:t xml:space="preserve">This could decrease the rate of climate change and prevent human extinction. Climate change is a big problem today and IOT is allowing our species to fight that battle and possibly get one step closer to stopping climate change. Also, preventing companies to pollute indefinitely will cause companies to switch to renewable energy </w:t>
+      </w:r>
+      <w:proofErr w:type="gramStart"/>
+      <w:r>
+        <w:rPr>
+          <w:sz w:val="32"/>
+        </w:rPr>
+        <w:t>sources which</w:t>
+      </w:r>
+      <w:proofErr w:type="gramEnd"/>
+      <w:r>
+        <w:rPr>
+          <w:sz w:val="32"/>
+        </w:rPr>
+        <w:t xml:space="preserve"> is helpful for the atmosphere and the company because they do not have to limit their energy consumption with clean energy. </w:t>
       </w:r>
     </w:p>
     <w:p>
@@ -2180,8 +2012,6 @@
         </w:rPr>
         <w:t xml:space="preserve"> ballot.</w:t>
       </w:r>
-      <w:bookmarkStart w:id="0" w:name="_GoBack"/>
-      <w:bookmarkEnd w:id="0"/>
     </w:p>
     <w:p>
       <w:pPr>
@@ -4174,7 +4004,7 @@
 </file>
 
 <file path=customXml/itemProps4.xml><?xml version="1.0" encoding="utf-8"?>
-<ds:datastoreItem xmlns:ds="http://schemas.openxmlformats.org/officeDocument/2006/customXml" ds:itemID="{226DA27C-6157-0A41-AB42-4CE06BE3725E}">
+<ds:datastoreItem xmlns:ds="http://schemas.openxmlformats.org/officeDocument/2006/customXml" ds:itemID="{E5B683AC-961B-004A-8A4C-D12B22DE8D3A}">
   <ds:schemaRefs>
     <ds:schemaRef ds:uri="http://schemas.openxmlformats.org/officeDocument/2006/bibliography"/>
   </ds:schemaRefs>

</xml_diff>

<commit_message>
Dont know What i changed
</commit_message>
<xml_diff>
--- a/Affirmation.docx
+++ b/Affirmation.docx
@@ -403,6 +403,7 @@
           <w:u w:val="none"/>
         </w:rPr>
       </w:pPr>
+      <w:proofErr w:type="spellStart"/>
       <w:r>
         <w:rPr>
           <w:rStyle w:val="Emphasis"/>
@@ -412,6 +413,7 @@
         </w:rPr>
         <w:t>Dimitrov</w:t>
       </w:r>
+      <w:proofErr w:type="spellEnd"/>
       <w:r>
         <w:rPr>
           <w:rStyle w:val="Emphasis"/>
@@ -495,17 +497,9 @@
           <w:szCs w:val="32"/>
           <w:u w:val="none"/>
         </w:rPr>
-        <w:t>In a culture that glorifies and relies so heavily upon the personal automobile, it shouldn’t be so surprising that gas prices are employed by pundits, alternatively, as scapegoats for low retail sales or as a bellwether for impending upturns. Just about every update on monthly retail sales will include a comment on the general state of the cost of a barrel of crude, and the recent months-long slide in the cost of gasoline might as well have been a holiday among the poor journalists covering that beat.But for all the stories focused on the rising and falling nature of oil markets, almost no attention is paid to the companies that are trying to stabilize those prices, and Shell may have made a breakthrough with the Internet of Things and its oilfields in rural Nigeria</w:t>
-      </w:r>
-      <w:r>
-        <w:rPr>
-          <w:rStyle w:val="Emphasis"/>
-          <w:rFonts w:ascii="Baskerville" w:hAnsi="Baskerville"/>
-          <w:sz w:val="20"/>
-          <w:szCs w:val="32"/>
-        </w:rPr>
-        <w:t>.</w:t>
-      </w:r>
+        <w:t xml:space="preserve">In a culture that glorifies and relies so heavily upon the personal automobile, it shouldn’t be so surprising that gas prices are employed by pundits, alternatively, as scapegoats for low retail sales or as a bellwether for impending upturns. Just about every update on monthly retail sales will include a comment on the general state of the cost of a barrel of crude, and the recent months-long slide in the cost of gasoline might as well have been a holiday among the poor journalists covering that </w:t>
+      </w:r>
+      <w:proofErr w:type="spellStart"/>
       <w:r>
         <w:rPr>
           <w:rStyle w:val="Emphasis"/>
@@ -515,17 +509,9 @@
           <w:szCs w:val="32"/>
           <w:u w:val="none"/>
         </w:rPr>
-        <w:t xml:space="preserve"> RCR Wireless News spoke to</w:t>
-      </w:r>
-      <w:r>
-        <w:rPr>
-          <w:rStyle w:val="Emphasis"/>
-          <w:rFonts w:ascii="Baskerville" w:hAnsi="Baskerville"/>
-          <w:sz w:val="20"/>
-          <w:szCs w:val="32"/>
-        </w:rPr>
-        <w:t xml:space="preserve"> </w:t>
-      </w:r>
+        <w:t>beat.But</w:t>
+      </w:r>
+      <w:proofErr w:type="spellEnd"/>
       <w:r>
         <w:rPr>
           <w:rStyle w:val="Emphasis"/>
@@ -535,16 +521,16 @@
           <w:szCs w:val="32"/>
           <w:u w:val="none"/>
         </w:rPr>
-        <w:t xml:space="preserve">several people involved in a Royal Dutch Shell project to install IoT sensors over its 80 oilfields in </w:t>
-      </w:r>
-      <w:r>
-        <w:rPr>
-          <w:rStyle w:val="Emphasis"/>
-          <w:rFonts w:ascii="Baskerville" w:hAnsi="Baskerville"/>
-          <w:sz w:val="32"/>
-          <w:szCs w:val="32"/>
-        </w:rPr>
-        <w:t xml:space="preserve">the western African nation </w:t>
+        <w:t xml:space="preserve"> for all the stories focused on the rising and falling nature of oil markets, almost no attention is paid to the companies that are trying to stabilize those prices, and Shell may have made a breakthrough with the Internet of Things and its oilfields in rural Nigeria</w:t>
+      </w:r>
+      <w:r>
+        <w:rPr>
+          <w:rStyle w:val="Emphasis"/>
+          <w:rFonts w:ascii="Baskerville" w:hAnsi="Baskerville"/>
+          <w:sz w:val="20"/>
+          <w:szCs w:val="32"/>
+        </w:rPr>
+        <w:t>.</w:t>
       </w:r>
       <w:r>
         <w:rPr>
@@ -553,57 +539,16 @@
           <w:b w:val="0"/>
           <w:sz w:val="20"/>
           <w:szCs w:val="32"/>
-        </w:rPr>
-        <w:t>that</w:t>
-      </w:r>
-      <w:r>
-        <w:rPr>
-          <w:rStyle w:val="Emphasis"/>
-          <w:rFonts w:ascii="Baskerville" w:hAnsi="Baskerville"/>
-          <w:b w:val="0"/>
-          <w:sz w:val="32"/>
-          <w:szCs w:val="32"/>
-        </w:rPr>
-        <w:t xml:space="preserve"> </w:t>
-      </w:r>
-      <w:r>
-        <w:rPr>
-          <w:rStyle w:val="Emphasis"/>
-          <w:rFonts w:ascii="Baskerville" w:hAnsi="Baskerville"/>
-          <w:sz w:val="32"/>
-          <w:szCs w:val="32"/>
-        </w:rPr>
-        <w:t xml:space="preserve">produce upwards of </w:t>
-      </w:r>
-      <w:r>
-        <w:rPr>
-          <w:rStyle w:val="IntenseQuoteChar"/>
-          <w:rFonts w:ascii="Baskerville" w:hAnsi="Baskerville"/>
-          <w:color w:val="auto"/>
-          <w:sz w:val="32"/>
-          <w:szCs w:val="32"/>
-          <w:u w:val="single"/>
-        </w:rPr>
-        <w:t>600,000 barrels of oil per day, or 21 percent of the country’s oil-bearing capacity</w:t>
-      </w:r>
-      <w:r>
-        <w:rPr>
-          <w:rStyle w:val="Emphasis"/>
-          <w:rFonts w:ascii="Baskerville" w:hAnsi="Baskerville"/>
-          <w:b w:val="0"/>
-          <w:sz w:val="32"/>
-          <w:szCs w:val="32"/>
-        </w:rPr>
-        <w:t>.</w:t>
-      </w:r>
-      <w:r>
-        <w:rPr>
-          <w:rStyle w:val="Emphasis"/>
-          <w:rFonts w:ascii="Baskerville" w:hAnsi="Baskerville"/>
-          <w:b w:val="0"/>
-          <w:sz w:val="32"/>
-          <w:szCs w:val="32"/>
           <w:u w:val="none"/>
+        </w:rPr>
+        <w:t xml:space="preserve"> RCR Wireless News spoke to</w:t>
+      </w:r>
+      <w:r>
+        <w:rPr>
+          <w:rStyle w:val="Emphasis"/>
+          <w:rFonts w:ascii="Baskerville" w:hAnsi="Baskerville"/>
+          <w:sz w:val="20"/>
+          <w:szCs w:val="32"/>
         </w:rPr>
         <w:t xml:space="preserve"> </w:t>
       </w:r>
@@ -616,16 +561,16 @@
           <w:szCs w:val="32"/>
           <w:u w:val="none"/>
         </w:rPr>
-        <w:t>In a perfect world, it would be ideal for Shell to be able to remotely monitor the output and performance of each individual well, but most of these sites are located in the Niger Delta, which is not impassable by modern means but can slow down maintenance and drilling crews during transit. Moreover, spotty network infrastructure in the area, combined with the rough terrain’s effect on weak signals, pushed</w:t>
-      </w:r>
-      <w:r>
-        <w:rPr>
-          <w:rStyle w:val="Emphasis"/>
-          <w:rFonts w:ascii="Baskerville" w:hAnsi="Baskerville"/>
-          <w:sz w:val="20"/>
-          <w:szCs w:val="32"/>
-        </w:rPr>
-        <w:t xml:space="preserve"> </w:t>
+        <w:t xml:space="preserve">several people involved in a Royal Dutch Shell project to install IoT sensors over its 80 oilfields in </w:t>
+      </w:r>
+      <w:r>
+        <w:rPr>
+          <w:rStyle w:val="Emphasis"/>
+          <w:rFonts w:ascii="Baskerville" w:hAnsi="Baskerville"/>
+          <w:sz w:val="32"/>
+          <w:szCs w:val="32"/>
+        </w:rPr>
+        <w:t xml:space="preserve">the western African nation </w:t>
       </w:r>
       <w:r>
         <w:rPr>
@@ -634,16 +579,57 @@
           <w:b w:val="0"/>
           <w:sz w:val="20"/>
           <w:szCs w:val="32"/>
+        </w:rPr>
+        <w:t>that</w:t>
+      </w:r>
+      <w:r>
+        <w:rPr>
+          <w:rStyle w:val="Emphasis"/>
+          <w:rFonts w:ascii="Baskerville" w:hAnsi="Baskerville"/>
+          <w:b w:val="0"/>
+          <w:sz w:val="32"/>
+          <w:szCs w:val="32"/>
+        </w:rPr>
+        <w:t xml:space="preserve"> </w:t>
+      </w:r>
+      <w:r>
+        <w:rPr>
+          <w:rStyle w:val="Emphasis"/>
+          <w:rFonts w:ascii="Baskerville" w:hAnsi="Baskerville"/>
+          <w:sz w:val="32"/>
+          <w:szCs w:val="32"/>
+        </w:rPr>
+        <w:t xml:space="preserve">produce upwards of </w:t>
+      </w:r>
+      <w:r>
+        <w:rPr>
+          <w:rStyle w:val="IntenseQuoteChar"/>
+          <w:rFonts w:ascii="Baskerville" w:hAnsi="Baskerville"/>
+          <w:color w:val="auto"/>
+          <w:sz w:val="32"/>
+          <w:szCs w:val="32"/>
+          <w:u w:val="single"/>
+        </w:rPr>
+        <w:t>600,000 barrels of oil per day, or 21 percent of the country’s oil-bearing capacity</w:t>
+      </w:r>
+      <w:r>
+        <w:rPr>
+          <w:rStyle w:val="Emphasis"/>
+          <w:rFonts w:ascii="Baskerville" w:hAnsi="Baskerville"/>
+          <w:b w:val="0"/>
+          <w:sz w:val="32"/>
+          <w:szCs w:val="32"/>
+        </w:rPr>
+        <w:t>.</w:t>
+      </w:r>
+      <w:r>
+        <w:rPr>
+          <w:rStyle w:val="Emphasis"/>
+          <w:rFonts w:ascii="Baskerville" w:hAnsi="Baskerville"/>
+          <w:b w:val="0"/>
+          <w:sz w:val="32"/>
+          <w:szCs w:val="32"/>
           <w:u w:val="none"/>
-        </w:rPr>
-        <w:t>Shell and its partner organization, Upland Consulting, to choose a low-power, long-range IoT network solution put out by San Diego-based Ingenu, known as random phase multiple access (RPMA), to bridge the many gaps.</w:t>
-      </w:r>
-      <w:r>
-        <w:rPr>
-          <w:rStyle w:val="Emphasis"/>
-          <w:rFonts w:ascii="Baskerville" w:hAnsi="Baskerville"/>
-          <w:sz w:val="20"/>
-          <w:szCs w:val="32"/>
         </w:rPr>
         <w:t xml:space="preserve"> </w:t>
       </w:r>
@@ -656,7 +642,7 @@
           <w:szCs w:val="32"/>
           <w:u w:val="none"/>
         </w:rPr>
-        <w:t>“The key criteria for selecting a solution were the technology’s ability to cover difficult terrain, power performance and long-range transmission, as well as network scalability, two-way communications and secure data transmission,” Upland Consulting CEO Bola Awobamise told RCR Wireless. “Ingenu’s RPMA offered all of these attributes.”</w:t>
+        <w:t>In a perfect world, it would be ideal for Shell to be able to remotely monitor the output and performance of each individual well, but most of these sites are located in the Niger Delta, which is not impassable by modern means but can slow down maintenance and drilling crews during transit. Moreover, spotty network infrastructure in the area, combined with the rough terrain’s effect on weak signals, pushed</w:t>
       </w:r>
       <w:r>
         <w:rPr>
@@ -676,7 +662,143 @@
           <w:szCs w:val="32"/>
           <w:u w:val="none"/>
         </w:rPr>
-        <w:t>While oil production may be a multi-billion dollar enterprise, Shell’s investment in Ingenu’s RPMA sensors was anything but. Each sensor can project and receive signals in a 450-square-mile area, and their small sizes — no larger than shoeboxes and attachable to existing infrastructure — meant that</w:t>
+        <w:t xml:space="preserve">Shell and its partner organization, Upland Consulting, to choose a low-power, long-range IoT network solution put out by San Diego-based </w:t>
+      </w:r>
+      <w:proofErr w:type="spellStart"/>
+      <w:r>
+        <w:rPr>
+          <w:rStyle w:val="Emphasis"/>
+          <w:rFonts w:ascii="Baskerville" w:hAnsi="Baskerville"/>
+          <w:b w:val="0"/>
+          <w:sz w:val="20"/>
+          <w:szCs w:val="32"/>
+          <w:u w:val="none"/>
+        </w:rPr>
+        <w:t>Ingenu</w:t>
+      </w:r>
+      <w:proofErr w:type="spellEnd"/>
+      <w:r>
+        <w:rPr>
+          <w:rStyle w:val="Emphasis"/>
+          <w:rFonts w:ascii="Baskerville" w:hAnsi="Baskerville"/>
+          <w:b w:val="0"/>
+          <w:sz w:val="20"/>
+          <w:szCs w:val="32"/>
+          <w:u w:val="none"/>
+        </w:rPr>
+        <w:t>, known as random phase multiple access (RPMA), to bridge the many gaps.</w:t>
+      </w:r>
+      <w:r>
+        <w:rPr>
+          <w:rStyle w:val="Emphasis"/>
+          <w:rFonts w:ascii="Baskerville" w:hAnsi="Baskerville"/>
+          <w:sz w:val="20"/>
+          <w:szCs w:val="32"/>
+        </w:rPr>
+        <w:t xml:space="preserve"> </w:t>
+      </w:r>
+      <w:r>
+        <w:rPr>
+          <w:rStyle w:val="Emphasis"/>
+          <w:rFonts w:ascii="Baskerville" w:hAnsi="Baskerville"/>
+          <w:b w:val="0"/>
+          <w:sz w:val="20"/>
+          <w:szCs w:val="32"/>
+          <w:u w:val="none"/>
+        </w:rPr>
+        <w:t xml:space="preserve">“The key criteria for selecting a solution were the technology’s ability to cover difficult terrain, power performance and long-range transmission, as well as network scalability, two-way communications and secure data transmission,” Upland Consulting CEO Bola </w:t>
+      </w:r>
+      <w:proofErr w:type="spellStart"/>
+      <w:r>
+        <w:rPr>
+          <w:rStyle w:val="Emphasis"/>
+          <w:rFonts w:ascii="Baskerville" w:hAnsi="Baskerville"/>
+          <w:b w:val="0"/>
+          <w:sz w:val="20"/>
+          <w:szCs w:val="32"/>
+          <w:u w:val="none"/>
+        </w:rPr>
+        <w:t>Awobamise</w:t>
+      </w:r>
+      <w:proofErr w:type="spellEnd"/>
+      <w:r>
+        <w:rPr>
+          <w:rStyle w:val="Emphasis"/>
+          <w:rFonts w:ascii="Baskerville" w:hAnsi="Baskerville"/>
+          <w:b w:val="0"/>
+          <w:sz w:val="20"/>
+          <w:szCs w:val="32"/>
+          <w:u w:val="none"/>
+        </w:rPr>
+        <w:t xml:space="preserve"> told RCR Wireless. “</w:t>
+      </w:r>
+      <w:proofErr w:type="spellStart"/>
+      <w:r>
+        <w:rPr>
+          <w:rStyle w:val="Emphasis"/>
+          <w:rFonts w:ascii="Baskerville" w:hAnsi="Baskerville"/>
+          <w:b w:val="0"/>
+          <w:sz w:val="20"/>
+          <w:szCs w:val="32"/>
+          <w:u w:val="none"/>
+        </w:rPr>
+        <w:t>Ingenu’s</w:t>
+      </w:r>
+      <w:proofErr w:type="spellEnd"/>
+      <w:r>
+        <w:rPr>
+          <w:rStyle w:val="Emphasis"/>
+          <w:rFonts w:ascii="Baskerville" w:hAnsi="Baskerville"/>
+          <w:b w:val="0"/>
+          <w:sz w:val="20"/>
+          <w:szCs w:val="32"/>
+          <w:u w:val="none"/>
+        </w:rPr>
+        <w:t xml:space="preserve"> RPMA offered all of these attributes.”</w:t>
+      </w:r>
+      <w:r>
+        <w:rPr>
+          <w:rStyle w:val="Emphasis"/>
+          <w:rFonts w:ascii="Baskerville" w:hAnsi="Baskerville"/>
+          <w:sz w:val="20"/>
+          <w:szCs w:val="32"/>
+        </w:rPr>
+        <w:t xml:space="preserve"> </w:t>
+      </w:r>
+      <w:r>
+        <w:rPr>
+          <w:rStyle w:val="Emphasis"/>
+          <w:rFonts w:ascii="Baskerville" w:hAnsi="Baskerville"/>
+          <w:b w:val="0"/>
+          <w:sz w:val="20"/>
+          <w:szCs w:val="32"/>
+          <w:u w:val="none"/>
+        </w:rPr>
+        <w:t xml:space="preserve">While oil production may be a multi-billion dollar enterprise, Shell’s investment in </w:t>
+      </w:r>
+      <w:proofErr w:type="spellStart"/>
+      <w:r>
+        <w:rPr>
+          <w:rStyle w:val="Emphasis"/>
+          <w:rFonts w:ascii="Baskerville" w:hAnsi="Baskerville"/>
+          <w:b w:val="0"/>
+          <w:sz w:val="20"/>
+          <w:szCs w:val="32"/>
+          <w:u w:val="none"/>
+        </w:rPr>
+        <w:t>Ingenu’s</w:t>
+      </w:r>
+      <w:proofErr w:type="spellEnd"/>
+      <w:r>
+        <w:rPr>
+          <w:rStyle w:val="Emphasis"/>
+          <w:rFonts w:ascii="Baskerville" w:hAnsi="Baskerville"/>
+          <w:b w:val="0"/>
+          <w:sz w:val="20"/>
+          <w:szCs w:val="32"/>
+          <w:u w:val="none"/>
+        </w:rPr>
+        <w:t xml:space="preserve"> RPMA sensors was anything but. Each sensor can project and receive signals in a 450-square-mile area, and their small sizes — no larger than shoeboxes and attachable to existing infrastructure — meant that</w:t>
       </w:r>
       <w:r>
         <w:rPr>
@@ -717,7 +839,31 @@
           <w:szCs w:val="32"/>
           <w:u w:val="none"/>
         </w:rPr>
-        <w:t>No small feat, said Ingenu CEO John Horn. “Where we would put one tower, cellular companies would put about 30 towers,” Horn told RCR Wireless. “It took three months to build this network in the Nigerian Delta … [for] cellular companies, it would have taken them a couple years to try to figure it out and develop it, and they still wouldn’t have built it because it costs so much money and there are not people there to support it.”</w:t>
+        <w:t xml:space="preserve">No small feat, said </w:t>
+      </w:r>
+      <w:proofErr w:type="spellStart"/>
+      <w:r>
+        <w:rPr>
+          <w:rStyle w:val="Emphasis"/>
+          <w:rFonts w:ascii="Baskerville" w:hAnsi="Baskerville"/>
+          <w:b w:val="0"/>
+          <w:sz w:val="20"/>
+          <w:szCs w:val="32"/>
+          <w:u w:val="none"/>
+        </w:rPr>
+        <w:t>Ingenu</w:t>
+      </w:r>
+      <w:proofErr w:type="spellEnd"/>
+      <w:r>
+        <w:rPr>
+          <w:rStyle w:val="Emphasis"/>
+          <w:rFonts w:ascii="Baskerville" w:hAnsi="Baskerville"/>
+          <w:b w:val="0"/>
+          <w:sz w:val="20"/>
+          <w:szCs w:val="32"/>
+          <w:u w:val="none"/>
+        </w:rPr>
+        <w:t xml:space="preserve"> CEO John Horn. “Where we would put one tower, cellular companies would put about 30 towers,” Horn told RCR Wireless. “It took three months to build this network in the Nigerian Delta … [for] cellular companies, it would have taken them a couple years to try to figure it out and develop it, and they still wouldn’t have built it because it costs so much money and there are not people there to support it.”</w:t>
       </w:r>
     </w:p>
     <w:p>
@@ -780,7 +926,31 @@
           <w:szCs w:val="32"/>
           <w:u w:val="none"/>
         </w:rPr>
-        <w:t>While IoT sensors can help oil producers when things are running smoothly, they’re also proving to be valuable tools when things go wrong in the field. Drillers off the coast of Alaska have been working with IoT sensors for years to monitor when systems go down, and Mark McKinley of Hilcorp Energy Company explained that real-time notifications aren’t always the primary benefit of onsite IoT sensors in oil drilling. Sometimes, the data on exactly what’s gone wrong from the machines themselves is the more important part. “The last time we had a well trip offline, within five minutes, we had a phone call telling us what broke, what to look at and how to test it,” McKinley said in an interview with Microsoft. “It saved six hours of troubleshooting or more, and we got right back online. The staff is ecstatic, because they get support before they have to break out manuals and figure it out on their own.” It’s enough to get environmentalists and Big Oil on the same side.</w:t>
+        <w:t xml:space="preserve">While IoT sensors can help oil producers when things are running smoothly, they’re also proving to be valuable tools when things go wrong in the field. Drillers off the coast of Alaska have been working with IoT sensors for years to monitor when systems go down, and Mark McKinley of </w:t>
+      </w:r>
+      <w:proofErr w:type="spellStart"/>
+      <w:r>
+        <w:rPr>
+          <w:rStyle w:val="Emphasis"/>
+          <w:rFonts w:ascii="Baskerville" w:hAnsi="Baskerville"/>
+          <w:b w:val="0"/>
+          <w:sz w:val="20"/>
+          <w:szCs w:val="32"/>
+          <w:u w:val="none"/>
+        </w:rPr>
+        <w:t>Hilcorp</w:t>
+      </w:r>
+      <w:proofErr w:type="spellEnd"/>
+      <w:r>
+        <w:rPr>
+          <w:rStyle w:val="Emphasis"/>
+          <w:rFonts w:ascii="Baskerville" w:hAnsi="Baskerville"/>
+          <w:b w:val="0"/>
+          <w:sz w:val="20"/>
+          <w:szCs w:val="32"/>
+          <w:u w:val="none"/>
+        </w:rPr>
+        <w:t xml:space="preserve"> Energy Company explained that real-time notifications aren’t always the primary benefit of onsite IoT sensors in oil drilling. Sometimes, the data on exactly what’s gone wrong from the machines themselves is the more important part. “The last time we had a well trip offline, within five minutes, we had a phone call telling us what broke, what to look at and how to test it,” McKinley said in an interview with Microsoft. “It saved six hours of troubleshooting or more, and we got right back online. The staff is ecstatic, because they get support before they have to break out manuals and figure it out on their own.” It’s enough to get environmentalists and Big Oil on the same side.</w:t>
       </w:r>
     </w:p>
     <w:p>
@@ -1062,7 +1232,23 @@
           <w:rFonts w:ascii="Baskerville" w:hAnsi="Baskerville"/>
           <w:szCs w:val="32"/>
         </w:rPr>
-        <w:t xml:space="preserve"> As the core enabling technologies have improved to the point that its widespread adoption seems likely.” Iot’s promise lies with tying all aspects of a business together.</w:t>
+        <w:t xml:space="preserve"> As the core enabling technologies have improved to the point that its widespread adoption seems likely.” </w:t>
+      </w:r>
+      <w:proofErr w:type="spellStart"/>
+      <w:r>
+        <w:rPr>
+          <w:rFonts w:ascii="Baskerville" w:hAnsi="Baskerville"/>
+          <w:szCs w:val="32"/>
+        </w:rPr>
+        <w:t>Iot’s</w:t>
+      </w:r>
+      <w:proofErr w:type="spellEnd"/>
+      <w:r>
+        <w:rPr>
+          <w:rFonts w:ascii="Baskerville" w:hAnsi="Baskerville"/>
+          <w:szCs w:val="32"/>
+        </w:rPr>
+        <w:t xml:space="preserve"> promise lies with tying all aspects of a business together.</w:t>
       </w:r>
       <w:r>
         <w:rPr>
@@ -1307,12 +1493,21 @@
           <w:sz w:val="32"/>
         </w:rPr>
       </w:pPr>
+      <w:proofErr w:type="spellStart"/>
       <w:r>
         <w:rPr>
           <w:rStyle w:val="Style13ptBold"/>
           <w:sz w:val="32"/>
         </w:rPr>
-        <w:t>Goerlich 16</w:t>
+        <w:t>Goerlich</w:t>
+      </w:r>
+      <w:proofErr w:type="spellEnd"/>
+      <w:r>
+        <w:rPr>
+          <w:rStyle w:val="Style13ptBold"/>
+          <w:sz w:val="32"/>
+        </w:rPr>
+        <w:t xml:space="preserve"> 16</w:t>
       </w:r>
     </w:p>
     <w:p>
@@ -1329,14 +1524,23 @@
           <w:sz w:val="32"/>
           <w:u w:val="single"/>
         </w:rPr>
-        <w:t>digital technologies might help save 7.6 G</w:t>
-      </w:r>
+        <w:t xml:space="preserve">digital technologies might help save 7.6 </w:t>
+      </w:r>
+      <w:proofErr w:type="spellStart"/>
       <w:r>
         <w:rPr>
           <w:rStyle w:val="Style13ptBold"/>
           <w:sz w:val="32"/>
           <w:u w:val="single"/>
         </w:rPr>
+        <w:t>G</w:t>
+      </w:r>
+      <w:r>
+        <w:rPr>
+          <w:rStyle w:val="Style13ptBold"/>
+          <w:sz w:val="32"/>
+          <w:u w:val="single"/>
+        </w:rPr>
         <w:t>iga</w:t>
       </w:r>
       <w:r>
@@ -1363,6 +1567,7 @@
         </w:rPr>
         <w:t>s</w:t>
       </w:r>
+      <w:proofErr w:type="spellEnd"/>
       <w:r>
         <w:rPr>
           <w:rStyle w:val="Style13ptBold"/>
@@ -1375,7 +1580,35 @@
         <w:rPr>
           <w:sz w:val="14"/>
         </w:rPr>
-        <w:t>, a finding that is based on the #SMARTer2030 study by the Global e-Sustainability Initiative (GeSI) and Accenture Strategy. The research uncovered that we can maintain worldwide carbon emissions to 2015 levels – but only through the intelligent use of technology. Based on GeSI’s findings</w:t>
+        <w:t>, a finding that is based on the #SMARTer2030 study by the Global e-Sustainability Initiative (</w:t>
+      </w:r>
+      <w:proofErr w:type="spellStart"/>
+      <w:r>
+        <w:rPr>
+          <w:sz w:val="14"/>
+        </w:rPr>
+        <w:t>GeSI</w:t>
+      </w:r>
+      <w:proofErr w:type="spellEnd"/>
+      <w:r>
+        <w:rPr>
+          <w:sz w:val="14"/>
+        </w:rPr>
+        <w:t xml:space="preserve">) and Accenture Strategy. The research uncovered that we can maintain worldwide carbon emissions to 2015 levels – but only through the intelligent use of technology. Based on </w:t>
+      </w:r>
+      <w:proofErr w:type="spellStart"/>
+      <w:r>
+        <w:rPr>
+          <w:sz w:val="14"/>
+        </w:rPr>
+        <w:t>GeSI’s</w:t>
+      </w:r>
+      <w:proofErr w:type="spellEnd"/>
+      <w:r>
+        <w:rPr>
+          <w:sz w:val="14"/>
+        </w:rPr>
+        <w:t xml:space="preserve"> findings</w:t>
       </w:r>
       <w:r>
         <w:rPr>
@@ -1405,8 +1638,18 @@
           <w:sz w:val="32"/>
           <w:u w:val="single"/>
         </w:rPr>
-        <w:t>ction – could cut 63% of 12.1 Gigatons</w:t>
-      </w:r>
+        <w:t xml:space="preserve">ction – could cut 63% of 12.1 </w:t>
+      </w:r>
+      <w:proofErr w:type="spellStart"/>
+      <w:r>
+        <w:rPr>
+          <w:rStyle w:val="Style13ptBold"/>
+          <w:sz w:val="32"/>
+          <w:u w:val="single"/>
+        </w:rPr>
+        <w:t>Gigatons</w:t>
+      </w:r>
+      <w:proofErr w:type="spellEnd"/>
       <w:r>
         <w:rPr>
           <w:rStyle w:val="Style13ptBold"/>
@@ -1433,7 +1676,35 @@
         <w:rPr>
           <w:sz w:val="32"/>
         </w:rPr>
-        <w:t>Carbon emmsions will be monitored by IOT devices constantly. This will make sure companies are actually cutting down their emmisions and abiding the limit put in place by the government. This strategy being implemented will yield a 63% decrease in carbo</w:t>
+        <w:t xml:space="preserve">Carbon </w:t>
+      </w:r>
+      <w:proofErr w:type="spellStart"/>
+      <w:r>
+        <w:rPr>
+          <w:sz w:val="32"/>
+        </w:rPr>
+        <w:t>emmsions</w:t>
+      </w:r>
+      <w:proofErr w:type="spellEnd"/>
+      <w:r>
+        <w:rPr>
+          <w:sz w:val="32"/>
+        </w:rPr>
+        <w:t xml:space="preserve"> will be monitored by IOT devices constantly. This will make sure companies are actually cutting down their </w:t>
+      </w:r>
+      <w:proofErr w:type="spellStart"/>
+      <w:r>
+        <w:rPr>
+          <w:sz w:val="32"/>
+        </w:rPr>
+        <w:t>emmisions</w:t>
+      </w:r>
+      <w:proofErr w:type="spellEnd"/>
+      <w:r>
+        <w:rPr>
+          <w:sz w:val="32"/>
+        </w:rPr>
+        <w:t xml:space="preserve"> and abiding the limit put in place by the government. This strategy being implemented will yield a 63% decrease in carbo</w:t>
       </w:r>
       <w:r>
         <w:rPr>
@@ -1441,8 +1712,6 @@
         </w:rPr>
         <w:t>n em</w:t>
       </w:r>
-      <w:bookmarkStart w:id="0" w:name="_GoBack"/>
-      <w:bookmarkEnd w:id="0"/>
       <w:r>
         <w:rPr>
           <w:sz w:val="32"/>
@@ -1479,8 +1748,13 @@
       </w:r>
     </w:p>
     <w:p>
-      <w:r>
-        <w:t>Iot will reduce water usage</w:t>
+      <w:proofErr w:type="spellStart"/>
+      <w:r>
+        <w:t>Iot</w:t>
+      </w:r>
+      <w:proofErr w:type="spellEnd"/>
+      <w:r>
+        <w:t xml:space="preserve"> will reduce water usage</w:t>
       </w:r>
     </w:p>
     <w:p/>
@@ -1491,11 +1765,19 @@
           <w:rStyle w:val="Style13ptBold"/>
         </w:rPr>
       </w:pPr>
+      <w:proofErr w:type="spellStart"/>
       <w:r>
         <w:rPr>
           <w:rStyle w:val="Style13ptBold"/>
         </w:rPr>
-        <w:t>Bantle 16</w:t>
+        <w:t>Bantle</w:t>
+      </w:r>
+      <w:proofErr w:type="spellEnd"/>
+      <w:r>
+        <w:rPr>
+          <w:rStyle w:val="Style13ptBold"/>
+        </w:rPr>
+        <w:t xml:space="preserve"> 16</w:t>
       </w:r>
     </w:p>
     <w:p>
@@ -1532,7 +1814,29 @@
         <w:rPr>
           <w:sz w:val="32"/>
         </w:rPr>
-        <w:t xml:space="preserve"> There are sensors on the bottom of the plants roots that will notify the farmer to stop watering when the amount of water is suitable to the plant. This will allow farmers to pour</w:t>
+        <w:t xml:space="preserve"> There are sensors on the bottom of the plants roots that will notify the farmer to stop watering when the amount of water is suitable to the plant. This </w:t>
+      </w:r>
+      <w:proofErr w:type="spellStart"/>
+      <w:r>
+        <w:rPr>
+          <w:sz w:val="32"/>
+        </w:rPr>
+        <w:t>eerre</w:t>
+      </w:r>
+      <w:bookmarkStart w:id="0" w:name="_GoBack"/>
+      <w:bookmarkEnd w:id="0"/>
+      <w:r>
+        <w:rPr>
+          <w:sz w:val="32"/>
+        </w:rPr>
+        <w:t>will</w:t>
+      </w:r>
+      <w:proofErr w:type="spellEnd"/>
+      <w:r>
+        <w:rPr>
+          <w:sz w:val="32"/>
+        </w:rPr>
+        <w:t xml:space="preserve"> allow farmers to pour</w:t>
       </w:r>
       <w:r>
         <w:rPr>
@@ -1638,15 +1942,43 @@
           <w:sz w:val="32"/>
           <w:szCs w:val="32"/>
         </w:rPr>
-        <w:t>in worldwide economy and extinction provention</w:t>
-      </w:r>
-      <w:r>
-        <w:rPr>
-          <w:rFonts w:ascii="Baskerville" w:hAnsi="Baskerville"/>
-          <w:sz w:val="32"/>
-          <w:szCs w:val="32"/>
-        </w:rPr>
-        <w:t xml:space="preserve"> we urge an aff ballot.</w:t>
+        <w:t xml:space="preserve">in worldwide economy and extinction </w:t>
+      </w:r>
+      <w:proofErr w:type="spellStart"/>
+      <w:r>
+        <w:rPr>
+          <w:rFonts w:ascii="Baskerville" w:hAnsi="Baskerville"/>
+          <w:sz w:val="32"/>
+          <w:szCs w:val="32"/>
+        </w:rPr>
+        <w:t>provention</w:t>
+      </w:r>
+      <w:proofErr w:type="spellEnd"/>
+      <w:r>
+        <w:rPr>
+          <w:rFonts w:ascii="Baskerville" w:hAnsi="Baskerville"/>
+          <w:sz w:val="32"/>
+          <w:szCs w:val="32"/>
+        </w:rPr>
+        <w:t xml:space="preserve"> we urge an </w:t>
+      </w:r>
+      <w:proofErr w:type="spellStart"/>
+      <w:r>
+        <w:rPr>
+          <w:rFonts w:ascii="Baskerville" w:hAnsi="Baskerville"/>
+          <w:sz w:val="32"/>
+          <w:szCs w:val="32"/>
+        </w:rPr>
+        <w:t>aff</w:t>
+      </w:r>
+      <w:proofErr w:type="spellEnd"/>
+      <w:r>
+        <w:rPr>
+          <w:rFonts w:ascii="Baskerville" w:hAnsi="Baskerville"/>
+          <w:sz w:val="32"/>
+          <w:szCs w:val="32"/>
+        </w:rPr>
+        <w:t xml:space="preserve"> ballot.</w:t>
       </w:r>
     </w:p>
     <w:p>
@@ -2319,7 +2651,6 @@
     <w:uiPriority w:val="1"/>
     <w:semiHidden/>
     <w:unhideWhenUsed/>
-    <w:rsid w:val="00547240"/>
   </w:style>
   <w:style w:type="table" w:default="1" w:styleId="TableNormal">
     <w:name w:val="Normal Table"/>
@@ -2341,7 +2672,6 @@
     <w:uiPriority w:val="99"/>
     <w:semiHidden/>
     <w:unhideWhenUsed/>
-    <w:rsid w:val="00547240"/>
   </w:style>
   <w:style w:type="character" w:customStyle="1" w:styleId="Heading1Char">
     <w:name w:val="Heading 1 Char"/>
@@ -2880,7 +3210,6 @@
     <w:uiPriority w:val="1"/>
     <w:semiHidden/>
     <w:unhideWhenUsed/>
-    <w:rsid w:val="00547240"/>
   </w:style>
   <w:style w:type="table" w:default="1" w:styleId="TableNormal">
     <w:name w:val="Normal Table"/>
@@ -2902,7 +3231,6 @@
     <w:uiPriority w:val="99"/>
     <w:semiHidden/>
     <w:unhideWhenUsed/>
-    <w:rsid w:val="00547240"/>
   </w:style>
   <w:style w:type="character" w:customStyle="1" w:styleId="Heading1Char">
     <w:name w:val="Heading 1 Char"/>
@@ -3640,7 +3968,7 @@
 </file>
 
 <file path=customXml/itemProps4.xml><?xml version="1.0" encoding="utf-8"?>
-<ds:datastoreItem xmlns:ds="http://schemas.openxmlformats.org/officeDocument/2006/customXml" ds:itemID="{3CE8BEF0-93DD-2F41-A03C-CED125E33173}">
+<ds:datastoreItem xmlns:ds="http://schemas.openxmlformats.org/officeDocument/2006/customXml" ds:itemID="{743FA4E3-41A6-9D42-8CB0-26825DAB1837}">
   <ds:schemaRefs>
     <ds:schemaRef ds:uri="http://schemas.openxmlformats.org/officeDocument/2006/bibliography"/>
   </ds:schemaRefs>

</xml_diff>